<commit_message>
Checking in changes to CometUI User Guide.
git-svn-id: https://svn.code.sf.net/p/comet-ms/code@795 299d2d02-8f3b-485e-a07e-71e8e5e16577
</commit_message>
<xml_diff>
--- a/branches/release_2015020_ui/comet-ms/CometUI/Docs/CometUI-User-Guide.docx
+++ b/branches/release_2015020_ui/comet-ms/CometUI/Docs/CometUI-User-Guide.docx
@@ -308,63 +308,110 @@
           <w:r>
             <w:fldChar w:fldCharType="separate"/>
           </w:r>
-          <w:hyperlink w:anchor="_Toc425845032" w:history="1">
-            <w:r>
-              <w:rPr>
-                <w:rStyle w:val="Hyperlink"/>
-                <w:noProof/>
-              </w:rPr>
-              <w:t>Introduction</w:t>
-            </w:r>
-            <w:r>
-              <w:rPr>
-                <w:noProof/>
-                <w:webHidden/>
-              </w:rPr>
-              <w:tab/>
-            </w:r>
-            <w:r>
-              <w:rPr>
-                <w:noProof/>
-                <w:webHidden/>
-              </w:rPr>
-              <w:fldChar w:fldCharType="begin"/>
-            </w:r>
-            <w:r>
-              <w:rPr>
-                <w:noProof/>
-                <w:webHidden/>
-              </w:rPr>
-              <w:instrText xml:space="preserve"> PAGEREF _Toc425845032 \h </w:instrText>
-            </w:r>
-            <w:r>
-              <w:rPr>
-                <w:noProof/>
-                <w:webHidden/>
-              </w:rPr>
-            </w:r>
-            <w:r>
-              <w:rPr>
-                <w:noProof/>
-                <w:webHidden/>
-              </w:rPr>
-              <w:fldChar w:fldCharType="separate"/>
-            </w:r>
-            <w:r>
-              <w:rPr>
-                <w:noProof/>
-                <w:webHidden/>
-              </w:rPr>
-              <w:t>3</w:t>
-            </w:r>
-            <w:r>
-              <w:rPr>
-                <w:noProof/>
-                <w:webHidden/>
-              </w:rPr>
-              <w:fldChar w:fldCharType="end"/>
-            </w:r>
-          </w:hyperlink>
+          <w:bookmarkStart w:id="0" w:name="_GoBack"/>
+          <w:bookmarkEnd w:id="0"/>
+          <w:r>
+            <w:rPr>
+              <w:rStyle w:val="Hyperlink"/>
+              <w:noProof/>
+            </w:rPr>
+            <w:fldChar w:fldCharType="begin"/>
+          </w:r>
+          <w:r>
+            <w:rPr>
+              <w:rStyle w:val="Hyperlink"/>
+              <w:noProof/>
+            </w:rPr>
+            <w:instrText xml:space="preserve"> </w:instrText>
+          </w:r>
+          <w:r>
+            <w:rPr>
+              <w:noProof/>
+            </w:rPr>
+            <w:instrText>HYPERLINK \l "_Toc426094295"</w:instrText>
+          </w:r>
+          <w:r>
+            <w:rPr>
+              <w:rStyle w:val="Hyperlink"/>
+              <w:noProof/>
+            </w:rPr>
+            <w:instrText xml:space="preserve"> </w:instrText>
+          </w:r>
+          <w:r>
+            <w:rPr>
+              <w:rStyle w:val="Hyperlink"/>
+              <w:noProof/>
+            </w:rPr>
+          </w:r>
+          <w:r>
+            <w:rPr>
+              <w:rStyle w:val="Hyperlink"/>
+              <w:noProof/>
+            </w:rPr>
+            <w:fldChar w:fldCharType="separate"/>
+          </w:r>
+          <w:r>
+            <w:rPr>
+              <w:rStyle w:val="Hyperlink"/>
+              <w:noProof/>
+            </w:rPr>
+            <w:t>Introduction</w:t>
+          </w:r>
+          <w:r>
+            <w:rPr>
+              <w:noProof/>
+              <w:webHidden/>
+            </w:rPr>
+            <w:tab/>
+          </w:r>
+          <w:r>
+            <w:rPr>
+              <w:noProof/>
+              <w:webHidden/>
+            </w:rPr>
+            <w:fldChar w:fldCharType="begin"/>
+          </w:r>
+          <w:r>
+            <w:rPr>
+              <w:noProof/>
+              <w:webHidden/>
+            </w:rPr>
+            <w:instrText xml:space="preserve"> PAGEREF _Toc426094295 \h </w:instrText>
+          </w:r>
+          <w:r>
+            <w:rPr>
+              <w:noProof/>
+              <w:webHidden/>
+            </w:rPr>
+          </w:r>
+          <w:r>
+            <w:rPr>
+              <w:noProof/>
+              <w:webHidden/>
+            </w:rPr>
+            <w:fldChar w:fldCharType="separate"/>
+          </w:r>
+          <w:r>
+            <w:rPr>
+              <w:noProof/>
+              <w:webHidden/>
+            </w:rPr>
+            <w:t>3</w:t>
+          </w:r>
+          <w:r>
+            <w:rPr>
+              <w:noProof/>
+              <w:webHidden/>
+            </w:rPr>
+            <w:fldChar w:fldCharType="end"/>
+          </w:r>
+          <w:r>
+            <w:rPr>
+              <w:rStyle w:val="Hyperlink"/>
+              <w:noProof/>
+            </w:rPr>
+            <w:fldChar w:fldCharType="end"/>
+          </w:r>
         </w:p>
         <w:p>
           <w:pPr>
@@ -377,7 +424,7 @@
               <w:lang w:eastAsia="en-US"/>
             </w:rPr>
           </w:pPr>
-          <w:hyperlink w:anchor="_Toc425845033" w:history="1">
+          <w:hyperlink w:anchor="_Toc426094296" w:history="1">
             <w:r>
               <w:rPr>
                 <w:rStyle w:val="Hyperlink"/>
@@ -404,7 +451,7 @@
                 <w:noProof/>
                 <w:webHidden/>
               </w:rPr>
-              <w:instrText xml:space="preserve"> PAGEREF _Toc425845033 \h </w:instrText>
+              <w:instrText xml:space="preserve"> PAGEREF _Toc426094296 \h </w:instrText>
             </w:r>
             <w:r>
               <w:rPr>
@@ -446,7 +493,7 @@
               <w:lang w:eastAsia="en-US"/>
             </w:rPr>
           </w:pPr>
-          <w:hyperlink w:anchor="_Toc425845034" w:history="1">
+          <w:hyperlink w:anchor="_Toc426094297" w:history="1">
             <w:r>
               <w:rPr>
                 <w:rStyle w:val="Hyperlink"/>
@@ -473,7 +520,7 @@
                 <w:noProof/>
                 <w:webHidden/>
               </w:rPr>
-              <w:instrText xml:space="preserve"> PAGEREF _Toc425845034 \h </w:instrText>
+              <w:instrText xml:space="preserve"> PAGEREF _Toc426094297 \h </w:instrText>
             </w:r>
             <w:r>
               <w:rPr>
@@ -515,7 +562,7 @@
               <w:lang w:eastAsia="en-US"/>
             </w:rPr>
           </w:pPr>
-          <w:hyperlink w:anchor="_Toc425845035" w:history="1">
+          <w:hyperlink w:anchor="_Toc426094298" w:history="1">
             <w:r>
               <w:rPr>
                 <w:rStyle w:val="Hyperlink"/>
@@ -542,7 +589,7 @@
                 <w:noProof/>
                 <w:webHidden/>
               </w:rPr>
-              <w:instrText xml:space="preserve"> PAGEREF _Toc425845035 \h </w:instrText>
+              <w:instrText xml:space="preserve"> PAGEREF _Toc426094298 \h </w:instrText>
             </w:r>
             <w:r>
               <w:rPr>
@@ -584,7 +631,7 @@
               <w:lang w:eastAsia="en-US"/>
             </w:rPr>
           </w:pPr>
-          <w:hyperlink w:anchor="_Toc425845036" w:history="1">
+          <w:hyperlink w:anchor="_Toc426094299" w:history="1">
             <w:r>
               <w:rPr>
                 <w:rStyle w:val="Hyperlink"/>
@@ -611,7 +658,7 @@
                 <w:noProof/>
                 <w:webHidden/>
               </w:rPr>
-              <w:instrText xml:space="preserve"> PAGEREF _Toc425845036 \h </w:instrText>
+              <w:instrText xml:space="preserve"> PAGEREF _Toc426094299 \h </w:instrText>
             </w:r>
             <w:r>
               <w:rPr>
@@ -653,7 +700,7 @@
               <w:lang w:eastAsia="en-US"/>
             </w:rPr>
           </w:pPr>
-          <w:hyperlink w:anchor="_Toc425845037" w:history="1">
+          <w:hyperlink w:anchor="_Toc426094300" w:history="1">
             <w:r>
               <w:rPr>
                 <w:rStyle w:val="Hyperlink"/>
@@ -680,7 +727,7 @@
                 <w:noProof/>
                 <w:webHidden/>
               </w:rPr>
-              <w:instrText xml:space="preserve"> PAGEREF _Toc425845037 \h </w:instrText>
+              <w:instrText xml:space="preserve"> PAGEREF _Toc426094300 \h </w:instrText>
             </w:r>
             <w:r>
               <w:rPr>
@@ -700,7 +747,7 @@
                 <w:noProof/>
                 <w:webHidden/>
               </w:rPr>
-              <w:t>10</w:t>
+              <w:t>9</w:t>
             </w:r>
             <w:r>
               <w:rPr>
@@ -722,7 +769,7 @@
               <w:lang w:eastAsia="en-US"/>
             </w:rPr>
           </w:pPr>
-          <w:hyperlink w:anchor="_Toc425845038" w:history="1">
+          <w:hyperlink w:anchor="_Toc426094301" w:history="1">
             <w:r>
               <w:rPr>
                 <w:rStyle w:val="Hyperlink"/>
@@ -749,7 +796,76 @@
                 <w:noProof/>
                 <w:webHidden/>
               </w:rPr>
-              <w:instrText xml:space="preserve"> PAGEREF _Toc425845038 \h </w:instrText>
+              <w:instrText xml:space="preserve"> PAGEREF _Toc426094301 \h </w:instrText>
+            </w:r>
+            <w:r>
+              <w:rPr>
+                <w:noProof/>
+                <w:webHidden/>
+              </w:rPr>
+            </w:r>
+            <w:r>
+              <w:rPr>
+                <w:noProof/>
+                <w:webHidden/>
+              </w:rPr>
+              <w:fldChar w:fldCharType="separate"/>
+            </w:r>
+            <w:r>
+              <w:rPr>
+                <w:noProof/>
+                <w:webHidden/>
+              </w:rPr>
+              <w:t>11</w:t>
+            </w:r>
+            <w:r>
+              <w:rPr>
+                <w:noProof/>
+                <w:webHidden/>
+              </w:rPr>
+              <w:fldChar w:fldCharType="end"/>
+            </w:r>
+          </w:hyperlink>
+        </w:p>
+        <w:p>
+          <w:pPr>
+            <w:pStyle w:val="TOC2"/>
+            <w:tabs>
+              <w:tab w:val="right" w:leader="dot" w:pos="9350"/>
+            </w:tabs>
+            <w:rPr>
+              <w:noProof/>
+              <w:lang w:eastAsia="en-US"/>
+            </w:rPr>
+          </w:pPr>
+          <w:hyperlink w:anchor="_Toc426094302" w:history="1">
+            <w:r>
+              <w:rPr>
+                <w:rStyle w:val="Hyperlink"/>
+                <w:noProof/>
+              </w:rPr>
+              <w:t>Var Mods Tab</w:t>
+            </w:r>
+            <w:r>
+              <w:rPr>
+                <w:noProof/>
+                <w:webHidden/>
+              </w:rPr>
+              <w:tab/>
+            </w:r>
+            <w:r>
+              <w:rPr>
+                <w:noProof/>
+                <w:webHidden/>
+              </w:rPr>
+              <w:fldChar w:fldCharType="begin"/>
+            </w:r>
+            <w:r>
+              <w:rPr>
+                <w:noProof/>
+                <w:webHidden/>
+              </w:rPr>
+              <w:instrText xml:space="preserve"> PAGEREF _Toc426094302 \h </w:instrText>
             </w:r>
             <w:r>
               <w:rPr>
@@ -791,76 +907,7 @@
               <w:lang w:eastAsia="en-US"/>
             </w:rPr>
           </w:pPr>
-          <w:hyperlink w:anchor="_Toc425845039" w:history="1">
-            <w:r>
-              <w:rPr>
-                <w:rStyle w:val="Hyperlink"/>
-                <w:noProof/>
-              </w:rPr>
-              <w:t>Var Mods Tab</w:t>
-            </w:r>
-            <w:r>
-              <w:rPr>
-                <w:noProof/>
-                <w:webHidden/>
-              </w:rPr>
-              <w:tab/>
-            </w:r>
-            <w:r>
-              <w:rPr>
-                <w:noProof/>
-                <w:webHidden/>
-              </w:rPr>
-              <w:fldChar w:fldCharType="begin"/>
-            </w:r>
-            <w:r>
-              <w:rPr>
-                <w:noProof/>
-                <w:webHidden/>
-              </w:rPr>
-              <w:instrText xml:space="preserve"> PAGEREF _Toc425845039 \h </w:instrText>
-            </w:r>
-            <w:r>
-              <w:rPr>
-                <w:noProof/>
-                <w:webHidden/>
-              </w:rPr>
-            </w:r>
-            <w:r>
-              <w:rPr>
-                <w:noProof/>
-                <w:webHidden/>
-              </w:rPr>
-              <w:fldChar w:fldCharType="separate"/>
-            </w:r>
-            <w:r>
-              <w:rPr>
-                <w:noProof/>
-                <w:webHidden/>
-              </w:rPr>
-              <w:t>13</w:t>
-            </w:r>
-            <w:r>
-              <w:rPr>
-                <w:noProof/>
-                <w:webHidden/>
-              </w:rPr>
-              <w:fldChar w:fldCharType="end"/>
-            </w:r>
-          </w:hyperlink>
-        </w:p>
-        <w:p>
-          <w:pPr>
-            <w:pStyle w:val="TOC2"/>
-            <w:tabs>
-              <w:tab w:val="right" w:leader="dot" w:pos="9350"/>
-            </w:tabs>
-            <w:rPr>
-              <w:noProof/>
-              <w:lang w:eastAsia="en-US"/>
-            </w:rPr>
-          </w:pPr>
-          <w:hyperlink w:anchor="_Toc425845040" w:history="1">
+          <w:hyperlink w:anchor="_Toc426094303" w:history="1">
             <w:r>
               <w:rPr>
                 <w:rStyle w:val="Hyperlink"/>
@@ -887,7 +934,7 @@
                 <w:noProof/>
                 <w:webHidden/>
               </w:rPr>
-              <w:instrText xml:space="preserve"> PAGEREF _Toc425845040 \h </w:instrText>
+              <w:instrText xml:space="preserve"> PAGEREF _Toc426094303 \h </w:instrText>
             </w:r>
             <w:r>
               <w:rPr>
@@ -907,7 +954,7 @@
                 <w:noProof/>
                 <w:webHidden/>
               </w:rPr>
-              <w:t>15</w:t>
+              <w:t>14</w:t>
             </w:r>
             <w:r>
               <w:rPr>
@@ -929,7 +976,7 @@
               <w:lang w:eastAsia="en-US"/>
             </w:rPr>
           </w:pPr>
-          <w:hyperlink w:anchor="_Toc425845041" w:history="1">
+          <w:hyperlink w:anchor="_Toc426094304" w:history="1">
             <w:r>
               <w:rPr>
                 <w:rStyle w:val="Hyperlink"/>
@@ -956,7 +1003,76 @@
                 <w:noProof/>
                 <w:webHidden/>
               </w:rPr>
-              <w:instrText xml:space="preserve"> PAGEREF _Toc425845041 \h </w:instrText>
+              <w:instrText xml:space="preserve"> PAGEREF _Toc426094304 \h </w:instrText>
+            </w:r>
+            <w:r>
+              <w:rPr>
+                <w:noProof/>
+                <w:webHidden/>
+              </w:rPr>
+            </w:r>
+            <w:r>
+              <w:rPr>
+                <w:noProof/>
+                <w:webHidden/>
+              </w:rPr>
+              <w:fldChar w:fldCharType="separate"/>
+            </w:r>
+            <w:r>
+              <w:rPr>
+                <w:noProof/>
+                <w:webHidden/>
+              </w:rPr>
+              <w:t>16</w:t>
+            </w:r>
+            <w:r>
+              <w:rPr>
+                <w:noProof/>
+                <w:webHidden/>
+              </w:rPr>
+              <w:fldChar w:fldCharType="end"/>
+            </w:r>
+          </w:hyperlink>
+        </w:p>
+        <w:p>
+          <w:pPr>
+            <w:pStyle w:val="TOC1"/>
+            <w:tabs>
+              <w:tab w:val="right" w:leader="dot" w:pos="9350"/>
+            </w:tabs>
+            <w:rPr>
+              <w:noProof/>
+              <w:lang w:eastAsia="en-US"/>
+            </w:rPr>
+          </w:pPr>
+          <w:hyperlink w:anchor="_Toc426094305" w:history="1">
+            <w:r>
+              <w:rPr>
+                <w:rStyle w:val="Hyperlink"/>
+                <w:noProof/>
+              </w:rPr>
+              <w:t>Import/Export Search Settings</w:t>
+            </w:r>
+            <w:r>
+              <w:rPr>
+                <w:noProof/>
+                <w:webHidden/>
+              </w:rPr>
+              <w:tab/>
+            </w:r>
+            <w:r>
+              <w:rPr>
+                <w:noProof/>
+                <w:webHidden/>
+              </w:rPr>
+              <w:fldChar w:fldCharType="begin"/>
+            </w:r>
+            <w:r>
+              <w:rPr>
+                <w:noProof/>
+                <w:webHidden/>
+              </w:rPr>
+              <w:instrText xml:space="preserve"> PAGEREF _Toc426094305 \h </w:instrText>
             </w:r>
             <w:r>
               <w:rPr>
@@ -989,75 +1105,6 @@
         </w:p>
         <w:p>
           <w:pPr>
-            <w:pStyle w:val="TOC1"/>
-            <w:tabs>
-              <w:tab w:val="right" w:leader="dot" w:pos="9350"/>
-            </w:tabs>
-            <w:rPr>
-              <w:noProof/>
-              <w:lang w:eastAsia="en-US"/>
-            </w:rPr>
-          </w:pPr>
-          <w:hyperlink w:anchor="_Toc425845042" w:history="1">
-            <w:r>
-              <w:rPr>
-                <w:rStyle w:val="Hyperlink"/>
-                <w:noProof/>
-              </w:rPr>
-              <w:t>Import/Export Search Settings</w:t>
-            </w:r>
-            <w:r>
-              <w:rPr>
-                <w:noProof/>
-                <w:webHidden/>
-              </w:rPr>
-              <w:tab/>
-            </w:r>
-            <w:r>
-              <w:rPr>
-                <w:noProof/>
-                <w:webHidden/>
-              </w:rPr>
-              <w:fldChar w:fldCharType="begin"/>
-            </w:r>
-            <w:r>
-              <w:rPr>
-                <w:noProof/>
-                <w:webHidden/>
-              </w:rPr>
-              <w:instrText xml:space="preserve"> PAGEREF _Toc425845042 \h </w:instrText>
-            </w:r>
-            <w:r>
-              <w:rPr>
-                <w:noProof/>
-                <w:webHidden/>
-              </w:rPr>
-            </w:r>
-            <w:r>
-              <w:rPr>
-                <w:noProof/>
-                <w:webHidden/>
-              </w:rPr>
-              <w:fldChar w:fldCharType="separate"/>
-            </w:r>
-            <w:r>
-              <w:rPr>
-                <w:noProof/>
-                <w:webHidden/>
-              </w:rPr>
-              <w:t>18</w:t>
-            </w:r>
-            <w:r>
-              <w:rPr>
-                <w:noProof/>
-                <w:webHidden/>
-              </w:rPr>
-              <w:fldChar w:fldCharType="end"/>
-            </w:r>
-          </w:hyperlink>
-        </w:p>
-        <w:p>
-          <w:pPr>
             <w:pStyle w:val="TOC2"/>
             <w:tabs>
               <w:tab w:val="right" w:leader="dot" w:pos="9350"/>
@@ -1067,7 +1114,7 @@
               <w:lang w:eastAsia="en-US"/>
             </w:rPr>
           </w:pPr>
-          <w:hyperlink w:anchor="_Toc425845043" w:history="1">
+          <w:hyperlink w:anchor="_Toc426094306" w:history="1">
             <w:r>
               <w:rPr>
                 <w:rStyle w:val="Hyperlink"/>
@@ -1094,7 +1141,7 @@
                 <w:noProof/>
                 <w:webHidden/>
               </w:rPr>
-              <w:instrText xml:space="preserve"> PAGEREF _Toc425845043 \h </w:instrText>
+              <w:instrText xml:space="preserve"> PAGEREF _Toc426094306 \h </w:instrText>
             </w:r>
             <w:r>
               <w:rPr>
@@ -1114,7 +1161,7 @@
                 <w:noProof/>
                 <w:webHidden/>
               </w:rPr>
-              <w:t>18</w:t>
+              <w:t>17</w:t>
             </w:r>
             <w:r>
               <w:rPr>
@@ -1136,7 +1183,7 @@
               <w:lang w:eastAsia="en-US"/>
             </w:rPr>
           </w:pPr>
-          <w:hyperlink w:anchor="_Toc425845044" w:history="1">
+          <w:hyperlink w:anchor="_Toc426094307" w:history="1">
             <w:r>
               <w:rPr>
                 <w:rStyle w:val="Hyperlink"/>
@@ -1163,7 +1210,7 @@
                 <w:noProof/>
                 <w:webHidden/>
               </w:rPr>
-              <w:instrText xml:space="preserve"> PAGEREF _Toc425845044 \h </w:instrText>
+              <w:instrText xml:space="preserve"> PAGEREF _Toc426094307 \h </w:instrText>
             </w:r>
             <w:r>
               <w:rPr>
@@ -1306,6 +1353,7 @@
           <w:szCs w:val="36"/>
         </w:rPr>
       </w:pPr>
+      <w:bookmarkStart w:id="1" w:name="_Toc426094295"/>
       <w:r>
         <w:rPr>
           <w:sz w:val="36"/>
@@ -1314,6 +1362,7 @@
         <w:lastRenderedPageBreak/>
         <w:t>Introduction</w:t>
       </w:r>
+      <w:bookmarkEnd w:id="1"/>
     </w:p>
     <w:p/>
     <w:p>
@@ -1664,7 +1713,7 @@
           <w:szCs w:val="36"/>
         </w:rPr>
       </w:pPr>
-      <w:bookmarkStart w:id="0" w:name="_Toc425845033"/>
+      <w:bookmarkStart w:id="2" w:name="_Toc426094296"/>
       <w:r>
         <w:rPr>
           <w:sz w:val="36"/>
@@ -1680,7 +1729,7 @@
         </w:rPr>
         <w:t>Settings</w:t>
       </w:r>
-      <w:bookmarkEnd w:id="0"/>
+      <w:bookmarkEnd w:id="2"/>
     </w:p>
     <w:p/>
     <w:p>
@@ -1972,7 +2021,7 @@
         <w:pStyle w:val="Heading2"/>
         <w:spacing w:before="0" w:line="240" w:lineRule="auto"/>
       </w:pPr>
-      <w:bookmarkStart w:id="1" w:name="_Toc425845034"/>
+      <w:bookmarkStart w:id="3" w:name="_Toc426094297"/>
       <w:r>
         <w:lastRenderedPageBreak/>
         <w:t xml:space="preserve">Database Search </w:t>
@@ -1983,7 +2032,7 @@
       <w:r>
         <w:t xml:space="preserve"> Tab</w:t>
       </w:r>
-      <w:bookmarkEnd w:id="1"/>
+      <w:bookmarkEnd w:id="3"/>
     </w:p>
     <w:p>
       <w:pPr>
@@ -2534,12 +2583,12 @@
         <w:pStyle w:val="Heading2"/>
         <w:spacing w:before="0" w:line="240" w:lineRule="auto"/>
       </w:pPr>
-      <w:bookmarkStart w:id="2" w:name="_Toc425845035"/>
+      <w:bookmarkStart w:id="4" w:name="_Toc426094298"/>
       <w:r>
         <w:lastRenderedPageBreak/>
         <w:t>Output Settings Tab</w:t>
       </w:r>
-      <w:bookmarkEnd w:id="2"/>
+      <w:bookmarkEnd w:id="4"/>
     </w:p>
     <w:p>
       <w:pPr>
@@ -4080,11 +4129,11 @@
         <w:pStyle w:val="Heading2"/>
         <w:spacing w:before="0" w:line="240" w:lineRule="auto"/>
       </w:pPr>
-      <w:bookmarkStart w:id="3" w:name="_Toc425845036"/>
+      <w:bookmarkStart w:id="5" w:name="_Toc426094299"/>
       <w:r>
         <w:t>Enzyme Settings Tab</w:t>
       </w:r>
-      <w:bookmarkEnd w:id="3"/>
+      <w:bookmarkEnd w:id="5"/>
     </w:p>
     <w:p>
       <w:pPr>
@@ -5137,11 +5186,11 @@
       <w:pPr>
         <w:pStyle w:val="Heading2"/>
       </w:pPr>
-      <w:bookmarkStart w:id="4" w:name="_Toc425845037"/>
+      <w:bookmarkStart w:id="6" w:name="_Toc426094300"/>
       <w:r>
         <w:t>Mass Settings Tab</w:t>
       </w:r>
-      <w:bookmarkEnd w:id="4"/>
+      <w:bookmarkEnd w:id="6"/>
     </w:p>
     <w:p>
       <w:pPr>
@@ -7263,7 +7312,7 @@
       <w:pPr>
         <w:pStyle w:val="Heading2"/>
       </w:pPr>
-      <w:bookmarkStart w:id="5" w:name="_Toc425845038"/>
+      <w:bookmarkStart w:id="7" w:name="_Toc426094301"/>
       <w:r>
         <w:lastRenderedPageBreak/>
         <w:t>Static Mods</w:t>
@@ -7271,7 +7320,7 @@
       <w:r>
         <w:t xml:space="preserve"> Tab</w:t>
       </w:r>
-      <w:bookmarkEnd w:id="5"/>
+      <w:bookmarkEnd w:id="7"/>
     </w:p>
     <w:p>
       <w:pPr>
@@ -11164,7 +11213,7 @@
       <w:pPr>
         <w:pStyle w:val="Heading2"/>
       </w:pPr>
-      <w:bookmarkStart w:id="6" w:name="_Toc425845039"/>
+      <w:bookmarkStart w:id="8" w:name="_Toc426094302"/>
       <w:proofErr w:type="spellStart"/>
       <w:r>
         <w:t>Var</w:t>
@@ -11173,7 +11222,7 @@
       <w:r>
         <w:t xml:space="preserve"> Mods Tab</w:t>
       </w:r>
-      <w:bookmarkEnd w:id="6"/>
+      <w:bookmarkEnd w:id="8"/>
     </w:p>
     <w:p>
       <w:pPr>
@@ -12086,7 +12135,7 @@
       <w:pPr>
         <w:pStyle w:val="Heading2"/>
       </w:pPr>
-      <w:bookmarkStart w:id="7" w:name="_Toc425845040"/>
+      <w:bookmarkStart w:id="9" w:name="_Toc426094303"/>
       <w:proofErr w:type="spellStart"/>
       <w:r>
         <w:t>Misc</w:t>
@@ -12095,7 +12144,7 @@
       <w:r>
         <w:t xml:space="preserve"> Tab</w:t>
       </w:r>
-      <w:bookmarkEnd w:id="7"/>
+      <w:bookmarkEnd w:id="9"/>
     </w:p>
     <w:p>
       <w:pPr>
@@ -13980,7 +14029,7 @@
           <w:szCs w:val="36"/>
         </w:rPr>
       </w:pPr>
-      <w:bookmarkStart w:id="8" w:name="_Toc425845041"/>
+      <w:bookmarkStart w:id="10" w:name="_Toc426094304"/>
       <w:r>
         <w:rPr>
           <w:sz w:val="36"/>
@@ -14003,7 +14052,7 @@
         </w:rPr>
         <w:t>Settings</w:t>
       </w:r>
-      <w:bookmarkEnd w:id="8"/>
+      <w:bookmarkEnd w:id="10"/>
     </w:p>
     <w:p/>
     <w:p>
@@ -14378,7 +14427,7 @@
           <w:szCs w:val="36"/>
         </w:rPr>
       </w:pPr>
-      <w:bookmarkStart w:id="9" w:name="_Toc425845042"/>
+      <w:bookmarkStart w:id="11" w:name="_Toc426094305"/>
       <w:r>
         <w:rPr>
           <w:sz w:val="36"/>
@@ -14401,7 +14450,7 @@
         </w:rPr>
         <w:t>Settings</w:t>
       </w:r>
-      <w:bookmarkEnd w:id="9"/>
+      <w:bookmarkEnd w:id="11"/>
     </w:p>
     <w:p/>
     <w:p>
@@ -14437,11 +14486,11 @@
       <w:pPr>
         <w:pStyle w:val="Heading2"/>
       </w:pPr>
-      <w:bookmarkStart w:id="10" w:name="_Toc425845043"/>
+      <w:bookmarkStart w:id="12" w:name="_Toc426094306"/>
       <w:r>
         <w:t>Import Search Settings</w:t>
       </w:r>
-      <w:bookmarkEnd w:id="10"/>
+      <w:bookmarkEnd w:id="12"/>
     </w:p>
     <w:p>
       <w:pPr>
@@ -14486,10 +14535,10 @@
           <w:noProof/>
         </w:rPr>
         <w:drawing>
-          <wp:inline distT="0" distB="0" distL="0" distR="0" wp14:anchorId="5A49C9D4" wp14:editId="5BD0BD67">
-            <wp:extent cx="2504408" cy="884525"/>
+          <wp:inline distT="0" distB="0" distL="0" distR="0">
+            <wp:extent cx="2213198" cy="942884"/>
             <wp:effectExtent l="0" t="0" r="0" b="0"/>
-            <wp:docPr id="49" name="Picture 49"/>
+            <wp:docPr id="56" name="Picture 56"/>
             <wp:cNvGraphicFramePr>
               <a:graphicFrameLocks xmlns:a="http://schemas.openxmlformats.org/drawingml/2006/main" noChangeAspect="1"/>
             </wp:cNvGraphicFramePr>
@@ -14497,7 +14546,7 @@
               <a:graphicData uri="http://schemas.openxmlformats.org/drawingml/2006/picture">
                 <pic:pic xmlns:pic="http://schemas.openxmlformats.org/drawingml/2006/picture">
                   <pic:nvPicPr>
-                    <pic:cNvPr id="0" name="Picture 6"/>
+                    <pic:cNvPr id="0" name="Picture 12"/>
                     <pic:cNvPicPr>
                       <a:picLocks noChangeAspect="1" noChangeArrowheads="1"/>
                     </pic:cNvPicPr>
@@ -14518,7 +14567,7 @@
                   <pic:spPr bwMode="auto">
                     <a:xfrm>
                       <a:off x="0" y="0"/>
-                      <a:ext cx="2507110" cy="885479"/>
+                      <a:ext cx="2213667" cy="943084"/>
                     </a:xfrm>
                     <a:prstGeom prst="rect">
                       <a:avLst/>
@@ -14865,14 +14914,12 @@
       <w:pPr>
         <w:pStyle w:val="Heading2"/>
       </w:pPr>
-      <w:bookmarkStart w:id="11" w:name="_Toc425845044"/>
-      <w:bookmarkStart w:id="12" w:name="_GoBack"/>
-      <w:bookmarkEnd w:id="12"/>
+      <w:bookmarkStart w:id="13" w:name="_Toc426094307"/>
       <w:r>
         <w:lastRenderedPageBreak/>
         <w:t>Export Search Settings</w:t>
       </w:r>
-      <w:bookmarkEnd w:id="11"/>
+      <w:bookmarkEnd w:id="13"/>
     </w:p>
     <w:p>
       <w:pPr>
@@ -14881,16 +14928,417 @@
     </w:p>
     <w:p>
       <w:r>
-        <w:t xml:space="preserve">The </w:t>
-      </w:r>
-    </w:p>
-    <w:p>
+        <w:t xml:space="preserve">To </w:t>
+      </w:r>
+      <w:r>
+        <w:t>export</w:t>
+      </w:r>
+      <w:r>
+        <w:t xml:space="preserve"> the search settings:</w:t>
+      </w:r>
+    </w:p>
+    <w:p>
+      <w:pPr>
+        <w:pStyle w:val="ListParagraph"/>
+        <w:numPr>
+          <w:ilvl w:val="0"/>
+          <w:numId w:val="6"/>
+        </w:numPr>
+      </w:pPr>
+      <w:r>
+        <w:t>Click on the “</w:t>
+      </w:r>
+      <w:r>
+        <w:rPr>
+          <w:b/>
+        </w:rPr>
+        <w:t>Settings</w:t>
+      </w:r>
+      <w:r>
+        <w:t>” menu:</w:t>
+      </w:r>
+    </w:p>
+    <w:p>
+      <w:pPr>
+        <w:ind w:left="720"/>
+      </w:pPr>
       <w:r>
         <w:t xml:space="preserve"> </w:t>
       </w:r>
-    </w:p>
-    <w:p/>
-    <w:p/>
+      <w:r>
+        <w:rPr>
+          <w:noProof/>
+        </w:rPr>
+        <w:drawing>
+          <wp:inline distT="0" distB="0" distL="0" distR="0" wp14:anchorId="4E3AE991" wp14:editId="451F2D60">
+            <wp:extent cx="2213198" cy="942884"/>
+            <wp:effectExtent l="0" t="0" r="0" b="0"/>
+            <wp:docPr id="57" name="Picture 57"/>
+            <wp:cNvGraphicFramePr>
+              <a:graphicFrameLocks xmlns:a="http://schemas.openxmlformats.org/drawingml/2006/main" noChangeAspect="1"/>
+            </wp:cNvGraphicFramePr>
+            <a:graphic xmlns:a="http://schemas.openxmlformats.org/drawingml/2006/main">
+              <a:graphicData uri="http://schemas.openxmlformats.org/drawingml/2006/picture">
+                <pic:pic xmlns:pic="http://schemas.openxmlformats.org/drawingml/2006/picture">
+                  <pic:nvPicPr>
+                    <pic:cNvPr id="0" name="Picture 12"/>
+                    <pic:cNvPicPr>
+                      <a:picLocks noChangeAspect="1" noChangeArrowheads="1"/>
+                    </pic:cNvPicPr>
+                  </pic:nvPicPr>
+                  <pic:blipFill>
+                    <a:blip r:embed="rId57">
+                      <a:extLst>
+                        <a:ext uri="{28A0092B-C50C-407E-A947-70E740481C1C}">
+                          <a14:useLocalDpi xmlns:a14="http://schemas.microsoft.com/office/drawing/2010/main" val="0"/>
+                        </a:ext>
+                      </a:extLst>
+                    </a:blip>
+                    <a:srcRect/>
+                    <a:stretch>
+                      <a:fillRect/>
+                    </a:stretch>
+                  </pic:blipFill>
+                  <pic:spPr bwMode="auto">
+                    <a:xfrm>
+                      <a:off x="0" y="0"/>
+                      <a:ext cx="2213667" cy="943084"/>
+                    </a:xfrm>
+                    <a:prstGeom prst="rect">
+                      <a:avLst/>
+                    </a:prstGeom>
+                    <a:noFill/>
+                    <a:ln>
+                      <a:noFill/>
+                    </a:ln>
+                  </pic:spPr>
+                </pic:pic>
+              </a:graphicData>
+            </a:graphic>
+          </wp:inline>
+        </w:drawing>
+      </w:r>
+    </w:p>
+    <w:p>
+      <w:pPr>
+        <w:pStyle w:val="ListParagraph"/>
+        <w:numPr>
+          <w:ilvl w:val="0"/>
+          <w:numId w:val="6"/>
+        </w:numPr>
+      </w:pPr>
+      <w:r>
+        <w:t>Choose the “</w:t>
+      </w:r>
+      <w:r>
+        <w:rPr>
+          <w:b/>
+        </w:rPr>
+        <w:t>Export</w:t>
+      </w:r>
+      <w:r>
+        <w:t xml:space="preserve"> </w:t>
+      </w:r>
+      <w:r>
+        <w:sym w:font="Wingdings" w:char="F0E0"/>
+      </w:r>
+      <w:r>
+        <w:t xml:space="preserve"> </w:t>
+      </w:r>
+      <w:r>
+        <w:rPr>
+          <w:b/>
+        </w:rPr>
+        <w:t>Search Settings</w:t>
+      </w:r>
+      <w:r>
+        <w:t>” menu item:</w:t>
+      </w:r>
+    </w:p>
+    <w:p>
+      <w:pPr>
+        <w:pStyle w:val="ListParagraph"/>
+      </w:pPr>
+    </w:p>
+    <w:p>
+      <w:pPr>
+        <w:pStyle w:val="ListParagraph"/>
+      </w:pPr>
+      <w:r>
+        <w:rPr>
+          <w:noProof/>
+        </w:rPr>
+        <w:drawing>
+          <wp:inline distT="0" distB="0" distL="0" distR="0">
+            <wp:extent cx="2824739" cy="1021816"/>
+            <wp:effectExtent l="0" t="0" r="0" b="6985"/>
+            <wp:docPr id="59" name="Picture 59"/>
+            <wp:cNvGraphicFramePr>
+              <a:graphicFrameLocks xmlns:a="http://schemas.openxmlformats.org/drawingml/2006/main" noChangeAspect="1"/>
+            </wp:cNvGraphicFramePr>
+            <a:graphic xmlns:a="http://schemas.openxmlformats.org/drawingml/2006/main">
+              <a:graphicData uri="http://schemas.openxmlformats.org/drawingml/2006/picture">
+                <pic:pic xmlns:pic="http://schemas.openxmlformats.org/drawingml/2006/picture">
+                  <pic:nvPicPr>
+                    <pic:cNvPr id="0" name="Picture 13"/>
+                    <pic:cNvPicPr>
+                      <a:picLocks noChangeAspect="1" noChangeArrowheads="1"/>
+                    </pic:cNvPicPr>
+                  </pic:nvPicPr>
+                  <pic:blipFill>
+                    <a:blip r:embed="rId61">
+                      <a:extLst>
+                        <a:ext uri="{28A0092B-C50C-407E-A947-70E740481C1C}">
+                          <a14:useLocalDpi xmlns:a14="http://schemas.microsoft.com/office/drawing/2010/main" val="0"/>
+                        </a:ext>
+                      </a:extLst>
+                    </a:blip>
+                    <a:srcRect/>
+                    <a:stretch>
+                      <a:fillRect/>
+                    </a:stretch>
+                  </pic:blipFill>
+                  <pic:spPr bwMode="auto">
+                    <a:xfrm>
+                      <a:off x="0" y="0"/>
+                      <a:ext cx="2827377" cy="1022770"/>
+                    </a:xfrm>
+                    <a:prstGeom prst="rect">
+                      <a:avLst/>
+                    </a:prstGeom>
+                    <a:noFill/>
+                    <a:ln>
+                      <a:noFill/>
+                    </a:ln>
+                  </pic:spPr>
+                </pic:pic>
+              </a:graphicData>
+            </a:graphic>
+          </wp:inline>
+        </w:drawing>
+      </w:r>
+    </w:p>
+    <w:p>
+      <w:pPr>
+        <w:pStyle w:val="ListParagraph"/>
+      </w:pPr>
+    </w:p>
+    <w:p>
+      <w:pPr>
+        <w:pStyle w:val="ListParagraph"/>
+        <w:numPr>
+          <w:ilvl w:val="0"/>
+          <w:numId w:val="6"/>
+        </w:numPr>
+      </w:pPr>
+      <w:r>
+        <w:t>The following “</w:t>
+      </w:r>
+      <w:r>
+        <w:rPr>
+          <w:b/>
+        </w:rPr>
+        <w:t>Export Search Settings</w:t>
+      </w:r>
+      <w:r>
+        <w:t>” dialog should open up:</w:t>
+      </w:r>
+    </w:p>
+    <w:p>
+      <w:pPr>
+        <w:pStyle w:val="ListParagraph"/>
+      </w:pPr>
+    </w:p>
+    <w:p>
+      <w:pPr>
+        <w:pStyle w:val="ListParagraph"/>
+      </w:pPr>
+      <w:r>
+        <w:rPr>
+          <w:noProof/>
+        </w:rPr>
+        <w:drawing>
+          <wp:inline distT="0" distB="0" distL="0" distR="0">
+            <wp:extent cx="2871333" cy="1242660"/>
+            <wp:effectExtent l="0" t="0" r="5715" b="0"/>
+            <wp:docPr id="60" name="Picture 60"/>
+            <wp:cNvGraphicFramePr>
+              <a:graphicFrameLocks xmlns:a="http://schemas.openxmlformats.org/drawingml/2006/main" noChangeAspect="1"/>
+            </wp:cNvGraphicFramePr>
+            <a:graphic xmlns:a="http://schemas.openxmlformats.org/drawingml/2006/main">
+              <a:graphicData uri="http://schemas.openxmlformats.org/drawingml/2006/picture">
+                <pic:pic xmlns:pic="http://schemas.openxmlformats.org/drawingml/2006/picture">
+                  <pic:nvPicPr>
+                    <pic:cNvPr id="0" name="Picture 14"/>
+                    <pic:cNvPicPr>
+                      <a:picLocks noChangeAspect="1" noChangeArrowheads="1"/>
+                    </pic:cNvPicPr>
+                  </pic:nvPicPr>
+                  <pic:blipFill>
+                    <a:blip r:embed="rId62">
+                      <a:extLst>
+                        <a:ext uri="{28A0092B-C50C-407E-A947-70E740481C1C}">
+                          <a14:useLocalDpi xmlns:a14="http://schemas.microsoft.com/office/drawing/2010/main" val="0"/>
+                        </a:ext>
+                      </a:extLst>
+                    </a:blip>
+                    <a:srcRect/>
+                    <a:stretch>
+                      <a:fillRect/>
+                    </a:stretch>
+                  </pic:blipFill>
+                  <pic:spPr bwMode="auto">
+                    <a:xfrm>
+                      <a:off x="0" y="0"/>
+                      <a:ext cx="2871437" cy="1242705"/>
+                    </a:xfrm>
+                    <a:prstGeom prst="rect">
+                      <a:avLst/>
+                    </a:prstGeom>
+                    <a:noFill/>
+                    <a:ln>
+                      <a:noFill/>
+                    </a:ln>
+                  </pic:spPr>
+                </pic:pic>
+              </a:graphicData>
+            </a:graphic>
+          </wp:inline>
+        </w:drawing>
+      </w:r>
+    </w:p>
+    <w:p>
+      <w:pPr>
+        <w:pStyle w:val="ListParagraph"/>
+      </w:pPr>
+    </w:p>
+    <w:p>
+      <w:pPr>
+        <w:pStyle w:val="ListParagraph"/>
+      </w:pPr>
+      <w:r>
+        <w:t>Note: The “</w:t>
+      </w:r>
+      <w:r>
+        <w:rPr>
+          <w:b/>
+        </w:rPr>
+        <w:t>Settings…</w:t>
+      </w:r>
+      <w:r>
+        <w:t>” button can be used to view/edit the current settings.</w:t>
+      </w:r>
+    </w:p>
+    <w:p>
+      <w:pPr>
+        <w:pStyle w:val="ListParagraph"/>
+      </w:pPr>
+    </w:p>
+    <w:p>
+      <w:pPr>
+        <w:pStyle w:val="ListParagraph"/>
+        <w:numPr>
+          <w:ilvl w:val="0"/>
+          <w:numId w:val="6"/>
+        </w:numPr>
+      </w:pPr>
+      <w:r>
+        <w:t>Choose a “</w:t>
+      </w:r>
+      <w:r>
+        <w:rPr>
+          <w:b/>
+        </w:rPr>
+        <w:t>File Name</w:t>
+      </w:r>
+      <w:r>
+        <w:t>” (default is “comet”), a “</w:t>
+      </w:r>
+      <w:r>
+        <w:rPr>
+          <w:b/>
+        </w:rPr>
+        <w:t>File Path</w:t>
+      </w:r>
+      <w:r>
+        <w:t>” (default is the current directory the CometUI.exe is running in) and click on the “</w:t>
+      </w:r>
+      <w:r>
+        <w:rPr>
+          <w:b/>
+        </w:rPr>
+        <w:t>Save</w:t>
+      </w:r>
+      <w:r>
+        <w:t>” button, and the exported “.</w:t>
+      </w:r>
+      <w:proofErr w:type="spellStart"/>
+      <w:r>
+        <w:t>params</w:t>
+      </w:r>
+      <w:proofErr w:type="spellEnd"/>
+      <w:r>
+        <w:t>” file with the specified name will get saved in specified location:</w:t>
+      </w:r>
+    </w:p>
+    <w:p>
+      <w:pPr>
+        <w:ind w:left="720"/>
+      </w:pPr>
+      <w:r>
+        <w:rPr>
+          <w:noProof/>
+        </w:rPr>
+        <w:drawing>
+          <wp:inline distT="0" distB="0" distL="0" distR="0" wp14:anchorId="66848B1F" wp14:editId="05DA1316">
+            <wp:extent cx="3110125" cy="1360933"/>
+            <wp:effectExtent l="0" t="0" r="0" b="0"/>
+            <wp:docPr id="61" name="Picture 61"/>
+            <wp:cNvGraphicFramePr>
+              <a:graphicFrameLocks xmlns:a="http://schemas.openxmlformats.org/drawingml/2006/main" noChangeAspect="1"/>
+            </wp:cNvGraphicFramePr>
+            <a:graphic xmlns:a="http://schemas.openxmlformats.org/drawingml/2006/main">
+              <a:graphicData uri="http://schemas.openxmlformats.org/drawingml/2006/picture">
+                <pic:pic xmlns:pic="http://schemas.openxmlformats.org/drawingml/2006/picture">
+                  <pic:nvPicPr>
+                    <pic:cNvPr id="0" name="Picture 15"/>
+                    <pic:cNvPicPr>
+                      <a:picLocks noChangeAspect="1" noChangeArrowheads="1"/>
+                    </pic:cNvPicPr>
+                  </pic:nvPicPr>
+                  <pic:blipFill>
+                    <a:blip r:embed="rId63">
+                      <a:extLst>
+                        <a:ext uri="{28A0092B-C50C-407E-A947-70E740481C1C}">
+                          <a14:useLocalDpi xmlns:a14="http://schemas.microsoft.com/office/drawing/2010/main" val="0"/>
+                        </a:ext>
+                      </a:extLst>
+                    </a:blip>
+                    <a:srcRect/>
+                    <a:stretch>
+                      <a:fillRect/>
+                    </a:stretch>
+                  </pic:blipFill>
+                  <pic:spPr bwMode="auto">
+                    <a:xfrm>
+                      <a:off x="0" y="0"/>
+                      <a:ext cx="3110558" cy="1361123"/>
+                    </a:xfrm>
+                    <a:prstGeom prst="rect">
+                      <a:avLst/>
+                    </a:prstGeom>
+                    <a:noFill/>
+                    <a:ln>
+                      <a:noFill/>
+                    </a:ln>
+                  </pic:spPr>
+                </pic:pic>
+              </a:graphicData>
+            </a:graphic>
+          </wp:inline>
+        </w:drawing>
+      </w:r>
+    </w:p>
     <w:sectPr>
       <w:type w:val="continuous"/>
       <w:pgSz w:w="12240" w:h="15840"/>
@@ -15515,6 +15963,95 @@
       </w:pPr>
     </w:lvl>
   </w:abstractNum>
+  <w:abstractNum w:abstractNumId="5">
+    <w:nsid w:val="5DBB1639"/>
+    <w:multiLevelType w:val="hybridMultilevel"/>
+    <w:tmpl w:val="F2181CA8"/>
+    <w:lvl w:ilvl="0" w:tplc="0409000F">
+      <w:start w:val="1"/>
+      <w:numFmt w:val="decimal"/>
+      <w:lvlText w:val="%1."/>
+      <w:lvlJc w:val="left"/>
+      <w:pPr>
+        <w:ind w:left="720" w:hanging="360"/>
+      </w:pPr>
+      <w:rPr>
+        <w:rFonts w:hint="default"/>
+      </w:rPr>
+    </w:lvl>
+    <w:lvl w:ilvl="1" w:tplc="04090019" w:tentative="1">
+      <w:start w:val="1"/>
+      <w:numFmt w:val="lowerLetter"/>
+      <w:lvlText w:val="%2."/>
+      <w:lvlJc w:val="left"/>
+      <w:pPr>
+        <w:ind w:left="1440" w:hanging="360"/>
+      </w:pPr>
+    </w:lvl>
+    <w:lvl w:ilvl="2" w:tplc="0409001B" w:tentative="1">
+      <w:start w:val="1"/>
+      <w:numFmt w:val="lowerRoman"/>
+      <w:lvlText w:val="%3."/>
+      <w:lvlJc w:val="right"/>
+      <w:pPr>
+        <w:ind w:left="2160" w:hanging="180"/>
+      </w:pPr>
+    </w:lvl>
+    <w:lvl w:ilvl="3" w:tplc="0409000F" w:tentative="1">
+      <w:start w:val="1"/>
+      <w:numFmt w:val="decimal"/>
+      <w:lvlText w:val="%4."/>
+      <w:lvlJc w:val="left"/>
+      <w:pPr>
+        <w:ind w:left="2880" w:hanging="360"/>
+      </w:pPr>
+    </w:lvl>
+    <w:lvl w:ilvl="4" w:tplc="04090019" w:tentative="1">
+      <w:start w:val="1"/>
+      <w:numFmt w:val="lowerLetter"/>
+      <w:lvlText w:val="%5."/>
+      <w:lvlJc w:val="left"/>
+      <w:pPr>
+        <w:ind w:left="3600" w:hanging="360"/>
+      </w:pPr>
+    </w:lvl>
+    <w:lvl w:ilvl="5" w:tplc="0409001B" w:tentative="1">
+      <w:start w:val="1"/>
+      <w:numFmt w:val="lowerRoman"/>
+      <w:lvlText w:val="%6."/>
+      <w:lvlJc w:val="right"/>
+      <w:pPr>
+        <w:ind w:left="4320" w:hanging="180"/>
+      </w:pPr>
+    </w:lvl>
+    <w:lvl w:ilvl="6" w:tplc="0409000F" w:tentative="1">
+      <w:start w:val="1"/>
+      <w:numFmt w:val="decimal"/>
+      <w:lvlText w:val="%7."/>
+      <w:lvlJc w:val="left"/>
+      <w:pPr>
+        <w:ind w:left="5040" w:hanging="360"/>
+      </w:pPr>
+    </w:lvl>
+    <w:lvl w:ilvl="7" w:tplc="04090019" w:tentative="1">
+      <w:start w:val="1"/>
+      <w:numFmt w:val="lowerLetter"/>
+      <w:lvlText w:val="%8."/>
+      <w:lvlJc w:val="left"/>
+      <w:pPr>
+        <w:ind w:left="5760" w:hanging="360"/>
+      </w:pPr>
+    </w:lvl>
+    <w:lvl w:ilvl="8" w:tplc="0409001B" w:tentative="1">
+      <w:start w:val="1"/>
+      <w:numFmt w:val="lowerRoman"/>
+      <w:lvlText w:val="%9."/>
+      <w:lvlJc w:val="right"/>
+      <w:pPr>
+        <w:ind w:left="6480" w:hanging="180"/>
+      </w:pPr>
+    </w:lvl>
+  </w:abstractNum>
   <w:num w:numId="1">
     <w:abstractNumId w:val="1"/>
   </w:num>
@@ -15529,6 +16066,9 @@
   </w:num>
   <w:num w:numId="5">
     <w:abstractNumId w:val="2"/>
+  </w:num>
+  <w:num w:numId="6">
+    <w:abstractNumId w:val="5"/>
   </w:num>
 </w:numbering>
 </file>
@@ -16791,7 +17331,7 @@
 </file>
 
 <file path=customXml/itemProps1.xml><?xml version="1.0" encoding="utf-8"?>
-<ds:datastoreItem xmlns:ds="http://schemas.openxmlformats.org/officeDocument/2006/customXml" ds:itemID="{9E0A7292-ED44-4CE0-ACD9-254BF3AFA31B}">
+<ds:datastoreItem xmlns:ds="http://schemas.openxmlformats.org/officeDocument/2006/customXml" ds:itemID="{8345FCC8-56F1-4EB7-BB05-22661623084B}">
   <ds:schemaRefs>
     <ds:schemaRef ds:uri="http://schemas.openxmlformats.org/officeDocument/2006/bibliography"/>
   </ds:schemaRefs>

</xml_diff>

<commit_message>
Added the section "Run Search" to the CometUI User Guide
git-svn-id: https://svn.code.sf.net/p/comet-ms/code@796 299d2d02-8f3b-485e-a07e-71e8e5e16577
</commit_message>
<xml_diff>
--- a/branches/release_2015020_ui/comet-ms/CometUI/Docs/CometUI-User-Guide.docx
+++ b/branches/release_2015020_ui/comet-ms/CometUI/Docs/CometUI-User-Guide.docx
@@ -308,110 +308,65 @@
           <w:r>
             <w:fldChar w:fldCharType="separate"/>
           </w:r>
-          <w:bookmarkStart w:id="0" w:name="_GoBack"/>
-          <w:bookmarkEnd w:id="0"/>
-          <w:r>
-            <w:rPr>
-              <w:rStyle w:val="Hyperlink"/>
-              <w:noProof/>
-            </w:rPr>
-            <w:fldChar w:fldCharType="begin"/>
-          </w:r>
-          <w:r>
-            <w:rPr>
-              <w:rStyle w:val="Hyperlink"/>
-              <w:noProof/>
-            </w:rPr>
-            <w:instrText xml:space="preserve"> </w:instrText>
-          </w:r>
-          <w:r>
-            <w:rPr>
-              <w:noProof/>
-            </w:rPr>
-            <w:instrText>HYPERLINK \l "_Toc426094295"</w:instrText>
-          </w:r>
-          <w:r>
-            <w:rPr>
-              <w:rStyle w:val="Hyperlink"/>
-              <w:noProof/>
-            </w:rPr>
-            <w:instrText xml:space="preserve"> </w:instrText>
-          </w:r>
-          <w:r>
-            <w:rPr>
-              <w:rStyle w:val="Hyperlink"/>
-              <w:noProof/>
-            </w:rPr>
-          </w:r>
-          <w:r>
-            <w:rPr>
-              <w:rStyle w:val="Hyperlink"/>
-              <w:noProof/>
-            </w:rPr>
-            <w:fldChar w:fldCharType="separate"/>
-          </w:r>
-          <w:r>
-            <w:rPr>
-              <w:rStyle w:val="Hyperlink"/>
-              <w:noProof/>
-            </w:rPr>
-            <w:t>Introduction</w:t>
-          </w:r>
-          <w:r>
-            <w:rPr>
-              <w:noProof/>
-              <w:webHidden/>
-            </w:rPr>
-            <w:tab/>
-          </w:r>
-          <w:r>
-            <w:rPr>
-              <w:noProof/>
-              <w:webHidden/>
-            </w:rPr>
-            <w:fldChar w:fldCharType="begin"/>
-          </w:r>
-          <w:r>
-            <w:rPr>
-              <w:noProof/>
-              <w:webHidden/>
-            </w:rPr>
-            <w:instrText xml:space="preserve"> PAGEREF _Toc426094295 \h </w:instrText>
-          </w:r>
-          <w:r>
-            <w:rPr>
-              <w:noProof/>
-              <w:webHidden/>
-            </w:rPr>
-          </w:r>
-          <w:r>
-            <w:rPr>
-              <w:noProof/>
-              <w:webHidden/>
-            </w:rPr>
-            <w:fldChar w:fldCharType="separate"/>
-          </w:r>
-          <w:r>
-            <w:rPr>
-              <w:noProof/>
-              <w:webHidden/>
-            </w:rPr>
-            <w:t>3</w:t>
-          </w:r>
-          <w:r>
-            <w:rPr>
-              <w:noProof/>
-              <w:webHidden/>
-            </w:rPr>
-            <w:fldChar w:fldCharType="end"/>
-          </w:r>
-          <w:r>
-            <w:rPr>
-              <w:rStyle w:val="Hyperlink"/>
-              <w:noProof/>
-            </w:rPr>
-            <w:fldChar w:fldCharType="end"/>
-          </w:r>
+          <w:hyperlink w:anchor="_Toc426109954" w:history="1">
+            <w:r>
+              <w:rPr>
+                <w:rStyle w:val="Hyperlink"/>
+                <w:noProof/>
+              </w:rPr>
+              <w:t>Introduction</w:t>
+            </w:r>
+            <w:bookmarkStart w:id="0" w:name="_GoBack"/>
+            <w:bookmarkEnd w:id="0"/>
+            <w:r>
+              <w:rPr>
+                <w:noProof/>
+                <w:webHidden/>
+              </w:rPr>
+              <w:tab/>
+            </w:r>
+            <w:r>
+              <w:rPr>
+                <w:noProof/>
+                <w:webHidden/>
+              </w:rPr>
+              <w:fldChar w:fldCharType="begin"/>
+            </w:r>
+            <w:r>
+              <w:rPr>
+                <w:noProof/>
+                <w:webHidden/>
+              </w:rPr>
+              <w:instrText xml:space="preserve"> PAGEREF _Toc426109954 \h </w:instrText>
+            </w:r>
+            <w:r>
+              <w:rPr>
+                <w:noProof/>
+                <w:webHidden/>
+              </w:rPr>
+            </w:r>
+            <w:r>
+              <w:rPr>
+                <w:noProof/>
+                <w:webHidden/>
+              </w:rPr>
+              <w:fldChar w:fldCharType="separate"/>
+            </w:r>
+            <w:r>
+              <w:rPr>
+                <w:noProof/>
+                <w:webHidden/>
+              </w:rPr>
+              <w:t>3</w:t>
+            </w:r>
+            <w:r>
+              <w:rPr>
+                <w:noProof/>
+                <w:webHidden/>
+              </w:rPr>
+              <w:fldChar w:fldCharType="end"/>
+            </w:r>
+          </w:hyperlink>
         </w:p>
         <w:p>
           <w:pPr>
@@ -424,7 +379,7 @@
               <w:lang w:eastAsia="en-US"/>
             </w:rPr>
           </w:pPr>
-          <w:hyperlink w:anchor="_Toc426094296" w:history="1">
+          <w:hyperlink w:anchor="_Toc426109955" w:history="1">
             <w:r>
               <w:rPr>
                 <w:rStyle w:val="Hyperlink"/>
@@ -451,7 +406,7 @@
                 <w:noProof/>
                 <w:webHidden/>
               </w:rPr>
-              <w:instrText xml:space="preserve"> PAGEREF _Toc426094296 \h </w:instrText>
+              <w:instrText xml:space="preserve"> PAGEREF _Toc426109955 \h </w:instrText>
             </w:r>
             <w:r>
               <w:rPr>
@@ -493,7 +448,7 @@
               <w:lang w:eastAsia="en-US"/>
             </w:rPr>
           </w:pPr>
-          <w:hyperlink w:anchor="_Toc426094297" w:history="1">
+          <w:hyperlink w:anchor="_Toc426109956" w:history="1">
             <w:r>
               <w:rPr>
                 <w:rStyle w:val="Hyperlink"/>
@@ -520,7 +475,7 @@
                 <w:noProof/>
                 <w:webHidden/>
               </w:rPr>
-              <w:instrText xml:space="preserve"> PAGEREF _Toc426094297 \h </w:instrText>
+              <w:instrText xml:space="preserve"> PAGEREF _Toc426109956 \h </w:instrText>
             </w:r>
             <w:r>
               <w:rPr>
@@ -562,7 +517,7 @@
               <w:lang w:eastAsia="en-US"/>
             </w:rPr>
           </w:pPr>
-          <w:hyperlink w:anchor="_Toc426094298" w:history="1">
+          <w:hyperlink w:anchor="_Toc426109957" w:history="1">
             <w:r>
               <w:rPr>
                 <w:rStyle w:val="Hyperlink"/>
@@ -589,7 +544,7 @@
                 <w:noProof/>
                 <w:webHidden/>
               </w:rPr>
-              <w:instrText xml:space="preserve"> PAGEREF _Toc426094298 \h </w:instrText>
+              <w:instrText xml:space="preserve"> PAGEREF _Toc426109957 \h </w:instrText>
             </w:r>
             <w:r>
               <w:rPr>
@@ -631,7 +586,7 @@
               <w:lang w:eastAsia="en-US"/>
             </w:rPr>
           </w:pPr>
-          <w:hyperlink w:anchor="_Toc426094299" w:history="1">
+          <w:hyperlink w:anchor="_Toc426109958" w:history="1">
             <w:r>
               <w:rPr>
                 <w:rStyle w:val="Hyperlink"/>
@@ -658,7 +613,7 @@
                 <w:noProof/>
                 <w:webHidden/>
               </w:rPr>
-              <w:instrText xml:space="preserve"> PAGEREF _Toc426094299 \h </w:instrText>
+              <w:instrText xml:space="preserve"> PAGEREF _Toc426109958 \h </w:instrText>
             </w:r>
             <w:r>
               <w:rPr>
@@ -700,7 +655,7 @@
               <w:lang w:eastAsia="en-US"/>
             </w:rPr>
           </w:pPr>
-          <w:hyperlink w:anchor="_Toc426094300" w:history="1">
+          <w:hyperlink w:anchor="_Toc426109959" w:history="1">
             <w:r>
               <w:rPr>
                 <w:rStyle w:val="Hyperlink"/>
@@ -727,7 +682,7 @@
                 <w:noProof/>
                 <w:webHidden/>
               </w:rPr>
-              <w:instrText xml:space="preserve"> PAGEREF _Toc426094300 \h </w:instrText>
+              <w:instrText xml:space="preserve"> PAGEREF _Toc426109959 \h </w:instrText>
             </w:r>
             <w:r>
               <w:rPr>
@@ -769,7 +724,7 @@
               <w:lang w:eastAsia="en-US"/>
             </w:rPr>
           </w:pPr>
-          <w:hyperlink w:anchor="_Toc426094301" w:history="1">
+          <w:hyperlink w:anchor="_Toc426109960" w:history="1">
             <w:r>
               <w:rPr>
                 <w:rStyle w:val="Hyperlink"/>
@@ -796,7 +751,7 @@
                 <w:noProof/>
                 <w:webHidden/>
               </w:rPr>
-              <w:instrText xml:space="preserve"> PAGEREF _Toc426094301 \h </w:instrText>
+              <w:instrText xml:space="preserve"> PAGEREF _Toc426109960 \h </w:instrText>
             </w:r>
             <w:r>
               <w:rPr>
@@ -838,7 +793,7 @@
               <w:lang w:eastAsia="en-US"/>
             </w:rPr>
           </w:pPr>
-          <w:hyperlink w:anchor="_Toc426094302" w:history="1">
+          <w:hyperlink w:anchor="_Toc426109961" w:history="1">
             <w:r>
               <w:rPr>
                 <w:rStyle w:val="Hyperlink"/>
@@ -865,7 +820,7 @@
                 <w:noProof/>
                 <w:webHidden/>
               </w:rPr>
-              <w:instrText xml:space="preserve"> PAGEREF _Toc426094302 \h </w:instrText>
+              <w:instrText xml:space="preserve"> PAGEREF _Toc426109961 \h </w:instrText>
             </w:r>
             <w:r>
               <w:rPr>
@@ -907,7 +862,7 @@
               <w:lang w:eastAsia="en-US"/>
             </w:rPr>
           </w:pPr>
-          <w:hyperlink w:anchor="_Toc426094303" w:history="1">
+          <w:hyperlink w:anchor="_Toc426109962" w:history="1">
             <w:r>
               <w:rPr>
                 <w:rStyle w:val="Hyperlink"/>
@@ -934,7 +889,7 @@
                 <w:noProof/>
                 <w:webHidden/>
               </w:rPr>
-              <w:instrText xml:space="preserve"> PAGEREF _Toc426094303 \h </w:instrText>
+              <w:instrText xml:space="preserve"> PAGEREF _Toc426109962 \h </w:instrText>
             </w:r>
             <w:r>
               <w:rPr>
@@ -976,7 +931,7 @@
               <w:lang w:eastAsia="en-US"/>
             </w:rPr>
           </w:pPr>
-          <w:hyperlink w:anchor="_Toc426094304" w:history="1">
+          <w:hyperlink w:anchor="_Toc426109963" w:history="1">
             <w:r>
               <w:rPr>
                 <w:rStyle w:val="Hyperlink"/>
@@ -1003,7 +958,7 @@
                 <w:noProof/>
                 <w:webHidden/>
               </w:rPr>
-              <w:instrText xml:space="preserve"> PAGEREF _Toc426094304 \h </w:instrText>
+              <w:instrText xml:space="preserve"> PAGEREF _Toc426109963 \h </w:instrText>
             </w:r>
             <w:r>
               <w:rPr>
@@ -1045,7 +1000,7 @@
               <w:lang w:eastAsia="en-US"/>
             </w:rPr>
           </w:pPr>
-          <w:hyperlink w:anchor="_Toc426094305" w:history="1">
+          <w:hyperlink w:anchor="_Toc426109964" w:history="1">
             <w:r>
               <w:rPr>
                 <w:rStyle w:val="Hyperlink"/>
@@ -1072,7 +1027,7 @@
                 <w:noProof/>
                 <w:webHidden/>
               </w:rPr>
-              <w:instrText xml:space="preserve"> PAGEREF _Toc426094305 \h </w:instrText>
+              <w:instrText xml:space="preserve"> PAGEREF _Toc426109964 \h </w:instrText>
             </w:r>
             <w:r>
               <w:rPr>
@@ -1114,7 +1069,7 @@
               <w:lang w:eastAsia="en-US"/>
             </w:rPr>
           </w:pPr>
-          <w:hyperlink w:anchor="_Toc426094306" w:history="1">
+          <w:hyperlink w:anchor="_Toc426109965" w:history="1">
             <w:r>
               <w:rPr>
                 <w:rStyle w:val="Hyperlink"/>
@@ -1141,7 +1096,7 @@
                 <w:noProof/>
                 <w:webHidden/>
               </w:rPr>
-              <w:instrText xml:space="preserve"> PAGEREF _Toc426094306 \h </w:instrText>
+              <w:instrText xml:space="preserve"> PAGEREF _Toc426109965 \h </w:instrText>
             </w:r>
             <w:r>
               <w:rPr>
@@ -1183,7 +1138,7 @@
               <w:lang w:eastAsia="en-US"/>
             </w:rPr>
           </w:pPr>
-          <w:hyperlink w:anchor="_Toc426094307" w:history="1">
+          <w:hyperlink w:anchor="_Toc426109966" w:history="1">
             <w:r>
               <w:rPr>
                 <w:rStyle w:val="Hyperlink"/>
@@ -1210,7 +1165,7 @@
                 <w:noProof/>
                 <w:webHidden/>
               </w:rPr>
-              <w:instrText xml:space="preserve"> PAGEREF _Toc426094307 \h </w:instrText>
+              <w:instrText xml:space="preserve"> PAGEREF _Toc426109966 \h </w:instrText>
             </w:r>
             <w:r>
               <w:rPr>
@@ -1242,6 +1197,75 @@
           </w:hyperlink>
         </w:p>
         <w:p>
+          <w:pPr>
+            <w:pStyle w:val="TOC1"/>
+            <w:tabs>
+              <w:tab w:val="right" w:leader="dot" w:pos="9350"/>
+            </w:tabs>
+            <w:rPr>
+              <w:noProof/>
+              <w:lang w:eastAsia="en-US"/>
+            </w:rPr>
+          </w:pPr>
+          <w:hyperlink w:anchor="_Toc426109967" w:history="1">
+            <w:r>
+              <w:rPr>
+                <w:rStyle w:val="Hyperlink"/>
+                <w:noProof/>
+              </w:rPr>
+              <w:t>Run Search</w:t>
+            </w:r>
+            <w:r>
+              <w:rPr>
+                <w:noProof/>
+                <w:webHidden/>
+              </w:rPr>
+              <w:tab/>
+            </w:r>
+            <w:r>
+              <w:rPr>
+                <w:noProof/>
+                <w:webHidden/>
+              </w:rPr>
+              <w:fldChar w:fldCharType="begin"/>
+            </w:r>
+            <w:r>
+              <w:rPr>
+                <w:noProof/>
+                <w:webHidden/>
+              </w:rPr>
+              <w:instrText xml:space="preserve"> PAGEREF _Toc426109967 \h </w:instrText>
+            </w:r>
+            <w:r>
+              <w:rPr>
+                <w:noProof/>
+                <w:webHidden/>
+              </w:rPr>
+            </w:r>
+            <w:r>
+              <w:rPr>
+                <w:noProof/>
+                <w:webHidden/>
+              </w:rPr>
+              <w:fldChar w:fldCharType="separate"/>
+            </w:r>
+            <w:r>
+              <w:rPr>
+                <w:noProof/>
+                <w:webHidden/>
+              </w:rPr>
+              <w:t>19</w:t>
+            </w:r>
+            <w:r>
+              <w:rPr>
+                <w:noProof/>
+                <w:webHidden/>
+              </w:rPr>
+              <w:fldChar w:fldCharType="end"/>
+            </w:r>
+          </w:hyperlink>
+        </w:p>
+        <w:p>
           <w:r>
             <w:rPr>
               <w:b/>
@@ -1353,7 +1377,7 @@
           <w:szCs w:val="36"/>
         </w:rPr>
       </w:pPr>
-      <w:bookmarkStart w:id="1" w:name="_Toc426094295"/>
+      <w:bookmarkStart w:id="1" w:name="_Toc426109954"/>
       <w:r>
         <w:rPr>
           <w:sz w:val="36"/>
@@ -1713,7 +1737,7 @@
           <w:szCs w:val="36"/>
         </w:rPr>
       </w:pPr>
-      <w:bookmarkStart w:id="2" w:name="_Toc426094296"/>
+      <w:bookmarkStart w:id="2" w:name="_Toc426109955"/>
       <w:r>
         <w:rPr>
           <w:sz w:val="36"/>
@@ -2021,7 +2045,7 @@
         <w:pStyle w:val="Heading2"/>
         <w:spacing w:before="0" w:line="240" w:lineRule="auto"/>
       </w:pPr>
-      <w:bookmarkStart w:id="3" w:name="_Toc426094297"/>
+      <w:bookmarkStart w:id="3" w:name="_Toc426109956"/>
       <w:r>
         <w:lastRenderedPageBreak/>
         <w:t xml:space="preserve">Database Search </w:t>
@@ -2583,7 +2607,7 @@
         <w:pStyle w:val="Heading2"/>
         <w:spacing w:before="0" w:line="240" w:lineRule="auto"/>
       </w:pPr>
-      <w:bookmarkStart w:id="4" w:name="_Toc426094298"/>
+      <w:bookmarkStart w:id="4" w:name="_Toc426109957"/>
       <w:r>
         <w:lastRenderedPageBreak/>
         <w:t>Output Settings Tab</w:t>
@@ -3243,30 +3267,37 @@
         </w:rPr>
         <w:t xml:space="preserve"> “</w:t>
       </w:r>
-      <w:hyperlink r:id="rId20" w:history="1">
-        <w:r>
-          <w:rPr>
-            <w:rStyle w:val="Hyperlink"/>
-            <w:rFonts w:cs="Times New Roman"/>
-            <w:i/>
-            <w:sz w:val="20"/>
-            <w:szCs w:val="20"/>
-          </w:rPr>
-          <w:t>output_</w:t>
-        </w:r>
-        <w:proofErr w:type="spellStart"/>
-        <w:r>
-          <w:rPr>
-            <w:rStyle w:val="Hyperlink"/>
-            <w:rFonts w:cs="Times New Roman"/>
-            <w:i/>
-            <w:sz w:val="20"/>
-            <w:szCs w:val="20"/>
-          </w:rPr>
-          <w:t>sqtfile</w:t>
-        </w:r>
-        <w:proofErr w:type="spellEnd"/>
-      </w:hyperlink>
+      <w:proofErr w:type="spellStart"/>
+      <w:r>
+        <w:fldChar w:fldCharType="begin"/>
+      </w:r>
+      <w:r>
+        <w:instrText xml:space="preserve"> HYPERLINK "http://comet-ms.sourceforge.net/parameters/parameters_201501/output_sqtfile.php" </w:instrText>
+      </w:r>
+      <w:r>
+        <w:fldChar w:fldCharType="separate"/>
+      </w:r>
+      <w:r>
+        <w:rPr>
+          <w:rStyle w:val="Hyperlink"/>
+          <w:rFonts w:cs="Times New Roman"/>
+          <w:i/>
+          <w:sz w:val="20"/>
+          <w:szCs w:val="20"/>
+        </w:rPr>
+        <w:t>output_sqtfile</w:t>
+      </w:r>
+      <w:proofErr w:type="spellEnd"/>
+      <w:r>
+        <w:rPr>
+          <w:rStyle w:val="Hyperlink"/>
+          <w:rFonts w:cs="Times New Roman"/>
+          <w:i/>
+          <w:sz w:val="20"/>
+          <w:szCs w:val="20"/>
+        </w:rPr>
+        <w:fldChar w:fldCharType="end"/>
+      </w:r>
       <w:r>
         <w:rPr>
           <w:rFonts w:cs="Times New Roman"/>
@@ -3369,6 +3400,7 @@
         </w:rPr>
         <w:t>print_expect_score</w:t>
       </w:r>
+      <w:proofErr w:type="spellEnd"/>
       <w:r>
         <w:rPr>
           <w:rFonts w:cs="Times New Roman"/>
@@ -3386,7 +3418,6 @@
         </w:rPr>
         <w:t>”</w:t>
       </w:r>
-      <w:proofErr w:type="spellEnd"/>
     </w:p>
     <w:p>
       <w:pPr>
@@ -3529,6 +3560,7 @@
         </w:rPr>
         <w:t>print_expect_score</w:t>
       </w:r>
+      <w:proofErr w:type="spellEnd"/>
       <w:r>
         <w:rPr>
           <w:rFonts w:cs="Times New Roman"/>
@@ -3546,7 +3578,6 @@
         </w:rPr>
         <w:t>”</w:t>
       </w:r>
-      <w:proofErr w:type="spellEnd"/>
     </w:p>
     <w:p>
       <w:pPr>
@@ -3931,7 +3962,7 @@
                     </pic:cNvPicPr>
                   </pic:nvPicPr>
                   <pic:blipFill>
-                    <a:blip r:embed="rId21">
+                    <a:blip r:embed="rId20">
                       <a:extLst>
                         <a:ext uri="{28A0092B-C50C-407E-A947-70E740481C1C}">
                           <a14:useLocalDpi xmlns:a14="http://schemas.microsoft.com/office/drawing/2010/main" val="0"/>
@@ -4086,7 +4117,7 @@
                     </pic:cNvPicPr>
                   </pic:nvPicPr>
                   <pic:blipFill>
-                    <a:blip r:embed="rId22">
+                    <a:blip r:embed="rId21">
                       <a:extLst>
                         <a:ext uri="{28A0092B-C50C-407E-A947-70E740481C1C}">
                           <a14:useLocalDpi xmlns:a14="http://schemas.microsoft.com/office/drawing/2010/main" val="0"/>
@@ -4129,7 +4160,7 @@
         <w:pStyle w:val="Heading2"/>
         <w:spacing w:before="0" w:line="240" w:lineRule="auto"/>
       </w:pPr>
-      <w:bookmarkStart w:id="5" w:name="_Toc426094299"/>
+      <w:bookmarkStart w:id="5" w:name="_Toc426109958"/>
       <w:r>
         <w:t>Enzyme Settings Tab</w:t>
       </w:r>
@@ -4183,7 +4214,7 @@
                     </pic:cNvPicPr>
                   </pic:nvPicPr>
                   <pic:blipFill>
-                    <a:blip r:embed="rId23">
+                    <a:blip r:embed="rId22">
                       <a:extLst>
                         <a:ext uri="{28A0092B-C50C-407E-A947-70E740481C1C}">
                           <a14:useLocalDpi xmlns:a14="http://schemas.microsoft.com/office/drawing/2010/main" val="0"/>
@@ -4345,7 +4376,7 @@
                     </pic:cNvPicPr>
                   </pic:nvPicPr>
                   <pic:blipFill>
-                    <a:blip r:embed="rId24">
+                    <a:blip r:embed="rId23">
                       <a:extLst>
                         <a:ext uri="{28A0092B-C50C-407E-A947-70E740481C1C}">
                           <a14:useLocalDpi xmlns:a14="http://schemas.microsoft.com/office/drawing/2010/main" val="0"/>
@@ -4450,7 +4481,7 @@
                     </pic:cNvPicPr>
                   </pic:nvPicPr>
                   <pic:blipFill>
-                    <a:blip r:embed="rId25">
+                    <a:blip r:embed="rId24">
                       <a:extLst>
                         <a:ext uri="{28A0092B-C50C-407E-A947-70E740481C1C}">
                           <a14:useLocalDpi xmlns:a14="http://schemas.microsoft.com/office/drawing/2010/main" val="0"/>
@@ -4659,7 +4690,7 @@
                     </pic:cNvPicPr>
                   </pic:nvPicPr>
                   <pic:blipFill>
-                    <a:blip r:embed="rId26">
+                    <a:blip r:embed="rId25">
                       <a:extLst>
                         <a:ext uri="{28A0092B-C50C-407E-A947-70E740481C1C}">
                           <a14:useLocalDpi xmlns:a14="http://schemas.microsoft.com/office/drawing/2010/main" val="0"/>
@@ -4845,7 +4876,7 @@
                     </pic:cNvPicPr>
                   </pic:nvPicPr>
                   <pic:blipFill>
-                    <a:blip r:embed="rId27">
+                    <a:blip r:embed="rId26">
                       <a:extLst>
                         <a:ext uri="{28A0092B-C50C-407E-A947-70E740481C1C}">
                           <a14:useLocalDpi xmlns:a14="http://schemas.microsoft.com/office/drawing/2010/main" val="0"/>
@@ -4996,7 +5027,7 @@
                     </pic:cNvPicPr>
                   </pic:nvPicPr>
                   <pic:blipFill>
-                    <a:blip r:embed="rId28">
+                    <a:blip r:embed="rId27">
                       <a:extLst>
                         <a:ext uri="{28A0092B-C50C-407E-A947-70E740481C1C}">
                           <a14:useLocalDpi xmlns:a14="http://schemas.microsoft.com/office/drawing/2010/main" val="0"/>
@@ -5145,7 +5176,7 @@
                     </pic:cNvPicPr>
                   </pic:nvPicPr>
                   <pic:blipFill>
-                    <a:blip r:embed="rId29">
+                    <a:blip r:embed="rId28">
                       <a:extLst>
                         <a:ext uri="{28A0092B-C50C-407E-A947-70E740481C1C}">
                           <a14:useLocalDpi xmlns:a14="http://schemas.microsoft.com/office/drawing/2010/main" val="0"/>
@@ -5186,7 +5217,7 @@
       <w:pPr>
         <w:pStyle w:val="Heading2"/>
       </w:pPr>
-      <w:bookmarkStart w:id="6" w:name="_Toc426094300"/>
+      <w:bookmarkStart w:id="6" w:name="_Toc426109959"/>
       <w:r>
         <w:t>Mass Settings Tab</w:t>
       </w:r>
@@ -5252,7 +5283,7 @@
                     </pic:cNvPicPr>
                   </pic:nvPicPr>
                   <pic:blipFill>
-                    <a:blip r:embed="rId30">
+                    <a:blip r:embed="rId29">
                       <a:extLst>
                         <a:ext uri="{28A0092B-C50C-407E-A947-70E740481C1C}">
                           <a14:useLocalDpi xmlns:a14="http://schemas.microsoft.com/office/drawing/2010/main" val="0"/>
@@ -5325,8 +5356,8 @@
         <w:spacing w:after="0" w:line="240" w:lineRule="auto"/>
         <w:ind w:left="0"/>
         <w:sectPr>
-          <w:headerReference w:type="default" r:id="rId31"/>
-          <w:footerReference w:type="default" r:id="rId32"/>
+          <w:headerReference w:type="default" r:id="rId30"/>
+          <w:footerReference w:type="default" r:id="rId31"/>
           <w:pgSz w:w="12240" w:h="15840"/>
           <w:pgMar w:top="1440" w:right="1440" w:bottom="1440" w:left="1440" w:header="720" w:footer="720" w:gutter="0"/>
           <w:cols w:space="720"/>
@@ -5364,7 +5395,7 @@
                     </pic:cNvPicPr>
                   </pic:nvPicPr>
                   <pic:blipFill>
-                    <a:blip r:embed="rId33">
+                    <a:blip r:embed="rId32">
                       <a:extLst>
                         <a:ext uri="{28A0092B-C50C-407E-A947-70E740481C1C}">
                           <a14:useLocalDpi xmlns:a14="http://schemas.microsoft.com/office/drawing/2010/main" val="0"/>
@@ -6044,7 +6075,7 @@
                     </pic:cNvPicPr>
                   </pic:nvPicPr>
                   <pic:blipFill>
-                    <a:blip r:embed="rId34">
+                    <a:blip r:embed="rId33">
                       <a:extLst>
                         <a:ext uri="{28A0092B-C50C-407E-A947-70E740481C1C}">
                           <a14:useLocalDpi xmlns:a14="http://schemas.microsoft.com/office/drawing/2010/main" val="0"/>
@@ -6477,7 +6508,7 @@
                     </pic:cNvPicPr>
                   </pic:nvPicPr>
                   <pic:blipFill>
-                    <a:blip r:embed="rId35">
+                    <a:blip r:embed="rId34">
                       <a:extLst>
                         <a:ext uri="{28A0092B-C50C-407E-A947-70E740481C1C}">
                           <a14:useLocalDpi xmlns:a14="http://schemas.microsoft.com/office/drawing/2010/main" val="0"/>
@@ -7312,7 +7343,7 @@
       <w:pPr>
         <w:pStyle w:val="Heading2"/>
       </w:pPr>
-      <w:bookmarkStart w:id="7" w:name="_Toc426094301"/>
+      <w:bookmarkStart w:id="7" w:name="_Toc426109960"/>
       <w:r>
         <w:lastRenderedPageBreak/>
         <w:t>Static Mods</w:t>
@@ -7376,7 +7407,7 @@
                     </pic:cNvPicPr>
                   </pic:nvPicPr>
                   <pic:blipFill>
-                    <a:blip r:embed="rId36">
+                    <a:blip r:embed="rId35">
                       <a:extLst>
                         <a:ext uri="{28A0092B-C50C-407E-A947-70E740481C1C}">
                           <a14:useLocalDpi xmlns:a14="http://schemas.microsoft.com/office/drawing/2010/main" val="0"/>
@@ -7467,7 +7498,7 @@
                     </pic:cNvPicPr>
                   </pic:nvPicPr>
                   <pic:blipFill>
-                    <a:blip r:embed="rId37">
+                    <a:blip r:embed="rId36">
                       <a:extLst>
                         <a:ext uri="{28A0092B-C50C-407E-A947-70E740481C1C}">
                           <a14:useLocalDpi xmlns:a14="http://schemas.microsoft.com/office/drawing/2010/main" val="0"/>
@@ -7581,25 +7612,7 @@
           <w:sz w:val="16"/>
           <w:szCs w:val="16"/>
         </w:rPr>
-        <w:t>add_G_</w:t>
-      </w:r>
-      <w:r>
-        <w:rPr>
-          <w:rStyle w:val="Hyperlink"/>
-          <w:i/>
-          <w:sz w:val="16"/>
-          <w:szCs w:val="16"/>
-        </w:rPr>
-        <w:t>g</w:t>
-      </w:r>
-      <w:r>
-        <w:rPr>
-          <w:rStyle w:val="Hyperlink"/>
-          <w:i/>
-          <w:sz w:val="16"/>
-          <w:szCs w:val="16"/>
-        </w:rPr>
-        <w:t>lycine</w:t>
+        <w:t>add_G_glycine</w:t>
       </w:r>
       <w:proofErr w:type="spellEnd"/>
       <w:r>
@@ -9630,7 +9643,7 @@
                     </pic:cNvPicPr>
                   </pic:nvPicPr>
                   <pic:blipFill>
-                    <a:blip r:embed="rId38">
+                    <a:blip r:embed="rId37">
                       <a:extLst>
                         <a:ext uri="{28A0092B-C50C-407E-A947-70E740481C1C}">
                           <a14:useLocalDpi xmlns:a14="http://schemas.microsoft.com/office/drawing/2010/main" val="0"/>
@@ -10782,7 +10795,7 @@
                     </pic:cNvPicPr>
                   </pic:nvPicPr>
                   <pic:blipFill>
-                    <a:blip r:embed="rId39">
+                    <a:blip r:embed="rId38">
                       <a:extLst>
                         <a:ext uri="{28A0092B-C50C-407E-A947-70E740481C1C}">
                           <a14:useLocalDpi xmlns:a14="http://schemas.microsoft.com/office/drawing/2010/main" val="0"/>
@@ -10899,7 +10912,7 @@
                     </pic:cNvPicPr>
                   </pic:nvPicPr>
                   <pic:blipFill>
-                    <a:blip r:embed="rId40">
+                    <a:blip r:embed="rId39">
                       <a:extLst>
                         <a:ext uri="{28A0092B-C50C-407E-A947-70E740481C1C}">
                           <a14:useLocalDpi xmlns:a14="http://schemas.microsoft.com/office/drawing/2010/main" val="0"/>
@@ -11049,7 +11062,7 @@
                     </pic:cNvPicPr>
                   </pic:nvPicPr>
                   <pic:blipFill>
-                    <a:blip r:embed="rId41">
+                    <a:blip r:embed="rId40">
                       <a:extLst>
                         <a:ext uri="{28A0092B-C50C-407E-A947-70E740481C1C}">
                           <a14:useLocalDpi xmlns:a14="http://schemas.microsoft.com/office/drawing/2010/main" val="0"/>
@@ -11172,7 +11185,7 @@
                     </pic:cNvPicPr>
                   </pic:nvPicPr>
                   <pic:blipFill>
-                    <a:blip r:embed="rId42">
+                    <a:blip r:embed="rId41">
                       <a:extLst>
                         <a:ext uri="{28A0092B-C50C-407E-A947-70E740481C1C}">
                           <a14:useLocalDpi xmlns:a14="http://schemas.microsoft.com/office/drawing/2010/main" val="0"/>
@@ -11213,7 +11226,7 @@
       <w:pPr>
         <w:pStyle w:val="Heading2"/>
       </w:pPr>
-      <w:bookmarkStart w:id="8" w:name="_Toc426094302"/>
+      <w:bookmarkStart w:id="8" w:name="_Toc426109961"/>
       <w:proofErr w:type="spellStart"/>
       <w:r>
         <w:t>Var</w:t>
@@ -11289,7 +11302,7 @@
                     </pic:cNvPicPr>
                   </pic:nvPicPr>
                   <pic:blipFill>
-                    <a:blip r:embed="rId43">
+                    <a:blip r:embed="rId42">
                       <a:extLst>
                         <a:ext uri="{28A0092B-C50C-407E-A947-70E740481C1C}">
                           <a14:useLocalDpi xmlns:a14="http://schemas.microsoft.com/office/drawing/2010/main" val="0"/>
@@ -11349,7 +11362,7 @@
       <w:r>
         <w:t>correspond to the Comet variable mod parameters “</w:t>
       </w:r>
-      <w:hyperlink r:id="rId44" w:history="1">
+      <w:hyperlink r:id="rId43" w:history="1">
         <w:r>
           <w:rPr>
             <w:rStyle w:val="Hyperlink"/>
@@ -11398,7 +11411,7 @@
                     </pic:cNvPicPr>
                   </pic:nvPicPr>
                   <pic:blipFill>
-                    <a:blip r:embed="rId45">
+                    <a:blip r:embed="rId44">
                       <a:extLst>
                         <a:ext uri="{28A0092B-C50C-407E-A947-70E740481C1C}">
                           <a14:useLocalDpi xmlns:a14="http://schemas.microsoft.com/office/drawing/2010/main" val="0"/>
@@ -11485,7 +11498,7 @@
       <w:r>
         <w:t xml:space="preserve"> (these </w:t>
       </w:r>
-      <w:hyperlink r:id="rId46" w:history="1">
+      <w:hyperlink r:id="rId45" w:history="1">
         <w:r>
           <w:rPr>
             <w:rStyle w:val="Hyperlink"/>
@@ -11532,7 +11545,7 @@
                     </pic:cNvPicPr>
                   </pic:nvPicPr>
                   <pic:blipFill>
-                    <a:blip r:embed="rId47">
+                    <a:blip r:embed="rId46">
                       <a:extLst>
                         <a:ext uri="{28A0092B-C50C-407E-A947-70E740481C1C}">
                           <a14:useLocalDpi xmlns:a14="http://schemas.microsoft.com/office/drawing/2010/main" val="0"/>
@@ -11972,7 +11985,7 @@
                     </pic:cNvPicPr>
                   </pic:nvPicPr>
                   <pic:blipFill>
-                    <a:blip r:embed="rId48">
+                    <a:blip r:embed="rId47">
                       <a:extLst>
                         <a:ext uri="{28A0092B-C50C-407E-A947-70E740481C1C}">
                           <a14:useLocalDpi xmlns:a14="http://schemas.microsoft.com/office/drawing/2010/main" val="0"/>
@@ -12097,7 +12110,7 @@
                     </pic:cNvPicPr>
                   </pic:nvPicPr>
                   <pic:blipFill>
-                    <a:blip r:embed="rId49">
+                    <a:blip r:embed="rId48">
                       <a:extLst>
                         <a:ext uri="{28A0092B-C50C-407E-A947-70E740481C1C}">
                           <a14:useLocalDpi xmlns:a14="http://schemas.microsoft.com/office/drawing/2010/main" val="0"/>
@@ -12135,7 +12148,7 @@
       <w:pPr>
         <w:pStyle w:val="Heading2"/>
       </w:pPr>
-      <w:bookmarkStart w:id="9" w:name="_Toc426094303"/>
+      <w:bookmarkStart w:id="9" w:name="_Toc426109962"/>
       <w:proofErr w:type="spellStart"/>
       <w:r>
         <w:t>Misc</w:t>
@@ -12193,7 +12206,7 @@
                     </pic:cNvPicPr>
                   </pic:nvPicPr>
                   <pic:blipFill>
-                    <a:blip r:embed="rId50">
+                    <a:blip r:embed="rId49">
                       <a:extLst>
                         <a:ext uri="{28A0092B-C50C-407E-A947-70E740481C1C}">
                           <a14:useLocalDpi xmlns:a14="http://schemas.microsoft.com/office/drawing/2010/main" val="0"/>
@@ -12321,7 +12334,7 @@
                     </pic:cNvPicPr>
                   </pic:nvPicPr>
                   <pic:blipFill>
-                    <a:blip r:embed="rId51">
+                    <a:blip r:embed="rId50">
                       <a:extLst>
                         <a:ext uri="{28A0092B-C50C-407E-A947-70E740481C1C}">
                           <a14:useLocalDpi xmlns:a14="http://schemas.microsoft.com/office/drawing/2010/main" val="0"/>
@@ -12975,7 +12988,7 @@
                     </pic:cNvPicPr>
                   </pic:nvPicPr>
                   <pic:blipFill>
-                    <a:blip r:embed="rId52">
+                    <a:blip r:embed="rId51">
                       <a:extLst>
                         <a:ext uri="{28A0092B-C50C-407E-A947-70E740481C1C}">
                           <a14:useLocalDpi xmlns:a14="http://schemas.microsoft.com/office/drawing/2010/main" val="0"/>
@@ -13604,7 +13617,7 @@
                     </pic:cNvPicPr>
                   </pic:nvPicPr>
                   <pic:blipFill>
-                    <a:blip r:embed="rId53">
+                    <a:blip r:embed="rId52">
                       <a:extLst>
                         <a:ext uri="{28A0092B-C50C-407E-A947-70E740481C1C}">
                           <a14:useLocalDpi xmlns:a14="http://schemas.microsoft.com/office/drawing/2010/main" val="0"/>
@@ -14029,7 +14042,7 @@
           <w:szCs w:val="36"/>
         </w:rPr>
       </w:pPr>
-      <w:bookmarkStart w:id="10" w:name="_Toc426094304"/>
+      <w:bookmarkStart w:id="10" w:name="_Toc426109963"/>
       <w:r>
         <w:rPr>
           <w:sz w:val="36"/>
@@ -14234,7 +14247,7 @@
                     </pic:cNvPicPr>
                   </pic:nvPicPr>
                   <pic:blipFill>
-                    <a:blip r:embed="rId54">
+                    <a:blip r:embed="rId53">
                       <a:extLst>
                         <a:ext uri="{28A0092B-C50C-407E-A947-70E740481C1C}">
                           <a14:useLocalDpi xmlns:a14="http://schemas.microsoft.com/office/drawing/2010/main" val="0"/>
@@ -14313,7 +14326,7 @@
                     </pic:cNvPicPr>
                   </pic:nvPicPr>
                   <pic:blipFill>
-                    <a:blip r:embed="rId55">
+                    <a:blip r:embed="rId54">
                       <a:extLst>
                         <a:ext uri="{28A0092B-C50C-407E-A947-70E740481C1C}">
                           <a14:useLocalDpi xmlns:a14="http://schemas.microsoft.com/office/drawing/2010/main" val="0"/>
@@ -14387,7 +14400,7 @@
                     </pic:cNvPicPr>
                   </pic:nvPicPr>
                   <pic:blipFill>
-                    <a:blip r:embed="rId56">
+                    <a:blip r:embed="rId55">
                       <a:extLst>
                         <a:ext uri="{28A0092B-C50C-407E-A947-70E740481C1C}">
                           <a14:useLocalDpi xmlns:a14="http://schemas.microsoft.com/office/drawing/2010/main" val="0"/>
@@ -14427,7 +14440,7 @@
           <w:szCs w:val="36"/>
         </w:rPr>
       </w:pPr>
-      <w:bookmarkStart w:id="11" w:name="_Toc426094305"/>
+      <w:bookmarkStart w:id="11" w:name="_Toc426109964"/>
       <w:r>
         <w:rPr>
           <w:sz w:val="36"/>
@@ -14486,7 +14499,7 @@
       <w:pPr>
         <w:pStyle w:val="Heading2"/>
       </w:pPr>
-      <w:bookmarkStart w:id="12" w:name="_Toc426094306"/>
+      <w:bookmarkStart w:id="12" w:name="_Toc426109965"/>
       <w:r>
         <w:t>Import Search Settings</w:t>
       </w:r>
@@ -14552,7 +14565,7 @@
                     </pic:cNvPicPr>
                   </pic:nvPicPr>
                   <pic:blipFill>
-                    <a:blip r:embed="rId57">
+                    <a:blip r:embed="rId56">
                       <a:extLst>
                         <a:ext uri="{28A0092B-C50C-407E-A947-70E740481C1C}">
                           <a14:useLocalDpi xmlns:a14="http://schemas.microsoft.com/office/drawing/2010/main" val="0"/>
@@ -14654,7 +14667,7 @@
                     </pic:cNvPicPr>
                   </pic:nvPicPr>
                   <pic:blipFill>
-                    <a:blip r:embed="rId58">
+                    <a:blip r:embed="rId57">
                       <a:extLst>
                         <a:ext uri="{28A0092B-C50C-407E-A947-70E740481C1C}">
                           <a14:useLocalDpi xmlns:a14="http://schemas.microsoft.com/office/drawing/2010/main" val="0"/>
@@ -14744,7 +14757,7 @@
                     </pic:cNvPicPr>
                   </pic:nvPicPr>
                   <pic:blipFill>
-                    <a:blip r:embed="rId59">
+                    <a:blip r:embed="rId58">
                       <a:extLst>
                         <a:ext uri="{28A0092B-C50C-407E-A947-70E740481C1C}">
                           <a14:useLocalDpi xmlns:a14="http://schemas.microsoft.com/office/drawing/2010/main" val="0"/>
@@ -14781,10 +14794,7 @@
         <w:ind w:left="720"/>
       </w:pPr>
       <w:r>
-        <w:t xml:space="preserve">Note: </w:t>
-      </w:r>
-      <w:r>
-        <w:t>The “</w:t>
+        <w:t>Note: The “</w:t>
       </w:r>
       <w:r>
         <w:rPr>
@@ -14805,13 +14815,7 @@
         </w:numPr>
       </w:pPr>
       <w:r>
-        <w:t xml:space="preserve">Use </w:t>
-      </w:r>
-      <w:r>
-        <w:t xml:space="preserve">the folder browse button on this </w:t>
-      </w:r>
-      <w:r>
-        <w:t>dialog to browse to the “</w:t>
+        <w:t>Use the folder browse button on this dialog to browse to the “</w:t>
       </w:r>
       <w:r>
         <w:rPr>
@@ -14828,10 +14832,7 @@
       </w:r>
       <w:proofErr w:type="spellEnd"/>
       <w:r>
-        <w:t>” file to be imported</w:t>
-      </w:r>
-      <w:r>
-        <w:t>, and click on the “</w:t>
+        <w:t>” file to be imported, and click on the “</w:t>
       </w:r>
       <w:r>
         <w:rPr>
@@ -14878,7 +14879,7 @@
                     </pic:cNvPicPr>
                   </pic:nvPicPr>
                   <pic:blipFill>
-                    <a:blip r:embed="rId60">
+                    <a:blip r:embed="rId59">
                       <a:extLst>
                         <a:ext uri="{28A0092B-C50C-407E-A947-70E740481C1C}">
                           <a14:useLocalDpi xmlns:a14="http://schemas.microsoft.com/office/drawing/2010/main" val="0"/>
@@ -14914,7 +14915,7 @@
       <w:pPr>
         <w:pStyle w:val="Heading2"/>
       </w:pPr>
-      <w:bookmarkStart w:id="13" w:name="_Toc426094307"/>
+      <w:bookmarkStart w:id="13" w:name="_Toc426109966"/>
       <w:r>
         <w:lastRenderedPageBreak/>
         <w:t>Export Search Settings</w:t>
@@ -14928,13 +14929,7 @@
     </w:p>
     <w:p>
       <w:r>
-        <w:t xml:space="preserve">To </w:t>
-      </w:r>
-      <w:r>
-        <w:t>export</w:t>
-      </w:r>
-      <w:r>
-        <w:t xml:space="preserve"> the search settings:</w:t>
+        <w:t>To export the search settings:</w:t>
       </w:r>
     </w:p>
     <w:p>
@@ -14987,7 +14982,7 @@
                     </pic:cNvPicPr>
                   </pic:nvPicPr>
                   <pic:blipFill>
-                    <a:blip r:embed="rId57">
+                    <a:blip r:embed="rId56">
                       <a:extLst>
                         <a:ext uri="{28A0092B-C50C-407E-A947-70E740481C1C}">
                           <a14:useLocalDpi xmlns:a14="http://schemas.microsoft.com/office/drawing/2010/main" val="0"/>
@@ -15086,7 +15081,7 @@
                     </pic:cNvPicPr>
                   </pic:nvPicPr>
                   <pic:blipFill>
-                    <a:blip r:embed="rId61">
+                    <a:blip r:embed="rId60">
                       <a:extLst>
                         <a:ext uri="{28A0092B-C50C-407E-A947-70E740481C1C}">
                           <a14:useLocalDpi xmlns:a14="http://schemas.microsoft.com/office/drawing/2010/main" val="0"/>
@@ -15175,7 +15170,7 @@
                     </pic:cNvPicPr>
                   </pic:nvPicPr>
                   <pic:blipFill>
-                    <a:blip r:embed="rId62">
+                    <a:blip r:embed="rId61">
                       <a:extLst>
                         <a:ext uri="{28A0092B-C50C-407E-A947-70E740481C1C}">
                           <a14:useLocalDpi xmlns:a14="http://schemas.microsoft.com/office/drawing/2010/main" val="0"/>
@@ -15307,7 +15302,7 @@
                     </pic:cNvPicPr>
                   </pic:nvPicPr>
                   <pic:blipFill>
-                    <a:blip r:embed="rId63">
+                    <a:blip r:embed="rId62">
                       <a:extLst>
                         <a:ext uri="{28A0092B-C50C-407E-A947-70E740481C1C}">
                           <a14:useLocalDpi xmlns:a14="http://schemas.microsoft.com/office/drawing/2010/main" val="0"/>
@@ -15338,6 +15333,1105 @@
           </wp:inline>
         </w:drawing>
       </w:r>
+    </w:p>
+    <w:p>
+      <w:pPr>
+        <w:pStyle w:val="Heading1"/>
+        <w:rPr>
+          <w:sz w:val="36"/>
+          <w:szCs w:val="36"/>
+        </w:rPr>
+      </w:pPr>
+      <w:bookmarkStart w:id="14" w:name="_Toc426109967"/>
+      <w:r>
+        <w:rPr>
+          <w:sz w:val="36"/>
+          <w:szCs w:val="36"/>
+        </w:rPr>
+        <w:lastRenderedPageBreak/>
+        <w:t>Run Search</w:t>
+      </w:r>
+      <w:bookmarkEnd w:id="14"/>
+    </w:p>
+    <w:p/>
+    <w:p>
+      <w:pPr>
+        <w:spacing w:after="0" w:line="240" w:lineRule="auto"/>
+      </w:pPr>
+      <w:r>
+        <w:t xml:space="preserve">CometUI </w:t>
+      </w:r>
+      <w:r>
+        <w:t>provides the user with a graphical user interface to run the Comet search engine.  To run a search:</w:t>
+      </w:r>
+    </w:p>
+    <w:p>
+      <w:pPr>
+        <w:spacing w:after="0" w:line="240" w:lineRule="auto"/>
+      </w:pPr>
+    </w:p>
+    <w:p>
+      <w:pPr>
+        <w:pStyle w:val="ListParagraph"/>
+        <w:numPr>
+          <w:ilvl w:val="0"/>
+          <w:numId w:val="7"/>
+        </w:numPr>
+        <w:spacing w:after="0" w:line="240" w:lineRule="auto"/>
+      </w:pPr>
+      <w:r>
+        <w:t>Click on the “Tools” menu and select the “Run Search…” menu item:</w:t>
+      </w:r>
+    </w:p>
+    <w:p>
+      <w:pPr>
+        <w:pStyle w:val="ListParagraph"/>
+        <w:spacing w:after="0" w:line="240" w:lineRule="auto"/>
+      </w:pPr>
+    </w:p>
+    <w:p>
+      <w:pPr>
+        <w:pStyle w:val="ListParagraph"/>
+        <w:spacing w:after="0" w:line="240" w:lineRule="auto"/>
+      </w:pPr>
+      <w:r>
+        <w:rPr>
+          <w:noProof/>
+        </w:rPr>
+        <w:drawing>
+          <wp:inline distT="0" distB="0" distL="0" distR="0">
+            <wp:extent cx="1857921" cy="841605"/>
+            <wp:effectExtent l="0" t="0" r="9525" b="0"/>
+            <wp:docPr id="41" name="Picture 41"/>
+            <wp:cNvGraphicFramePr>
+              <a:graphicFrameLocks xmlns:a="http://schemas.openxmlformats.org/drawingml/2006/main" noChangeAspect="1"/>
+            </wp:cNvGraphicFramePr>
+            <a:graphic xmlns:a="http://schemas.openxmlformats.org/drawingml/2006/main">
+              <a:graphicData uri="http://schemas.openxmlformats.org/drawingml/2006/picture">
+                <pic:pic xmlns:pic="http://schemas.openxmlformats.org/drawingml/2006/picture">
+                  <pic:nvPicPr>
+                    <pic:cNvPr id="0" name="Picture 1"/>
+                    <pic:cNvPicPr>
+                      <a:picLocks noChangeAspect="1" noChangeArrowheads="1"/>
+                    </pic:cNvPicPr>
+                  </pic:nvPicPr>
+                  <pic:blipFill>
+                    <a:blip r:embed="rId63">
+                      <a:extLst>
+                        <a:ext uri="{28A0092B-C50C-407E-A947-70E740481C1C}">
+                          <a14:useLocalDpi xmlns:a14="http://schemas.microsoft.com/office/drawing/2010/main" val="0"/>
+                        </a:ext>
+                      </a:extLst>
+                    </a:blip>
+                    <a:srcRect/>
+                    <a:stretch>
+                      <a:fillRect/>
+                    </a:stretch>
+                  </pic:blipFill>
+                  <pic:spPr bwMode="auto">
+                    <a:xfrm>
+                      <a:off x="0" y="0"/>
+                      <a:ext cx="1858364" cy="841806"/>
+                    </a:xfrm>
+                    <a:prstGeom prst="rect">
+                      <a:avLst/>
+                    </a:prstGeom>
+                    <a:noFill/>
+                    <a:ln>
+                      <a:noFill/>
+                    </a:ln>
+                  </pic:spPr>
+                </pic:pic>
+              </a:graphicData>
+            </a:graphic>
+          </wp:inline>
+        </w:drawing>
+      </w:r>
+    </w:p>
+    <w:p>
+      <w:pPr>
+        <w:spacing w:after="0" w:line="240" w:lineRule="auto"/>
+        <w:ind w:left="360"/>
+      </w:pPr>
+    </w:p>
+    <w:p>
+      <w:pPr>
+        <w:pStyle w:val="ListParagraph"/>
+        <w:numPr>
+          <w:ilvl w:val="0"/>
+          <w:numId w:val="7"/>
+        </w:numPr>
+        <w:spacing w:after="0" w:line="240" w:lineRule="auto"/>
+      </w:pPr>
+      <w:r>
+        <w:t xml:space="preserve"> </w:t>
+      </w:r>
+      <w:r>
+        <w:t>This will bring up the following window:</w:t>
+      </w:r>
+    </w:p>
+    <w:p>
+      <w:pPr>
+        <w:spacing w:after="0" w:line="240" w:lineRule="auto"/>
+      </w:pPr>
+    </w:p>
+    <w:p>
+      <w:pPr>
+        <w:spacing w:after="0" w:line="240" w:lineRule="auto"/>
+        <w:ind w:left="720"/>
+      </w:pPr>
+      <w:r>
+        <w:rPr>
+          <w:noProof/>
+        </w:rPr>
+        <w:t>c</w:t>
+      </w:r>
+      <w:r>
+        <w:rPr>
+          <w:noProof/>
+        </w:rPr>
+        <w:drawing>
+          <wp:inline distT="0" distB="0" distL="0" distR="0">
+            <wp:extent cx="2996426" cy="2050120"/>
+            <wp:effectExtent l="0" t="0" r="0" b="7620"/>
+            <wp:docPr id="44" name="Picture 44"/>
+            <wp:cNvGraphicFramePr>
+              <a:graphicFrameLocks xmlns:a="http://schemas.openxmlformats.org/drawingml/2006/main" noChangeAspect="1"/>
+            </wp:cNvGraphicFramePr>
+            <a:graphic xmlns:a="http://schemas.openxmlformats.org/drawingml/2006/main">
+              <a:graphicData uri="http://schemas.openxmlformats.org/drawingml/2006/picture">
+                <pic:pic xmlns:pic="http://schemas.openxmlformats.org/drawingml/2006/picture">
+                  <pic:nvPicPr>
+                    <pic:cNvPr id="0" name="Picture 2"/>
+                    <pic:cNvPicPr>
+                      <a:picLocks noChangeAspect="1" noChangeArrowheads="1"/>
+                    </pic:cNvPicPr>
+                  </pic:nvPicPr>
+                  <pic:blipFill>
+                    <a:blip r:embed="rId64">
+                      <a:extLst>
+                        <a:ext uri="{28A0092B-C50C-407E-A947-70E740481C1C}">
+                          <a14:useLocalDpi xmlns:a14="http://schemas.microsoft.com/office/drawing/2010/main" val="0"/>
+                        </a:ext>
+                      </a:extLst>
+                    </a:blip>
+                    <a:srcRect/>
+                    <a:stretch>
+                      <a:fillRect/>
+                    </a:stretch>
+                  </pic:blipFill>
+                  <pic:spPr bwMode="auto">
+                    <a:xfrm>
+                      <a:off x="0" y="0"/>
+                      <a:ext cx="2996422" cy="2050117"/>
+                    </a:xfrm>
+                    <a:prstGeom prst="rect">
+                      <a:avLst/>
+                    </a:prstGeom>
+                    <a:noFill/>
+                    <a:ln>
+                      <a:noFill/>
+                    </a:ln>
+                  </pic:spPr>
+                </pic:pic>
+              </a:graphicData>
+            </a:graphic>
+          </wp:inline>
+        </w:drawing>
+      </w:r>
+    </w:p>
+    <w:p>
+      <w:pPr>
+        <w:spacing w:after="0" w:line="240" w:lineRule="auto"/>
+      </w:pPr>
+    </w:p>
+    <w:p>
+      <w:pPr>
+        <w:pStyle w:val="ListParagraph"/>
+        <w:numPr>
+          <w:ilvl w:val="0"/>
+          <w:numId w:val="7"/>
+        </w:numPr>
+        <w:spacing w:after="0" w:line="240" w:lineRule="auto"/>
+      </w:pPr>
+      <w:r>
+        <w:t>Specify a “</w:t>
+      </w:r>
+      <w:r>
+        <w:rPr>
+          <w:b/>
+        </w:rPr>
+        <w:t>Proteome Database (.</w:t>
+      </w:r>
+      <w:proofErr w:type="spellStart"/>
+      <w:r>
+        <w:rPr>
+          <w:b/>
+        </w:rPr>
+        <w:t>fasta</w:t>
+      </w:r>
+      <w:proofErr w:type="spellEnd"/>
+      <w:r>
+        <w:rPr>
+          <w:b/>
+        </w:rPr>
+        <w:t>)</w:t>
+      </w:r>
+      <w:r>
+        <w:t>” file using the “</w:t>
+      </w:r>
+      <w:r>
+        <w:rPr>
+          <w:b/>
+        </w:rPr>
+        <w:t>Browse</w:t>
+      </w:r>
+      <w:r>
+        <w:t>” button</w:t>
+      </w:r>
+      <w:r>
+        <w:t>:</w:t>
+      </w:r>
+    </w:p>
+    <w:p>
+      <w:pPr>
+        <w:pStyle w:val="ListParagraph"/>
+        <w:spacing w:after="0" w:line="240" w:lineRule="auto"/>
+      </w:pPr>
+    </w:p>
+    <w:p>
+      <w:pPr>
+        <w:pStyle w:val="ListParagraph"/>
+        <w:spacing w:after="0" w:line="240" w:lineRule="auto"/>
+      </w:pPr>
+      <w:r>
+        <w:rPr>
+          <w:noProof/>
+        </w:rPr>
+        <w:drawing>
+          <wp:inline distT="0" distB="0" distL="0" distR="0">
+            <wp:extent cx="3104301" cy="321601"/>
+            <wp:effectExtent l="0" t="0" r="1270" b="2540"/>
+            <wp:docPr id="46" name="Picture 46"/>
+            <wp:cNvGraphicFramePr>
+              <a:graphicFrameLocks xmlns:a="http://schemas.openxmlformats.org/drawingml/2006/main" noChangeAspect="1"/>
+            </wp:cNvGraphicFramePr>
+            <a:graphic xmlns:a="http://schemas.openxmlformats.org/drawingml/2006/main">
+              <a:graphicData uri="http://schemas.openxmlformats.org/drawingml/2006/picture">
+                <pic:pic xmlns:pic="http://schemas.openxmlformats.org/drawingml/2006/picture">
+                  <pic:nvPicPr>
+                    <pic:cNvPr id="0" name="Picture 3"/>
+                    <pic:cNvPicPr>
+                      <a:picLocks noChangeAspect="1" noChangeArrowheads="1"/>
+                    </pic:cNvPicPr>
+                  </pic:nvPicPr>
+                  <pic:blipFill>
+                    <a:blip r:embed="rId65">
+                      <a:extLst>
+                        <a:ext uri="{28A0092B-C50C-407E-A947-70E740481C1C}">
+                          <a14:useLocalDpi xmlns:a14="http://schemas.microsoft.com/office/drawing/2010/main" val="0"/>
+                        </a:ext>
+                      </a:extLst>
+                    </a:blip>
+                    <a:srcRect/>
+                    <a:stretch>
+                      <a:fillRect/>
+                    </a:stretch>
+                  </pic:blipFill>
+                  <pic:spPr bwMode="auto">
+                    <a:xfrm>
+                      <a:off x="0" y="0"/>
+                      <a:ext cx="3107516" cy="321934"/>
+                    </a:xfrm>
+                    <a:prstGeom prst="rect">
+                      <a:avLst/>
+                    </a:prstGeom>
+                    <a:noFill/>
+                    <a:ln>
+                      <a:noFill/>
+                    </a:ln>
+                  </pic:spPr>
+                </pic:pic>
+              </a:graphicData>
+            </a:graphic>
+          </wp:inline>
+        </w:drawing>
+      </w:r>
+    </w:p>
+    <w:p>
+      <w:pPr>
+        <w:pStyle w:val="ListParagraph"/>
+        <w:spacing w:after="0" w:line="240" w:lineRule="auto"/>
+      </w:pPr>
+    </w:p>
+    <w:p>
+      <w:pPr>
+        <w:pStyle w:val="ListParagraph"/>
+        <w:spacing w:after="0" w:line="240" w:lineRule="auto"/>
+      </w:pPr>
+      <w:r>
+        <w:t>If the file specified is different than the one in the search settings, the following message box will pop up:</w:t>
+      </w:r>
+    </w:p>
+    <w:p>
+      <w:pPr>
+        <w:pStyle w:val="ListParagraph"/>
+        <w:spacing w:after="0" w:line="240" w:lineRule="auto"/>
+      </w:pPr>
+    </w:p>
+    <w:p>
+      <w:pPr>
+        <w:pStyle w:val="ListParagraph"/>
+        <w:spacing w:after="0" w:line="240" w:lineRule="auto"/>
+      </w:pPr>
+      <w:r>
+        <w:rPr>
+          <w:noProof/>
+        </w:rPr>
+        <w:drawing>
+          <wp:inline distT="0" distB="0" distL="0" distR="0">
+            <wp:extent cx="3104301" cy="1106332"/>
+            <wp:effectExtent l="0" t="0" r="1270" b="0"/>
+            <wp:docPr id="49" name="Picture 49"/>
+            <wp:cNvGraphicFramePr>
+              <a:graphicFrameLocks xmlns:a="http://schemas.openxmlformats.org/drawingml/2006/main" noChangeAspect="1"/>
+            </wp:cNvGraphicFramePr>
+            <a:graphic xmlns:a="http://schemas.openxmlformats.org/drawingml/2006/main">
+              <a:graphicData uri="http://schemas.openxmlformats.org/drawingml/2006/picture">
+                <pic:pic xmlns:pic="http://schemas.openxmlformats.org/drawingml/2006/picture">
+                  <pic:nvPicPr>
+                    <pic:cNvPr id="0" name="Picture 5"/>
+                    <pic:cNvPicPr>
+                      <a:picLocks noChangeAspect="1" noChangeArrowheads="1"/>
+                    </pic:cNvPicPr>
+                  </pic:nvPicPr>
+                  <pic:blipFill>
+                    <a:blip r:embed="rId66">
+                      <a:extLst>
+                        <a:ext uri="{28A0092B-C50C-407E-A947-70E740481C1C}">
+                          <a14:useLocalDpi xmlns:a14="http://schemas.microsoft.com/office/drawing/2010/main" val="0"/>
+                        </a:ext>
+                      </a:extLst>
+                    </a:blip>
+                    <a:srcRect/>
+                    <a:stretch>
+                      <a:fillRect/>
+                    </a:stretch>
+                  </pic:blipFill>
+                  <pic:spPr bwMode="auto">
+                    <a:xfrm>
+                      <a:off x="0" y="0"/>
+                      <a:ext cx="3104188" cy="1106292"/>
+                    </a:xfrm>
+                    <a:prstGeom prst="rect">
+                      <a:avLst/>
+                    </a:prstGeom>
+                    <a:noFill/>
+                    <a:ln>
+                      <a:noFill/>
+                    </a:ln>
+                  </pic:spPr>
+                </pic:pic>
+              </a:graphicData>
+            </a:graphic>
+          </wp:inline>
+        </w:drawing>
+      </w:r>
+    </w:p>
+    <w:p>
+      <w:pPr>
+        <w:pStyle w:val="ListParagraph"/>
+        <w:spacing w:after="0" w:line="240" w:lineRule="auto"/>
+      </w:pPr>
+    </w:p>
+    <w:p>
+      <w:pPr>
+        <w:pStyle w:val="ListParagraph"/>
+        <w:spacing w:after="0" w:line="240" w:lineRule="auto"/>
+      </w:pPr>
+      <w:r>
+        <w:t>Click “</w:t>
+      </w:r>
+      <w:r>
+        <w:rPr>
+          <w:b/>
+        </w:rPr>
+        <w:t>OK</w:t>
+      </w:r>
+      <w:r>
+        <w:t>” to update the proteome database file name in the search settings</w:t>
+      </w:r>
+      <w:r>
+        <w:t xml:space="preserve"> to this file</w:t>
+      </w:r>
+      <w:r>
+        <w:t>, or “</w:t>
+      </w:r>
+      <w:r>
+        <w:rPr>
+          <w:b/>
+        </w:rPr>
+        <w:t>Cancel</w:t>
+      </w:r>
+      <w:r>
+        <w:t>” to leave the search settings unchanged.</w:t>
+      </w:r>
+    </w:p>
+    <w:p>
+      <w:pPr>
+        <w:pStyle w:val="ListParagraph"/>
+        <w:numPr>
+          <w:ilvl w:val="0"/>
+          <w:numId w:val="7"/>
+        </w:numPr>
+        <w:spacing w:after="0" w:line="240" w:lineRule="auto"/>
+      </w:pPr>
+      <w:r>
+        <w:lastRenderedPageBreak/>
+        <w:t>Next, click on the “</w:t>
+      </w:r>
+      <w:r>
+        <w:rPr>
+          <w:b/>
+        </w:rPr>
+        <w:t>Add…</w:t>
+      </w:r>
+      <w:r>
+        <w:t>” button next to the “</w:t>
+      </w:r>
+      <w:r>
+        <w:rPr>
+          <w:b/>
+        </w:rPr>
+        <w:t>Input Files</w:t>
+      </w:r>
+      <w:r>
+        <w:t>” list box</w:t>
+      </w:r>
+      <w:r>
+        <w:t xml:space="preserve"> to specify an input file (or multiple input files):</w:t>
+      </w:r>
+    </w:p>
+    <w:p>
+      <w:pPr>
+        <w:pStyle w:val="ListParagraph"/>
+        <w:spacing w:after="0" w:line="240" w:lineRule="auto"/>
+      </w:pPr>
+    </w:p>
+    <w:p>
+      <w:pPr>
+        <w:pStyle w:val="ListParagraph"/>
+        <w:spacing w:after="0" w:line="240" w:lineRule="auto"/>
+      </w:pPr>
+      <w:r>
+        <w:rPr>
+          <w:noProof/>
+        </w:rPr>
+        <w:drawing>
+          <wp:inline distT="0" distB="0" distL="0" distR="0">
+            <wp:extent cx="3104301" cy="1006562"/>
+            <wp:effectExtent l="0" t="0" r="1270" b="3175"/>
+            <wp:docPr id="47" name="Picture 47"/>
+            <wp:cNvGraphicFramePr>
+              <a:graphicFrameLocks xmlns:a="http://schemas.openxmlformats.org/drawingml/2006/main" noChangeAspect="1"/>
+            </wp:cNvGraphicFramePr>
+            <a:graphic xmlns:a="http://schemas.openxmlformats.org/drawingml/2006/main">
+              <a:graphicData uri="http://schemas.openxmlformats.org/drawingml/2006/picture">
+                <pic:pic xmlns:pic="http://schemas.openxmlformats.org/drawingml/2006/picture">
+                  <pic:nvPicPr>
+                    <pic:cNvPr id="0" name="Picture 4"/>
+                    <pic:cNvPicPr>
+                      <a:picLocks noChangeAspect="1" noChangeArrowheads="1"/>
+                    </pic:cNvPicPr>
+                  </pic:nvPicPr>
+                  <pic:blipFill>
+                    <a:blip r:embed="rId67">
+                      <a:extLst>
+                        <a:ext uri="{28A0092B-C50C-407E-A947-70E740481C1C}">
+                          <a14:useLocalDpi xmlns:a14="http://schemas.microsoft.com/office/drawing/2010/main" val="0"/>
+                        </a:ext>
+                      </a:extLst>
+                    </a:blip>
+                    <a:srcRect/>
+                    <a:stretch>
+                      <a:fillRect/>
+                    </a:stretch>
+                  </pic:blipFill>
+                  <pic:spPr bwMode="auto">
+                    <a:xfrm>
+                      <a:off x="0" y="0"/>
+                      <a:ext cx="3104893" cy="1006754"/>
+                    </a:xfrm>
+                    <a:prstGeom prst="rect">
+                      <a:avLst/>
+                    </a:prstGeom>
+                    <a:noFill/>
+                    <a:ln>
+                      <a:noFill/>
+                    </a:ln>
+                  </pic:spPr>
+                </pic:pic>
+              </a:graphicData>
+            </a:graphic>
+          </wp:inline>
+        </w:drawing>
+      </w:r>
+    </w:p>
+    <w:p>
+      <w:pPr>
+        <w:pStyle w:val="ListParagraph"/>
+        <w:spacing w:after="0" w:line="240" w:lineRule="auto"/>
+      </w:pPr>
+    </w:p>
+    <w:p>
+      <w:pPr>
+        <w:spacing w:after="0" w:line="240" w:lineRule="auto"/>
+        <w:ind w:left="360" w:firstLine="360"/>
+      </w:pPr>
+      <w:r>
+        <w:t>Formats currently supported are: “.</w:t>
+      </w:r>
+      <w:proofErr w:type="spellStart"/>
+      <w:r>
+        <w:t>mgf</w:t>
+      </w:r>
+      <w:proofErr w:type="spellEnd"/>
+      <w:r>
+        <w:t>”, “.</w:t>
+      </w:r>
+      <w:proofErr w:type="spellStart"/>
+      <w:r>
+        <w:t>mzxml</w:t>
+      </w:r>
+      <w:proofErr w:type="spellEnd"/>
+      <w:r>
+        <w:t>”, “.</w:t>
+      </w:r>
+      <w:proofErr w:type="spellStart"/>
+      <w:r>
+        <w:t>mzml</w:t>
+      </w:r>
+      <w:proofErr w:type="spellEnd"/>
+      <w:r>
+        <w:t>”, “.ms2”, “.cms2” and “.raw”.</w:t>
+      </w:r>
+    </w:p>
+    <w:p>
+      <w:pPr>
+        <w:spacing w:after="0" w:line="240" w:lineRule="auto"/>
+        <w:ind w:left="360" w:firstLine="360"/>
+      </w:pPr>
+    </w:p>
+    <w:p>
+      <w:pPr>
+        <w:pStyle w:val="ListParagraph"/>
+        <w:numPr>
+          <w:ilvl w:val="0"/>
+          <w:numId w:val="7"/>
+        </w:numPr>
+        <w:spacing w:after="0" w:line="240" w:lineRule="auto"/>
+      </w:pPr>
+      <w:r>
+        <w:t>Once at least one input file has been added, the “</w:t>
+      </w:r>
+      <w:r>
+        <w:rPr>
+          <w:b/>
+        </w:rPr>
+        <w:t>Run</w:t>
+      </w:r>
+      <w:r>
+        <w:t>” button will become active:</w:t>
+      </w:r>
+    </w:p>
+    <w:p>
+      <w:pPr>
+        <w:spacing w:after="0" w:line="240" w:lineRule="auto"/>
+      </w:pPr>
+    </w:p>
+    <w:p>
+      <w:pPr>
+        <w:spacing w:after="0" w:line="240" w:lineRule="auto"/>
+        <w:ind w:left="720"/>
+      </w:pPr>
+      <w:r>
+        <w:rPr>
+          <w:noProof/>
+        </w:rPr>
+        <w:drawing>
+          <wp:inline distT="0" distB="0" distL="0" distR="0">
+            <wp:extent cx="3092905" cy="2120010"/>
+            <wp:effectExtent l="0" t="0" r="0" b="0"/>
+            <wp:docPr id="50" name="Picture 50"/>
+            <wp:cNvGraphicFramePr>
+              <a:graphicFrameLocks xmlns:a="http://schemas.openxmlformats.org/drawingml/2006/main" noChangeAspect="1"/>
+            </wp:cNvGraphicFramePr>
+            <a:graphic xmlns:a="http://schemas.openxmlformats.org/drawingml/2006/main">
+              <a:graphicData uri="http://schemas.openxmlformats.org/drawingml/2006/picture">
+                <pic:pic xmlns:pic="http://schemas.openxmlformats.org/drawingml/2006/picture">
+                  <pic:nvPicPr>
+                    <pic:cNvPr id="0" name="Picture 6"/>
+                    <pic:cNvPicPr>
+                      <a:picLocks noChangeAspect="1" noChangeArrowheads="1"/>
+                    </pic:cNvPicPr>
+                  </pic:nvPicPr>
+                  <pic:blipFill>
+                    <a:blip r:embed="rId68">
+                      <a:extLst>
+                        <a:ext uri="{28A0092B-C50C-407E-A947-70E740481C1C}">
+                          <a14:useLocalDpi xmlns:a14="http://schemas.microsoft.com/office/drawing/2010/main" val="0"/>
+                        </a:ext>
+                      </a:extLst>
+                    </a:blip>
+                    <a:srcRect/>
+                    <a:stretch>
+                      <a:fillRect/>
+                    </a:stretch>
+                  </pic:blipFill>
+                  <pic:spPr bwMode="auto">
+                    <a:xfrm>
+                      <a:off x="0" y="0"/>
+                      <a:ext cx="3095526" cy="2121806"/>
+                    </a:xfrm>
+                    <a:prstGeom prst="rect">
+                      <a:avLst/>
+                    </a:prstGeom>
+                    <a:noFill/>
+                    <a:ln>
+                      <a:noFill/>
+                    </a:ln>
+                  </pic:spPr>
+                </pic:pic>
+              </a:graphicData>
+            </a:graphic>
+          </wp:inline>
+        </w:drawing>
+      </w:r>
+    </w:p>
+    <w:p>
+      <w:pPr>
+        <w:spacing w:after="0" w:line="240" w:lineRule="auto"/>
+        <w:ind w:left="360" w:firstLine="360"/>
+      </w:pPr>
+      <w:r>
+        <w:t xml:space="preserve"> </w:t>
+      </w:r>
+    </w:p>
+    <w:p>
+      <w:pPr>
+        <w:pStyle w:val="ListParagraph"/>
+        <w:numPr>
+          <w:ilvl w:val="0"/>
+          <w:numId w:val="7"/>
+        </w:numPr>
+        <w:spacing w:after="0" w:line="240" w:lineRule="auto"/>
+      </w:pPr>
+      <w:r>
+        <w:t>Clicking the “</w:t>
+      </w:r>
+      <w:r>
+        <w:rPr>
+          <w:b/>
+        </w:rPr>
+        <w:t>Run</w:t>
+      </w:r>
+      <w:r>
+        <w:t>”</w:t>
+      </w:r>
+      <w:r>
+        <w:t xml:space="preserve"> button will launch the search, and a “</w:t>
+      </w:r>
+      <w:r>
+        <w:rPr>
+          <w:b/>
+        </w:rPr>
+        <w:t>Search Progress</w:t>
+      </w:r>
+      <w:r>
+        <w:t>” dialog should appear:</w:t>
+      </w:r>
+    </w:p>
+    <w:p>
+      <w:pPr>
+        <w:pStyle w:val="ListParagraph"/>
+        <w:spacing w:after="0" w:line="240" w:lineRule="auto"/>
+      </w:pPr>
+    </w:p>
+    <w:p>
+      <w:pPr>
+        <w:spacing w:after="0" w:line="240" w:lineRule="auto"/>
+        <w:ind w:left="720"/>
+      </w:pPr>
+      <w:r>
+        <w:rPr>
+          <w:noProof/>
+        </w:rPr>
+        <w:drawing>
+          <wp:inline distT="0" distB="0" distL="0" distR="0">
+            <wp:extent cx="3628479" cy="948112"/>
+            <wp:effectExtent l="0" t="0" r="0" b="4445"/>
+            <wp:docPr id="51" name="Picture 51"/>
+            <wp:cNvGraphicFramePr>
+              <a:graphicFrameLocks xmlns:a="http://schemas.openxmlformats.org/drawingml/2006/main" noChangeAspect="1"/>
+            </wp:cNvGraphicFramePr>
+            <a:graphic xmlns:a="http://schemas.openxmlformats.org/drawingml/2006/main">
+              <a:graphicData uri="http://schemas.openxmlformats.org/drawingml/2006/picture">
+                <pic:pic xmlns:pic="http://schemas.openxmlformats.org/drawingml/2006/picture">
+                  <pic:nvPicPr>
+                    <pic:cNvPr id="0" name="Picture 7"/>
+                    <pic:cNvPicPr>
+                      <a:picLocks noChangeAspect="1" noChangeArrowheads="1"/>
+                    </pic:cNvPicPr>
+                  </pic:nvPicPr>
+                  <pic:blipFill>
+                    <a:blip r:embed="rId69">
+                      <a:extLst>
+                        <a:ext uri="{28A0092B-C50C-407E-A947-70E740481C1C}">
+                          <a14:useLocalDpi xmlns:a14="http://schemas.microsoft.com/office/drawing/2010/main" val="0"/>
+                        </a:ext>
+                      </a:extLst>
+                    </a:blip>
+                    <a:srcRect/>
+                    <a:stretch>
+                      <a:fillRect/>
+                    </a:stretch>
+                  </pic:blipFill>
+                  <pic:spPr bwMode="auto">
+                    <a:xfrm>
+                      <a:off x="0" y="0"/>
+                      <a:ext cx="3630715" cy="948696"/>
+                    </a:xfrm>
+                    <a:prstGeom prst="rect">
+                      <a:avLst/>
+                    </a:prstGeom>
+                    <a:noFill/>
+                    <a:ln>
+                      <a:noFill/>
+                    </a:ln>
+                  </pic:spPr>
+                </pic:pic>
+              </a:graphicData>
+            </a:graphic>
+          </wp:inline>
+        </w:drawing>
+      </w:r>
+    </w:p>
+    <w:p>
+      <w:pPr>
+        <w:spacing w:after="0" w:line="240" w:lineRule="auto"/>
+        <w:ind w:left="720"/>
+      </w:pPr>
+    </w:p>
+    <w:p>
+      <w:pPr>
+        <w:pStyle w:val="ListParagraph"/>
+        <w:numPr>
+          <w:ilvl w:val="0"/>
+          <w:numId w:val="7"/>
+        </w:numPr>
+        <w:spacing w:after="0" w:line="240" w:lineRule="auto"/>
+      </w:pPr>
+      <w:r>
+        <w:t xml:space="preserve">If the search completes successfully, the </w:t>
+      </w:r>
+      <w:r>
+        <w:t>notification</w:t>
+      </w:r>
+      <w:r>
+        <w:t xml:space="preserve"> </w:t>
+      </w:r>
+      <w:r>
+        <w:t xml:space="preserve">below </w:t>
+      </w:r>
+      <w:r>
+        <w:t>should appear</w:t>
+      </w:r>
+      <w:r>
+        <w:t>, and clicking “</w:t>
+      </w:r>
+      <w:r>
+        <w:rPr>
+          <w:b/>
+        </w:rPr>
+        <w:t>OK</w:t>
+      </w:r>
+      <w:r>
+        <w:t xml:space="preserve">” on it should bring up the results automatically in the results viewer, which will be discussed next.  (Note that if multiple input files were specified, only the results of the FIRST file in the list will be displayed in the results viewer.) </w:t>
+      </w:r>
+    </w:p>
+    <w:p>
+      <w:pPr>
+        <w:spacing w:after="0" w:line="240" w:lineRule="auto"/>
+      </w:pPr>
+    </w:p>
+    <w:p>
+      <w:pPr>
+        <w:spacing w:after="0" w:line="240" w:lineRule="auto"/>
+        <w:ind w:left="360" w:firstLine="360"/>
+      </w:pPr>
+      <w:r>
+        <w:rPr>
+          <w:noProof/>
+        </w:rPr>
+        <w:drawing>
+          <wp:inline distT="0" distB="0" distL="0" distR="0" wp14:anchorId="40713205" wp14:editId="5198B532">
+            <wp:extent cx="2020999" cy="1191198"/>
+            <wp:effectExtent l="0" t="0" r="0" b="9525"/>
+            <wp:docPr id="53" name="Picture 53"/>
+            <wp:cNvGraphicFramePr>
+              <a:graphicFrameLocks xmlns:a="http://schemas.openxmlformats.org/drawingml/2006/main" noChangeAspect="1"/>
+            </wp:cNvGraphicFramePr>
+            <a:graphic xmlns:a="http://schemas.openxmlformats.org/drawingml/2006/main">
+              <a:graphicData uri="http://schemas.openxmlformats.org/drawingml/2006/picture">
+                <pic:pic xmlns:pic="http://schemas.openxmlformats.org/drawingml/2006/picture">
+                  <pic:nvPicPr>
+                    <pic:cNvPr id="0" name="Picture 8"/>
+                    <pic:cNvPicPr>
+                      <a:picLocks noChangeAspect="1" noChangeArrowheads="1"/>
+                    </pic:cNvPicPr>
+                  </pic:nvPicPr>
+                  <pic:blipFill>
+                    <a:blip r:embed="rId70">
+                      <a:extLst>
+                        <a:ext uri="{28A0092B-C50C-407E-A947-70E740481C1C}">
+                          <a14:useLocalDpi xmlns:a14="http://schemas.microsoft.com/office/drawing/2010/main" val="0"/>
+                        </a:ext>
+                      </a:extLst>
+                    </a:blip>
+                    <a:srcRect/>
+                    <a:stretch>
+                      <a:fillRect/>
+                    </a:stretch>
+                  </pic:blipFill>
+                  <pic:spPr bwMode="auto">
+                    <a:xfrm>
+                      <a:off x="0" y="0"/>
+                      <a:ext cx="2021067" cy="1191238"/>
+                    </a:xfrm>
+                    <a:prstGeom prst="rect">
+                      <a:avLst/>
+                    </a:prstGeom>
+                    <a:noFill/>
+                    <a:ln>
+                      <a:noFill/>
+                    </a:ln>
+                  </pic:spPr>
+                </pic:pic>
+              </a:graphicData>
+            </a:graphic>
+          </wp:inline>
+        </w:drawing>
+      </w:r>
+    </w:p>
+    <w:p>
+      <w:pPr>
+        <w:pStyle w:val="ListParagraph"/>
+        <w:numPr>
+          <w:ilvl w:val="0"/>
+          <w:numId w:val="7"/>
+        </w:numPr>
+        <w:spacing w:after="0" w:line="240" w:lineRule="auto"/>
+      </w:pPr>
+      <w:r>
+        <w:lastRenderedPageBreak/>
+        <w:t>The results in the results viewer may look something like the following:</w:t>
+      </w:r>
+    </w:p>
+    <w:p>
+      <w:pPr>
+        <w:spacing w:after="0" w:line="240" w:lineRule="auto"/>
+      </w:pPr>
+    </w:p>
+    <w:p>
+      <w:pPr>
+        <w:spacing w:after="0" w:line="240" w:lineRule="auto"/>
+        <w:ind w:left="720"/>
+      </w:pPr>
+      <w:r>
+        <w:rPr>
+          <w:noProof/>
+        </w:rPr>
+        <w:drawing>
+          <wp:inline distT="0" distB="0" distL="0" distR="0">
+            <wp:extent cx="5485061" cy="3977931"/>
+            <wp:effectExtent l="0" t="0" r="1905" b="3810"/>
+            <wp:docPr id="58" name="Picture 58"/>
+            <wp:cNvGraphicFramePr>
+              <a:graphicFrameLocks xmlns:a="http://schemas.openxmlformats.org/drawingml/2006/main" noChangeAspect="1"/>
+            </wp:cNvGraphicFramePr>
+            <a:graphic xmlns:a="http://schemas.openxmlformats.org/drawingml/2006/main">
+              <a:graphicData uri="http://schemas.openxmlformats.org/drawingml/2006/picture">
+                <pic:pic xmlns:pic="http://schemas.openxmlformats.org/drawingml/2006/picture">
+                  <pic:nvPicPr>
+                    <pic:cNvPr id="0" name="Picture 9"/>
+                    <pic:cNvPicPr>
+                      <a:picLocks noChangeAspect="1" noChangeArrowheads="1"/>
+                    </pic:cNvPicPr>
+                  </pic:nvPicPr>
+                  <pic:blipFill>
+                    <a:blip r:embed="rId71">
+                      <a:extLst>
+                        <a:ext uri="{28A0092B-C50C-407E-A947-70E740481C1C}">
+                          <a14:useLocalDpi xmlns:a14="http://schemas.microsoft.com/office/drawing/2010/main" val="0"/>
+                        </a:ext>
+                      </a:extLst>
+                    </a:blip>
+                    <a:srcRect/>
+                    <a:stretch>
+                      <a:fillRect/>
+                    </a:stretch>
+                  </pic:blipFill>
+                  <pic:spPr bwMode="auto">
+                    <a:xfrm>
+                      <a:off x="0" y="0"/>
+                      <a:ext cx="5484988" cy="3977878"/>
+                    </a:xfrm>
+                    <a:prstGeom prst="rect">
+                      <a:avLst/>
+                    </a:prstGeom>
+                    <a:noFill/>
+                    <a:ln>
+                      <a:noFill/>
+                    </a:ln>
+                  </pic:spPr>
+                </pic:pic>
+              </a:graphicData>
+            </a:graphic>
+          </wp:inline>
+        </w:drawing>
+      </w:r>
+    </w:p>
+    <w:p>
+      <w:pPr>
+        <w:spacing w:after="0" w:line="240" w:lineRule="auto"/>
+        <w:ind w:left="720"/>
+      </w:pPr>
+    </w:p>
+    <w:p>
+      <w:pPr>
+        <w:spacing w:after="0" w:line="240" w:lineRule="auto"/>
+        <w:ind w:left="720"/>
+      </w:pPr>
+    </w:p>
+    <w:p>
+      <w:pPr>
+        <w:spacing w:after="0" w:line="240" w:lineRule="auto"/>
+        <w:ind w:left="720"/>
+      </w:pPr>
+    </w:p>
+    <w:p>
+      <w:pPr>
+        <w:spacing w:after="0" w:line="240" w:lineRule="auto"/>
+        <w:ind w:left="720"/>
+      </w:pPr>
+    </w:p>
+    <w:p>
+      <w:pPr>
+        <w:spacing w:after="0" w:line="240" w:lineRule="auto"/>
+        <w:ind w:left="720"/>
+      </w:pPr>
+    </w:p>
+    <w:p>
+      <w:pPr>
+        <w:spacing w:after="0" w:line="240" w:lineRule="auto"/>
+        <w:ind w:left="720"/>
+      </w:pPr>
+    </w:p>
+    <w:p>
+      <w:pPr>
+        <w:spacing w:after="0" w:line="240" w:lineRule="auto"/>
+        <w:ind w:left="720"/>
+      </w:pPr>
+    </w:p>
+    <w:p>
+      <w:pPr>
+        <w:spacing w:after="0" w:line="240" w:lineRule="auto"/>
+        <w:ind w:left="720"/>
+      </w:pPr>
+    </w:p>
+    <w:p>
+      <w:pPr>
+        <w:spacing w:after="0" w:line="240" w:lineRule="auto"/>
+        <w:ind w:left="720"/>
+      </w:pPr>
+    </w:p>
+    <w:p>
+      <w:pPr>
+        <w:spacing w:after="0" w:line="240" w:lineRule="auto"/>
+        <w:ind w:left="720"/>
+      </w:pPr>
+    </w:p>
+    <w:p>
+      <w:pPr>
+        <w:spacing w:after="0" w:line="240" w:lineRule="auto"/>
+        <w:ind w:left="720"/>
+      </w:pPr>
+    </w:p>
+    <w:p>
+      <w:pPr>
+        <w:spacing w:after="0" w:line="240" w:lineRule="auto"/>
+        <w:ind w:left="720"/>
+      </w:pPr>
+    </w:p>
+    <w:p>
+      <w:pPr>
+        <w:spacing w:after="0" w:line="240" w:lineRule="auto"/>
+        <w:ind w:left="720"/>
+      </w:pPr>
+    </w:p>
+    <w:p>
+      <w:pPr>
+        <w:spacing w:after="0" w:line="240" w:lineRule="auto"/>
+        <w:ind w:left="720"/>
+      </w:pPr>
+    </w:p>
+    <w:p>
+      <w:pPr>
+        <w:spacing w:after="0" w:line="240" w:lineRule="auto"/>
+        <w:ind w:left="720"/>
+      </w:pPr>
+    </w:p>
+    <w:p>
+      <w:pPr>
+        <w:spacing w:after="0" w:line="240" w:lineRule="auto"/>
+        <w:ind w:left="720"/>
+      </w:pPr>
+    </w:p>
+    <w:p>
+      <w:pPr>
+        <w:spacing w:after="0" w:line="240" w:lineRule="auto"/>
+        <w:ind w:left="720"/>
+      </w:pPr>
+    </w:p>
+    <w:p>
+      <w:pPr>
+        <w:spacing w:after="0" w:line="240" w:lineRule="auto"/>
+        <w:ind w:left="720"/>
+      </w:pPr>
+    </w:p>
+    <w:p>
+      <w:pPr>
+        <w:spacing w:after="0" w:line="240" w:lineRule="auto"/>
+        <w:ind w:left="720"/>
+      </w:pPr>
+    </w:p>
+    <w:p>
+      <w:pPr>
+        <w:spacing w:after="0" w:line="240" w:lineRule="auto"/>
+        <w:ind w:left="720"/>
+      </w:pPr>
+    </w:p>
+    <w:p>
+      <w:pPr>
+        <w:spacing w:after="0" w:line="240" w:lineRule="auto"/>
+        <w:ind w:left="720"/>
+      </w:pPr>
+    </w:p>
+    <w:p>
+      <w:pPr>
+        <w:spacing w:after="0" w:line="240" w:lineRule="auto"/>
+        <w:ind w:left="720"/>
+      </w:pPr>
     </w:p>
     <w:sectPr>
       <w:type w:val="continuous"/>
@@ -15431,7 +16525,7 @@
               <w:noProof/>
               <w:color w:val="FFFFFF" w:themeColor="background1"/>
             </w:rPr>
-            <w:t>18</w:t>
+            <w:t>3</w:t>
           </w:r>
           <w:r>
             <w:rPr>
@@ -15875,9 +16969,9 @@
     </w:lvl>
   </w:abstractNum>
   <w:abstractNum w:abstractNumId="4">
-    <w:nsid w:val="5ACD3097"/>
+    <w:nsid w:val="4F356BC6"/>
     <w:multiLevelType w:val="hybridMultilevel"/>
-    <w:tmpl w:val="CFFC7488"/>
+    <w:tmpl w:val="F7C60E32"/>
     <w:lvl w:ilvl="0" w:tplc="0409000F">
       <w:start w:val="1"/>
       <w:numFmt w:val="decimal"/>
@@ -15964,9 +17058,9 @@
     </w:lvl>
   </w:abstractNum>
   <w:abstractNum w:abstractNumId="5">
-    <w:nsid w:val="5DBB1639"/>
+    <w:nsid w:val="5ACD3097"/>
     <w:multiLevelType w:val="hybridMultilevel"/>
-    <w:tmpl w:val="F2181CA8"/>
+    <w:tmpl w:val="CFFC7488"/>
     <w:lvl w:ilvl="0" w:tplc="0409000F">
       <w:start w:val="1"/>
       <w:numFmt w:val="decimal"/>
@@ -16052,6 +17146,95 @@
       </w:pPr>
     </w:lvl>
   </w:abstractNum>
+  <w:abstractNum w:abstractNumId="6">
+    <w:nsid w:val="5DBB1639"/>
+    <w:multiLevelType w:val="hybridMultilevel"/>
+    <w:tmpl w:val="F2181CA8"/>
+    <w:lvl w:ilvl="0" w:tplc="0409000F">
+      <w:start w:val="1"/>
+      <w:numFmt w:val="decimal"/>
+      <w:lvlText w:val="%1."/>
+      <w:lvlJc w:val="left"/>
+      <w:pPr>
+        <w:ind w:left="720" w:hanging="360"/>
+      </w:pPr>
+      <w:rPr>
+        <w:rFonts w:hint="default"/>
+      </w:rPr>
+    </w:lvl>
+    <w:lvl w:ilvl="1" w:tplc="04090019" w:tentative="1">
+      <w:start w:val="1"/>
+      <w:numFmt w:val="lowerLetter"/>
+      <w:lvlText w:val="%2."/>
+      <w:lvlJc w:val="left"/>
+      <w:pPr>
+        <w:ind w:left="1440" w:hanging="360"/>
+      </w:pPr>
+    </w:lvl>
+    <w:lvl w:ilvl="2" w:tplc="0409001B" w:tentative="1">
+      <w:start w:val="1"/>
+      <w:numFmt w:val="lowerRoman"/>
+      <w:lvlText w:val="%3."/>
+      <w:lvlJc w:val="right"/>
+      <w:pPr>
+        <w:ind w:left="2160" w:hanging="180"/>
+      </w:pPr>
+    </w:lvl>
+    <w:lvl w:ilvl="3" w:tplc="0409000F" w:tentative="1">
+      <w:start w:val="1"/>
+      <w:numFmt w:val="decimal"/>
+      <w:lvlText w:val="%4."/>
+      <w:lvlJc w:val="left"/>
+      <w:pPr>
+        <w:ind w:left="2880" w:hanging="360"/>
+      </w:pPr>
+    </w:lvl>
+    <w:lvl w:ilvl="4" w:tplc="04090019" w:tentative="1">
+      <w:start w:val="1"/>
+      <w:numFmt w:val="lowerLetter"/>
+      <w:lvlText w:val="%5."/>
+      <w:lvlJc w:val="left"/>
+      <w:pPr>
+        <w:ind w:left="3600" w:hanging="360"/>
+      </w:pPr>
+    </w:lvl>
+    <w:lvl w:ilvl="5" w:tplc="0409001B" w:tentative="1">
+      <w:start w:val="1"/>
+      <w:numFmt w:val="lowerRoman"/>
+      <w:lvlText w:val="%6."/>
+      <w:lvlJc w:val="right"/>
+      <w:pPr>
+        <w:ind w:left="4320" w:hanging="180"/>
+      </w:pPr>
+    </w:lvl>
+    <w:lvl w:ilvl="6" w:tplc="0409000F" w:tentative="1">
+      <w:start w:val="1"/>
+      <w:numFmt w:val="decimal"/>
+      <w:lvlText w:val="%7."/>
+      <w:lvlJc w:val="left"/>
+      <w:pPr>
+        <w:ind w:left="5040" w:hanging="360"/>
+      </w:pPr>
+    </w:lvl>
+    <w:lvl w:ilvl="7" w:tplc="04090019" w:tentative="1">
+      <w:start w:val="1"/>
+      <w:numFmt w:val="lowerLetter"/>
+      <w:lvlText w:val="%8."/>
+      <w:lvlJc w:val="left"/>
+      <w:pPr>
+        <w:ind w:left="5760" w:hanging="360"/>
+      </w:pPr>
+    </w:lvl>
+    <w:lvl w:ilvl="8" w:tplc="0409001B" w:tentative="1">
+      <w:start w:val="1"/>
+      <w:numFmt w:val="lowerRoman"/>
+      <w:lvlText w:val="%9."/>
+      <w:lvlJc w:val="right"/>
+      <w:pPr>
+        <w:ind w:left="6480" w:hanging="180"/>
+      </w:pPr>
+    </w:lvl>
+  </w:abstractNum>
   <w:num w:numId="1">
     <w:abstractNumId w:val="1"/>
   </w:num>
@@ -16059,7 +17242,7 @@
     <w:abstractNumId w:val="0"/>
   </w:num>
   <w:num w:numId="3">
-    <w:abstractNumId w:val="4"/>
+    <w:abstractNumId w:val="5"/>
   </w:num>
   <w:num w:numId="4">
     <w:abstractNumId w:val="3"/>
@@ -16068,7 +17251,10 @@
     <w:abstractNumId w:val="2"/>
   </w:num>
   <w:num w:numId="6">
-    <w:abstractNumId w:val="5"/>
+    <w:abstractNumId w:val="6"/>
+  </w:num>
+  <w:num w:numId="7">
+    <w:abstractNumId w:val="4"/>
   </w:num>
 </w:numbering>
 </file>
@@ -17331,7 +18517,7 @@
 </file>
 
 <file path=customXml/itemProps1.xml><?xml version="1.0" encoding="utf-8"?>
-<ds:datastoreItem xmlns:ds="http://schemas.openxmlformats.org/officeDocument/2006/customXml" ds:itemID="{8345FCC8-56F1-4EB7-BB05-22661623084B}">
+<ds:datastoreItem xmlns:ds="http://schemas.openxmlformats.org/officeDocument/2006/customXml" ds:itemID="{EF22EE3C-7CE4-4B2A-990E-8BDD7CA2D9EA}">
   <ds:schemaRefs>
     <ds:schemaRef ds:uri="http://schemas.openxmlformats.org/officeDocument/2006/bibliography"/>
   </ds:schemaRefs>

</xml_diff>

<commit_message>
update hyperlinks to point to 201502 parameter pages
git-svn-id: https://svn.code.sf.net/p/comet-ms/code@798 299d2d02-8f3b-485e-a07e-71e8e5e16577
</commit_message>
<xml_diff>
--- a/branches/release_2015020_ui/comet-ms/CometUI/Docs/CometUI-User-Guide.docx
+++ b/branches/release_2015020_ui/comet-ms/CometUI/Docs/CometUI-User-Guide.docx
@@ -316,8 +316,6 @@
               </w:rPr>
               <w:t>Introduction</w:t>
             </w:r>
-            <w:bookmarkStart w:id="0" w:name="_GoBack"/>
-            <w:bookmarkEnd w:id="0"/>
             <w:r>
               <w:rPr>
                 <w:noProof/>
@@ -1377,7 +1375,7 @@
           <w:szCs w:val="36"/>
         </w:rPr>
       </w:pPr>
-      <w:bookmarkStart w:id="1" w:name="_Toc426109954"/>
+      <w:bookmarkStart w:id="0" w:name="_Toc426109954"/>
       <w:r>
         <w:rPr>
           <w:sz w:val="36"/>
@@ -1386,7 +1384,7 @@
         <w:lastRenderedPageBreak/>
         <w:t>Introduction</w:t>
       </w:r>
-      <w:bookmarkEnd w:id="1"/>
+      <w:bookmarkEnd w:id="0"/>
     </w:p>
     <w:p/>
     <w:p>
@@ -1737,7 +1735,7 @@
           <w:szCs w:val="36"/>
         </w:rPr>
       </w:pPr>
-      <w:bookmarkStart w:id="2" w:name="_Toc426109955"/>
+      <w:bookmarkStart w:id="1" w:name="_Toc426109955"/>
       <w:r>
         <w:rPr>
           <w:sz w:val="36"/>
@@ -1753,7 +1751,7 @@
         </w:rPr>
         <w:t>Settings</w:t>
       </w:r>
-      <w:bookmarkEnd w:id="2"/>
+      <w:bookmarkEnd w:id="1"/>
     </w:p>
     <w:p/>
     <w:p>
@@ -2045,7 +2043,7 @@
         <w:pStyle w:val="Heading2"/>
         <w:spacing w:before="0" w:line="240" w:lineRule="auto"/>
       </w:pPr>
-      <w:bookmarkStart w:id="3" w:name="_Toc426109956"/>
+      <w:bookmarkStart w:id="2" w:name="_Toc426109956"/>
       <w:r>
         <w:lastRenderedPageBreak/>
         <w:t xml:space="preserve">Database Search </w:t>
@@ -2056,7 +2054,7 @@
       <w:r>
         <w:t xml:space="preserve"> Tab</w:t>
       </w:r>
-      <w:bookmarkEnd w:id="3"/>
+      <w:bookmarkEnd w:id="2"/>
     </w:p>
     <w:p>
       <w:pPr>
@@ -2176,7 +2174,12 @@
         <w:rPr>
           <w:i/>
         </w:rPr>
-        <w:instrText xml:space="preserve"> HYPERLINK "http://comet-ms.sourceforge.net/parameters/parameters_201501/database_name.php" </w:instrText>
+        <w:instrText>HYPERLINK "http://comet-ms.sourceforge.net/parameters/parameters_201502/database_name.php"</w:instrText>
+      </w:r>
+      <w:r>
+        <w:rPr>
+          <w:i/>
+        </w:rPr>
       </w:r>
       <w:r>
         <w:rPr>
@@ -2307,7 +2310,13 @@
           <w:rFonts w:cs="Times New Roman"/>
           <w:i/>
         </w:rPr>
-        <w:instrText xml:space="preserve"> HYPERLINK "http://comet-ms.sourceforge.net/parameters/parameters_201501/decoy_search.php" </w:instrText>
+        <w:instrText>HYPERLINK "http://comet-ms.sourceforge.net/parameters/parameters_201502/decoy_search.php"</w:instrText>
+      </w:r>
+      <w:r>
+        <w:rPr>
+          <w:rFonts w:cs="Times New Roman"/>
+          <w:i/>
+        </w:rPr>
       </w:r>
       <w:r>
         <w:rPr>
@@ -2370,7 +2379,13 @@
           <w:rFonts w:cs="Times New Roman"/>
           <w:i/>
         </w:rPr>
-        <w:instrText xml:space="preserve"> HYPERLINK "http://comet-ms.sourceforge.net/parameters/parameters_201501/decoy_prefix.php" </w:instrText>
+        <w:instrText>HYPERLINK "http://comet-ms.sourceforge.net/parameters/parameters_201502/decoy_prefix.php"</w:instrText>
+      </w:r>
+      <w:r>
+        <w:rPr>
+          <w:rFonts w:cs="Times New Roman"/>
+          <w:i/>
+        </w:rPr>
       </w:r>
       <w:r>
         <w:rPr>
@@ -2508,7 +2523,13 @@
           <w:rFonts w:cs="Times New Roman"/>
           <w:i/>
         </w:rPr>
-        <w:instrText xml:space="preserve"> HYPERLINK "http://comet-ms.sourceforge.net/parameters/parameters_201501/nucleotide_reading_frame.php" </w:instrText>
+        <w:instrText>HYPERLINK "http://comet-ms.sourceforge.net/parameters/parameters_201502/nucleotide_reading_frame.php"</w:instrText>
+      </w:r>
+      <w:r>
+        <w:rPr>
+          <w:rFonts w:cs="Times New Roman"/>
+          <w:i/>
+        </w:rPr>
       </w:r>
       <w:r>
         <w:rPr>
@@ -2607,12 +2628,12 @@
         <w:pStyle w:val="Heading2"/>
         <w:spacing w:before="0" w:line="240" w:lineRule="auto"/>
       </w:pPr>
-      <w:bookmarkStart w:id="4" w:name="_Toc426109957"/>
+      <w:bookmarkStart w:id="3" w:name="_Toc426109957"/>
       <w:r>
         <w:lastRenderedPageBreak/>
         <w:t>Output Settings Tab</w:t>
       </w:r>
-      <w:bookmarkEnd w:id="4"/>
+      <w:bookmarkEnd w:id="3"/>
     </w:p>
     <w:p>
       <w:pPr>
@@ -2836,7 +2857,15 @@
           <w:sz w:val="20"/>
           <w:szCs w:val="20"/>
         </w:rPr>
-        <w:instrText xml:space="preserve"> HYPERLINK "http://comet-ms.sourceforge.net/parameters/parameters_201501/output_pepxmlfile.php" </w:instrText>
+        <w:instrText>HYPERLINK "http://comet-ms.sourceforge.net/parameters/parameters_201502/output_pepxmlfile.php"</w:instrText>
+      </w:r>
+      <w:r>
+        <w:rPr>
+          <w:rFonts w:cs="Times New Roman"/>
+          <w:i/>
+          <w:sz w:val="20"/>
+          <w:szCs w:val="20"/>
+        </w:rPr>
       </w:r>
       <w:r>
         <w:rPr>
@@ -2948,7 +2977,15 @@
           <w:sz w:val="20"/>
           <w:szCs w:val="20"/>
         </w:rPr>
-        <w:instrText xml:space="preserve"> HYPERLINK "http://comet-ms.sourceforge.net/parameters/parameters_201501/output_percolatorfile.php" </w:instrText>
+        <w:instrText>HYPERLINK "http://comet-ms.sourceforge.net/parameters/parameters_201502/output_percolatorfile.php"</w:instrText>
+      </w:r>
+      <w:r>
+        <w:rPr>
+          <w:rFonts w:cs="Times New Roman"/>
+          <w:i/>
+          <w:sz w:val="20"/>
+          <w:szCs w:val="20"/>
+        </w:rPr>
       </w:r>
       <w:r>
         <w:rPr>
@@ -3060,7 +3097,15 @@
           <w:sz w:val="20"/>
           <w:szCs w:val="20"/>
         </w:rPr>
-        <w:instrText xml:space="preserve"> HYPERLINK "http://comet-ms.sourceforge.net/parameters/parameters_201501/output_txtfile.php" </w:instrText>
+        <w:instrText>HYPERLINK "http://comet-ms.sourceforge.net/parameters/parameters_201502/output_txtfile.php"</w:instrText>
+      </w:r>
+      <w:r>
+        <w:rPr>
+          <w:rFonts w:cs="Times New Roman"/>
+          <w:i/>
+          <w:sz w:val="20"/>
+          <w:szCs w:val="20"/>
+        </w:rPr>
       </w:r>
       <w:r>
         <w:rPr>
@@ -3172,7 +3217,15 @@
           <w:sz w:val="20"/>
           <w:szCs w:val="20"/>
         </w:rPr>
-        <w:instrText xml:space="preserve"> HYPERLINK "http://comet-ms.sourceforge.net/parameters/parameters_201501/output_sqtstream.php" </w:instrText>
+        <w:instrText>HYPERLINK "http://comet-ms.sourceforge.net/parameters/parameters_201502/output_sqtstream.php"</w:instrText>
+      </w:r>
+      <w:r>
+        <w:rPr>
+          <w:rFonts w:cs="Times New Roman"/>
+          <w:i/>
+          <w:sz w:val="20"/>
+          <w:szCs w:val="20"/>
+        </w:rPr>
       </w:r>
       <w:r>
         <w:rPr>
@@ -3272,7 +3325,7 @@
         <w:fldChar w:fldCharType="begin"/>
       </w:r>
       <w:r>
-        <w:instrText xml:space="preserve"> HYPERLINK "http://comet-ms.sourceforge.net/parameters/parameters_201501/output_sqtfile.php" </w:instrText>
+        <w:instrText>HYPERLINK "http://comet-ms.sourceforge.net/parameters/parameters_201502/output_sqtfile.php"</w:instrText>
       </w:r>
       <w:r>
         <w:fldChar w:fldCharType="separate"/>
@@ -3362,54 +3415,18 @@
         </w:rPr>
         <w:t xml:space="preserve"> “</w:t>
       </w:r>
-      <w:proofErr w:type="spellStart"/>
-      <w:r>
-        <w:rPr>
-          <w:rFonts w:cs="Times New Roman"/>
-          <w:i/>
-          <w:sz w:val="20"/>
-          <w:szCs w:val="20"/>
-        </w:rPr>
-        <w:fldChar w:fldCharType="begin"/>
-      </w:r>
-      <w:r>
-        <w:rPr>
-          <w:rFonts w:cs="Times New Roman"/>
-          <w:i/>
-          <w:sz w:val="20"/>
-          <w:szCs w:val="20"/>
-        </w:rPr>
-        <w:instrText xml:space="preserve"> HYPERLINK "http://comet-ms.sourceforge.net/parameters/parameters_201501/print_expect_score.php" </w:instrText>
-      </w:r>
-      <w:r>
-        <w:rPr>
-          <w:rFonts w:cs="Times New Roman"/>
-          <w:i/>
-          <w:sz w:val="20"/>
-          <w:szCs w:val="20"/>
-        </w:rPr>
-        <w:fldChar w:fldCharType="separate"/>
-      </w:r>
-      <w:r>
-        <w:rPr>
-          <w:rStyle w:val="Hyperlink"/>
-          <w:rFonts w:cs="Times New Roman"/>
-          <w:i/>
-          <w:sz w:val="20"/>
-          <w:szCs w:val="20"/>
-        </w:rPr>
-        <w:t>print_expect_score</w:t>
-      </w:r>
-      <w:proofErr w:type="spellEnd"/>
-      <w:r>
-        <w:rPr>
-          <w:rFonts w:cs="Times New Roman"/>
-          <w:i/>
-          <w:sz w:val="20"/>
-          <w:szCs w:val="20"/>
-        </w:rPr>
-        <w:fldChar w:fldCharType="end"/>
-      </w:r>
+      <w:hyperlink r:id="rId20" w:history="1">
+        <w:r>
+          <w:rPr>
+            <w:rStyle w:val="Hyperlink"/>
+            <w:rFonts w:cs="Times New Roman"/>
+            <w:i/>
+            <w:sz w:val="20"/>
+            <w:szCs w:val="20"/>
+          </w:rPr>
+          <w:t>print_expect_score</w:t>
+        </w:r>
+      </w:hyperlink>
       <w:r>
         <w:rPr>
           <w:rFonts w:cs="Times New Roman"/>
@@ -3466,6 +3483,91 @@
         </w:rPr>
         <w:sym w:font="Wingdings" w:char="F0E0"/>
       </w:r>
+      <w:r>
+        <w:rPr>
+          <w:rFonts w:cs="Times New Roman"/>
+          <w:sz w:val="20"/>
+          <w:szCs w:val="20"/>
+        </w:rPr>
+        <w:t xml:space="preserve"> </w:t>
+      </w:r>
+      <w:r>
+        <w:rPr>
+          <w:rFonts w:cs="Times New Roman"/>
+          <w:sz w:val="20"/>
+          <w:szCs w:val="20"/>
+        </w:rPr>
+        <w:t>“</w:t>
+      </w:r>
+      <w:proofErr w:type="spellStart"/>
+      <w:r>
+        <w:fldChar w:fldCharType="begin"/>
+      </w:r>
+      <w:r>
+        <w:instrText>HYPERLINK "http://comet-ms.sourceforge.net/parameters/parameters_201502/output_outfiles.php"</w:instrText>
+      </w:r>
+      <w:r>
+        <w:fldChar w:fldCharType="separate"/>
+      </w:r>
+      <w:r>
+        <w:rPr>
+          <w:rStyle w:val="Hyperlink"/>
+          <w:rFonts w:cs="Times New Roman"/>
+          <w:i/>
+          <w:sz w:val="20"/>
+          <w:szCs w:val="20"/>
+        </w:rPr>
+        <w:t>output_</w:t>
+      </w:r>
+      <w:r>
+        <w:rPr>
+          <w:rStyle w:val="Hyperlink"/>
+          <w:rFonts w:cs="Times New Roman"/>
+          <w:i/>
+          <w:sz w:val="20"/>
+          <w:szCs w:val="20"/>
+        </w:rPr>
+        <w:t>out</w:t>
+      </w:r>
+      <w:r>
+        <w:rPr>
+          <w:rStyle w:val="Hyperlink"/>
+          <w:rFonts w:cs="Times New Roman"/>
+          <w:i/>
+          <w:sz w:val="20"/>
+          <w:szCs w:val="20"/>
+        </w:rPr>
+        <w:t>file</w:t>
+      </w:r>
+      <w:r>
+        <w:rPr>
+          <w:rStyle w:val="Hyperlink"/>
+          <w:rFonts w:cs="Times New Roman"/>
+          <w:i/>
+          <w:sz w:val="20"/>
+          <w:szCs w:val="20"/>
+        </w:rPr>
+        <w:fldChar w:fldCharType="end"/>
+      </w:r>
+      <w:r>
+        <w:rPr>
+          <w:rStyle w:val="Hyperlink"/>
+          <w:rFonts w:cs="Times New Roman"/>
+          <w:i/>
+          <w:sz w:val="20"/>
+          <w:szCs w:val="20"/>
+        </w:rPr>
+        <w:t>s</w:t>
+      </w:r>
+      <w:proofErr w:type="spellEnd"/>
+      <w:r>
+        <w:rPr>
+          <w:rFonts w:cs="Times New Roman"/>
+          <w:sz w:val="20"/>
+          <w:szCs w:val="20"/>
+        </w:rPr>
+        <w:t>”</w:t>
+      </w:r>
     </w:p>
     <w:p>
       <w:pPr>
@@ -3522,54 +3624,18 @@
         </w:rPr>
         <w:t xml:space="preserve"> “</w:t>
       </w:r>
-      <w:proofErr w:type="spellStart"/>
-      <w:r>
-        <w:rPr>
-          <w:rFonts w:cs="Times New Roman"/>
-          <w:i/>
-          <w:sz w:val="20"/>
-          <w:szCs w:val="20"/>
-        </w:rPr>
-        <w:fldChar w:fldCharType="begin"/>
-      </w:r>
-      <w:r>
-        <w:rPr>
-          <w:rFonts w:cs="Times New Roman"/>
-          <w:i/>
-          <w:sz w:val="20"/>
-          <w:szCs w:val="20"/>
-        </w:rPr>
-        <w:instrText xml:space="preserve"> HYPERLINK "http://comet-ms.sourceforge.net/parameters/parameters_201501/print_expect_score.php" </w:instrText>
-      </w:r>
-      <w:r>
-        <w:rPr>
-          <w:rFonts w:cs="Times New Roman"/>
-          <w:i/>
-          <w:sz w:val="20"/>
-          <w:szCs w:val="20"/>
-        </w:rPr>
-        <w:fldChar w:fldCharType="separate"/>
-      </w:r>
-      <w:r>
-        <w:rPr>
-          <w:rStyle w:val="Hyperlink"/>
-          <w:rFonts w:cs="Times New Roman"/>
-          <w:i/>
-          <w:sz w:val="20"/>
-          <w:szCs w:val="20"/>
-        </w:rPr>
-        <w:t>print_expect_score</w:t>
-      </w:r>
-      <w:proofErr w:type="spellEnd"/>
-      <w:r>
-        <w:rPr>
-          <w:rFonts w:cs="Times New Roman"/>
-          <w:i/>
-          <w:sz w:val="20"/>
-          <w:szCs w:val="20"/>
-        </w:rPr>
-        <w:fldChar w:fldCharType="end"/>
-      </w:r>
+      <w:hyperlink r:id="rId21" w:history="1">
+        <w:r>
+          <w:rPr>
+            <w:rStyle w:val="Hyperlink"/>
+            <w:rFonts w:cs="Times New Roman"/>
+            <w:i/>
+            <w:sz w:val="20"/>
+            <w:szCs w:val="20"/>
+          </w:rPr>
+          <w:t>print_expect_score</w:t>
+        </w:r>
+      </w:hyperlink>
       <w:r>
         <w:rPr>
           <w:rFonts w:cs="Times New Roman"/>
@@ -3651,7 +3717,15 @@
           <w:sz w:val="20"/>
           <w:szCs w:val="20"/>
         </w:rPr>
-        <w:instrText xml:space="preserve"> HYPERLINK "http://comet-ms.sourceforge.net/parameters/parameters_201501/show_fragment_ions.php" </w:instrText>
+        <w:instrText>HYPERLINK "http://comet-ms.sourceforge.net/parameters/parameters_201502/show_fragment_ions.php"</w:instrText>
+      </w:r>
+      <w:r>
+        <w:rPr>
+          <w:rFonts w:cs="Times New Roman"/>
+          <w:i/>
+          <w:sz w:val="20"/>
+          <w:szCs w:val="20"/>
+        </w:rPr>
       </w:r>
       <w:r>
         <w:rPr>
@@ -3779,7 +3853,15 @@
           <w:sz w:val="20"/>
           <w:szCs w:val="20"/>
         </w:rPr>
-        <w:instrText xml:space="preserve"> HYPERLINK "http://comet-ms.sourceforge.net/parameters/parameters_201501/skip_researching.php" </w:instrText>
+        <w:instrText>HYPERLINK "http://comet-ms.sourceforge.net/parameters/parameters_201502/skip_researching.php"</w:instrText>
+      </w:r>
+      <w:r>
+        <w:rPr>
+          <w:rFonts w:cs="Times New Roman"/>
+          <w:i/>
+          <w:sz w:val="20"/>
+          <w:szCs w:val="20"/>
+        </w:rPr>
       </w:r>
       <w:r>
         <w:rPr>
@@ -3893,7 +3975,13 @@
           <w:rFonts w:cs="Times New Roman"/>
           <w:i/>
         </w:rPr>
-        <w:instrText xml:space="preserve"> HYPERLINK "http://comet-ms.sourceforge.net/parameters/parameters_201501/num_output_lines.php" </w:instrText>
+        <w:instrText>HYPERLINK "http://comet-ms.sourceforge.net/parameters/parameters_201502/num_output_lines.php"</w:instrText>
+      </w:r>
+      <w:r>
+        <w:rPr>
+          <w:rFonts w:cs="Times New Roman"/>
+          <w:i/>
+        </w:rPr>
       </w:r>
       <w:r>
         <w:rPr>
@@ -3962,7 +4050,7 @@
                     </pic:cNvPicPr>
                   </pic:nvPicPr>
                   <pic:blipFill>
-                    <a:blip r:embed="rId20">
+                    <a:blip r:embed="rId22">
                       <a:extLst>
                         <a:ext uri="{28A0092B-C50C-407E-A947-70E740481C1C}">
                           <a14:useLocalDpi xmlns:a14="http://schemas.microsoft.com/office/drawing/2010/main" val="0"/>
@@ -4057,7 +4145,13 @@
           <w:rFonts w:cs="Times New Roman"/>
           <w:i/>
         </w:rPr>
-        <w:instrText xml:space="preserve"> HYPERLINK "http://comet-ms.sourceforge.net/parameters/parameters_201501/output_suffix.php" </w:instrText>
+        <w:instrText>HYPERLINK "http://comet-ms.sourceforge.net/parameters/parameters_201502/output_suffix.php"</w:instrText>
+      </w:r>
+      <w:r>
+        <w:rPr>
+          <w:rFonts w:cs="Times New Roman"/>
+          <w:i/>
+        </w:rPr>
       </w:r>
       <w:r>
         <w:rPr>
@@ -4117,7 +4211,7 @@
                     </pic:cNvPicPr>
                   </pic:nvPicPr>
                   <pic:blipFill>
-                    <a:blip r:embed="rId21">
+                    <a:blip r:embed="rId23">
                       <a:extLst>
                         <a:ext uri="{28A0092B-C50C-407E-A947-70E740481C1C}">
                           <a14:useLocalDpi xmlns:a14="http://schemas.microsoft.com/office/drawing/2010/main" val="0"/>
@@ -4160,11 +4254,11 @@
         <w:pStyle w:val="Heading2"/>
         <w:spacing w:before="0" w:line="240" w:lineRule="auto"/>
       </w:pPr>
-      <w:bookmarkStart w:id="5" w:name="_Toc426109958"/>
+      <w:bookmarkStart w:id="4" w:name="_Toc426109958"/>
       <w:r>
         <w:t>Enzyme Settings Tab</w:t>
       </w:r>
-      <w:bookmarkEnd w:id="5"/>
+      <w:bookmarkEnd w:id="4"/>
     </w:p>
     <w:p>
       <w:pPr>
@@ -4214,7 +4308,7 @@
                     </pic:cNvPicPr>
                   </pic:nvPicPr>
                   <pic:blipFill>
-                    <a:blip r:embed="rId22">
+                    <a:blip r:embed="rId24">
                       <a:extLst>
                         <a:ext uri="{28A0092B-C50C-407E-A947-70E740481C1C}">
                           <a14:useLocalDpi xmlns:a14="http://schemas.microsoft.com/office/drawing/2010/main" val="0"/>
@@ -4305,7 +4399,13 @@
           <w:rFonts w:cs="Times New Roman"/>
           <w:i/>
         </w:rPr>
-        <w:instrText xml:space="preserve"> HYPERLINK "http://comet-ms.sourceforge.net/parameters/parameters_201501/search_enzyme_number.php" </w:instrText>
+        <w:instrText>HYPERLINK "http://comet-ms.sourceforge.net/parameters/parameters_201502/search_enzyme_number.php"</w:instrText>
+      </w:r>
+      <w:r>
+        <w:rPr>
+          <w:rFonts w:cs="Times New Roman"/>
+          <w:i/>
+        </w:rPr>
       </w:r>
       <w:r>
         <w:rPr>
@@ -4376,7 +4476,7 @@
                     </pic:cNvPicPr>
                   </pic:nvPicPr>
                   <pic:blipFill>
-                    <a:blip r:embed="rId23">
+                    <a:blip r:embed="rId25">
                       <a:extLst>
                         <a:ext uri="{28A0092B-C50C-407E-A947-70E740481C1C}">
                           <a14:useLocalDpi xmlns:a14="http://schemas.microsoft.com/office/drawing/2010/main" val="0"/>
@@ -4481,7 +4581,7 @@
                     </pic:cNvPicPr>
                   </pic:nvPicPr>
                   <pic:blipFill>
-                    <a:blip r:embed="rId24">
+                    <a:blip r:embed="rId26">
                       <a:extLst>
                         <a:ext uri="{28A0092B-C50C-407E-A947-70E740481C1C}">
                           <a14:useLocalDpi xmlns:a14="http://schemas.microsoft.com/office/drawing/2010/main" val="0"/>
@@ -4614,7 +4714,13 @@
           <w:rFonts w:cs="Times New Roman"/>
           <w:i/>
         </w:rPr>
-        <w:instrText xml:space="preserve"> HYPERLINK "http://comet-ms.sourceforge.net/parameters/parameters_201501/sample_enzyme_number.php" </w:instrText>
+        <w:instrText>HYPERLINK "http://comet-ms.sourceforge.net/parameters/parameters_201502/sample_enzyme_number.php"</w:instrText>
+      </w:r>
+      <w:r>
+        <w:rPr>
+          <w:rFonts w:cs="Times New Roman"/>
+          <w:i/>
+        </w:rPr>
       </w:r>
       <w:r>
         <w:rPr>
@@ -4690,7 +4796,7 @@
                     </pic:cNvPicPr>
                   </pic:nvPicPr>
                   <pic:blipFill>
-                    <a:blip r:embed="rId25">
+                    <a:blip r:embed="rId27">
                       <a:extLst>
                         <a:ext uri="{28A0092B-C50C-407E-A947-70E740481C1C}">
                           <a14:useLocalDpi xmlns:a14="http://schemas.microsoft.com/office/drawing/2010/main" val="0"/>
@@ -4801,7 +4907,13 @@
           <w:rFonts w:cs="Times New Roman"/>
           <w:i/>
         </w:rPr>
-        <w:instrText xml:space="preserve"> HYPERLINK "http://comet-ms.sourceforge.net/parameters/parameters_201501/num_enzyme_termini.php" </w:instrText>
+        <w:instrText>HYPERLINK "http://comet-ms.sourceforge.net/parameters/parameters_201502/num_enzyme_termini.php"</w:instrText>
+      </w:r>
+      <w:r>
+        <w:rPr>
+          <w:rFonts w:cs="Times New Roman"/>
+          <w:i/>
+        </w:rPr>
       </w:r>
       <w:r>
         <w:rPr>
@@ -4876,7 +4988,7 @@
                     </pic:cNvPicPr>
                   </pic:nvPicPr>
                   <pic:blipFill>
-                    <a:blip r:embed="rId26">
+                    <a:blip r:embed="rId28">
                       <a:extLst>
                         <a:ext uri="{28A0092B-C50C-407E-A947-70E740481C1C}">
                           <a14:useLocalDpi xmlns:a14="http://schemas.microsoft.com/office/drawing/2010/main" val="0"/>
@@ -4954,7 +5066,13 @@
           <w:rFonts w:cs="Times New Roman"/>
           <w:i/>
         </w:rPr>
-        <w:instrText xml:space="preserve"> HYPERLINK "http://comet-ms.sourceforge.net/parameters/parameters_201501/allowed_missed_cleavage.php" </w:instrText>
+        <w:instrText>HYPERLINK "http://comet-ms.sourceforge.net/parameters/parameters_201502/allowed_missed_cleavage.php"</w:instrText>
+      </w:r>
+      <w:r>
+        <w:rPr>
+          <w:rFonts w:cs="Times New Roman"/>
+          <w:i/>
+        </w:rPr>
       </w:r>
       <w:r>
         <w:rPr>
@@ -5027,7 +5145,7 @@
                     </pic:cNvPicPr>
                   </pic:nvPicPr>
                   <pic:blipFill>
-                    <a:blip r:embed="rId27">
+                    <a:blip r:embed="rId29">
                       <a:extLst>
                         <a:ext uri="{28A0092B-C50C-407E-A947-70E740481C1C}">
                           <a14:useLocalDpi xmlns:a14="http://schemas.microsoft.com/office/drawing/2010/main" val="0"/>
@@ -5111,7 +5229,13 @@
           <w:rFonts w:cs="Times New Roman"/>
           <w:i/>
         </w:rPr>
-        <w:instrText xml:space="preserve"> HYPERLINK "http://comet-ms.sourceforge.net/parameters/parameters_201501/digest_mass_range.php" </w:instrText>
+        <w:instrText>HYPERLINK "http://comet-ms.sourceforge.net/parameters/parameters_201502/digest_mass_range.php"</w:instrText>
+      </w:r>
+      <w:r>
+        <w:rPr>
+          <w:rFonts w:cs="Times New Roman"/>
+          <w:i/>
+        </w:rPr>
       </w:r>
       <w:r>
         <w:rPr>
@@ -5176,7 +5300,7 @@
                     </pic:cNvPicPr>
                   </pic:nvPicPr>
                   <pic:blipFill>
-                    <a:blip r:embed="rId28">
+                    <a:blip r:embed="rId30">
                       <a:extLst>
                         <a:ext uri="{28A0092B-C50C-407E-A947-70E740481C1C}">
                           <a14:useLocalDpi xmlns:a14="http://schemas.microsoft.com/office/drawing/2010/main" val="0"/>
@@ -5217,11 +5341,11 @@
       <w:pPr>
         <w:pStyle w:val="Heading2"/>
       </w:pPr>
-      <w:bookmarkStart w:id="6" w:name="_Toc426109959"/>
+      <w:bookmarkStart w:id="5" w:name="_Toc426109959"/>
       <w:r>
         <w:t>Mass Settings Tab</w:t>
       </w:r>
-      <w:bookmarkEnd w:id="6"/>
+      <w:bookmarkEnd w:id="5"/>
     </w:p>
     <w:p>
       <w:pPr>
@@ -5283,7 +5407,7 @@
                     </pic:cNvPicPr>
                   </pic:nvPicPr>
                   <pic:blipFill>
-                    <a:blip r:embed="rId29">
+                    <a:blip r:embed="rId31">
                       <a:extLst>
                         <a:ext uri="{28A0092B-C50C-407E-A947-70E740481C1C}">
                           <a14:useLocalDpi xmlns:a14="http://schemas.microsoft.com/office/drawing/2010/main" val="0"/>
@@ -5356,8 +5480,8 @@
         <w:spacing w:after="0" w:line="240" w:lineRule="auto"/>
         <w:ind w:left="0"/>
         <w:sectPr>
-          <w:headerReference w:type="default" r:id="rId30"/>
-          <w:footerReference w:type="default" r:id="rId31"/>
+          <w:headerReference w:type="default" r:id="rId32"/>
+          <w:footerReference w:type="default" r:id="rId33"/>
           <w:pgSz w:w="12240" w:h="15840"/>
           <w:pgMar w:top="1440" w:right="1440" w:bottom="1440" w:left="1440" w:header="720" w:footer="720" w:gutter="0"/>
           <w:cols w:space="720"/>
@@ -5395,7 +5519,7 @@
                     </pic:cNvPicPr>
                   </pic:nvPicPr>
                   <pic:blipFill>
-                    <a:blip r:embed="rId32">
+                    <a:blip r:embed="rId34">
                       <a:extLst>
                         <a:ext uri="{28A0092B-C50C-407E-A947-70E740481C1C}">
                           <a14:useLocalDpi xmlns:a14="http://schemas.microsoft.com/office/drawing/2010/main" val="0"/>
@@ -5502,7 +5626,14 @@
           <w:sz w:val="18"/>
           <w:szCs w:val="18"/>
         </w:rPr>
-        <w:instrText xml:space="preserve"> HYPERLINK "http://comet-ms.sourceforge.net/parameters/parameters_201501/peptide_mass_tolerance.php" </w:instrText>
+        <w:instrText>HYPERLINK "http://comet-ms.sourceforge.net/parameters/parameters_201502/peptide_mass_tolerance.php"</w:instrText>
+      </w:r>
+      <w:r>
+        <w:rPr>
+          <w:i/>
+          <w:sz w:val="18"/>
+          <w:szCs w:val="18"/>
+        </w:rPr>
       </w:r>
       <w:r>
         <w:rPr>
@@ -5602,7 +5733,14 @@
           <w:sz w:val="18"/>
           <w:szCs w:val="18"/>
         </w:rPr>
-        <w:instrText xml:space="preserve"> HYPERLINK "http://comet-ms.sourceforge.net/parameters/parameters_201501/peptide_mass_units.php" </w:instrText>
+        <w:instrText>HYPERLINK "http://comet-ms.sourceforge.net/parameters/parameters_201502/peptide_mass_units.php"</w:instrText>
+      </w:r>
+      <w:r>
+        <w:rPr>
+          <w:i/>
+          <w:sz w:val="18"/>
+          <w:szCs w:val="18"/>
+        </w:rPr>
       </w:r>
       <w:r>
         <w:rPr>
@@ -5687,49 +5825,17 @@
         </w:rPr>
         <w:t xml:space="preserve"> “</w:t>
       </w:r>
-      <w:proofErr w:type="spellStart"/>
-      <w:r>
-        <w:rPr>
-          <w:i/>
-          <w:sz w:val="18"/>
-          <w:szCs w:val="18"/>
-        </w:rPr>
-        <w:fldChar w:fldCharType="begin"/>
-      </w:r>
-      <w:r>
-        <w:rPr>
-          <w:i/>
-          <w:sz w:val="18"/>
-          <w:szCs w:val="18"/>
-        </w:rPr>
-        <w:instrText xml:space="preserve"> HYPERLINK "http://comet-ms.sourceforge.net/parameters/parameters_201501/mass_type_parent.php" </w:instrText>
-      </w:r>
-      <w:r>
-        <w:rPr>
-          <w:i/>
-          <w:sz w:val="18"/>
-          <w:szCs w:val="18"/>
-        </w:rPr>
-        <w:fldChar w:fldCharType="separate"/>
-      </w:r>
-      <w:r>
-        <w:rPr>
-          <w:rStyle w:val="Hyperlink"/>
-          <w:i/>
-          <w:sz w:val="18"/>
-          <w:szCs w:val="18"/>
-        </w:rPr>
-        <w:t>mass_type_parent</w:t>
-      </w:r>
-      <w:proofErr w:type="spellEnd"/>
-      <w:r>
-        <w:rPr>
-          <w:i/>
-          <w:sz w:val="18"/>
-          <w:szCs w:val="18"/>
-        </w:rPr>
-        <w:fldChar w:fldCharType="end"/>
-      </w:r>
+      <w:hyperlink r:id="rId35" w:history="1">
+        <w:r>
+          <w:rPr>
+            <w:rStyle w:val="Hyperlink"/>
+            <w:i/>
+            <w:sz w:val="18"/>
+            <w:szCs w:val="18"/>
+          </w:rPr>
+          <w:t>mass_type_parent</w:t>
+        </w:r>
+      </w:hyperlink>
       <w:r>
         <w:rPr>
           <w:sz w:val="18"/>
@@ -5802,7 +5908,14 @@
           <w:sz w:val="18"/>
           <w:szCs w:val="18"/>
         </w:rPr>
-        <w:instrText xml:space="preserve"> HYPERLINK "http://comet-ms.sourceforge.net/parameters/parameters_201501/isotope_error.php" </w:instrText>
+        <w:instrText>HYPERLINK "http://comet-ms.sourceforge.net/parameters/parameters_201502/isotope_error.php"</w:instrText>
+      </w:r>
+      <w:r>
+        <w:rPr>
+          <w:i/>
+          <w:sz w:val="18"/>
+          <w:szCs w:val="18"/>
+        </w:rPr>
       </w:r>
       <w:r>
         <w:rPr>
@@ -5885,19 +5998,65 @@
           <w:sz w:val="18"/>
           <w:szCs w:val="18"/>
         </w:rPr>
-        <w:t xml:space="preserve"> “</w:t>
+        <w:t xml:space="preserve"> </w:t>
+      </w:r>
+      <w:r>
+        <w:rPr>
+          <w:sz w:val="18"/>
+          <w:szCs w:val="18"/>
+        </w:rPr>
+        <w:t>”</w:t>
       </w:r>
       <w:proofErr w:type="spellStart"/>
       <w:r>
         <w:rPr>
-          <w:b/>
-          <w:i/>
-          <w:sz w:val="18"/>
-          <w:szCs w:val="18"/>
-        </w:rPr>
-        <w:t>precursor_tolerance_type</w:t>
+          <w:i/>
+          <w:sz w:val="18"/>
+          <w:szCs w:val="18"/>
+        </w:rPr>
+        <w:fldChar w:fldCharType="begin"/>
+      </w:r>
+      <w:r>
+        <w:rPr>
+          <w:i/>
+          <w:sz w:val="18"/>
+          <w:szCs w:val="18"/>
+        </w:rPr>
+        <w:instrText>HYPERLINK "http://comet-ms.sourceforge.net/parameters/parameters_201502/precursor_tolerance_type.php"</w:instrText>
+      </w:r>
+      <w:r>
+        <w:rPr>
+          <w:i/>
+          <w:sz w:val="18"/>
+          <w:szCs w:val="18"/>
+        </w:rPr>
+      </w:r>
+      <w:r>
+        <w:rPr>
+          <w:i/>
+          <w:sz w:val="18"/>
+          <w:szCs w:val="18"/>
+        </w:rPr>
+        <w:fldChar w:fldCharType="separate"/>
+      </w:r>
+      <w:r>
+        <w:rPr>
+          <w:rStyle w:val="Hyperlink"/>
+          <w:i/>
+          <w:sz w:val="18"/>
+          <w:szCs w:val="18"/>
+        </w:rPr>
+        <w:t>precusor_tolerance_type</w:t>
       </w:r>
       <w:proofErr w:type="spellEnd"/>
+      <w:r>
+        <w:rPr>
+          <w:i/>
+          <w:sz w:val="18"/>
+          <w:szCs w:val="18"/>
+        </w:rPr>
+        <w:fldChar w:fldCharType="end"/>
+      </w:r>
       <w:r>
         <w:rPr>
           <w:sz w:val="18"/>
@@ -5962,9 +6121,49 @@
           <w:sz w:val="18"/>
           <w:szCs w:val="18"/>
         </w:rPr>
+        <w:fldChar w:fldCharType="begin"/>
+      </w:r>
+      <w:r>
+        <w:rPr>
+          <w:i/>
+          <w:sz w:val="18"/>
+          <w:szCs w:val="18"/>
+        </w:rPr>
+        <w:instrText>HYPERLINK "http://comet-ms.sourceforge.net/parameters/parameters_201502/mass_offsets.php"</w:instrText>
+      </w:r>
+      <w:r>
+        <w:rPr>
+          <w:i/>
+          <w:sz w:val="18"/>
+          <w:szCs w:val="18"/>
+        </w:rPr>
+      </w:r>
+      <w:r>
+        <w:rPr>
+          <w:i/>
+          <w:sz w:val="18"/>
+          <w:szCs w:val="18"/>
+        </w:rPr>
+        <w:fldChar w:fldCharType="separate"/>
+      </w:r>
+      <w:r>
+        <w:rPr>
+          <w:rStyle w:val="Hyperlink"/>
+          <w:i/>
+          <w:sz w:val="18"/>
+          <w:szCs w:val="18"/>
+        </w:rPr>
         <w:t>mass_offsets</w:t>
       </w:r>
       <w:proofErr w:type="spellEnd"/>
+      <w:r>
+        <w:rPr>
+          <w:i/>
+          <w:sz w:val="18"/>
+          <w:szCs w:val="18"/>
+        </w:rPr>
+        <w:fldChar w:fldCharType="end"/>
+      </w:r>
       <w:r>
         <w:rPr>
           <w:sz w:val="18"/>
@@ -6075,7 +6274,7 @@
                     </pic:cNvPicPr>
                   </pic:nvPicPr>
                   <pic:blipFill>
-                    <a:blip r:embed="rId33">
+                    <a:blip r:embed="rId36">
                       <a:extLst>
                         <a:ext uri="{28A0092B-C50C-407E-A947-70E740481C1C}">
                           <a14:useLocalDpi xmlns:a14="http://schemas.microsoft.com/office/drawing/2010/main" val="0"/>
@@ -6172,7 +6371,14 @@
           <w:sz w:val="20"/>
           <w:szCs w:val="20"/>
         </w:rPr>
-        <w:instrText xml:space="preserve"> HYPERLINK "http://comet-ms.sourceforge.net/parameters/parameters_201501/fragment_bin_offset.php" </w:instrText>
+        <w:instrText>HYPERLINK "http://comet-ms.sourceforge.net/parameters/parameters_201502/fragment_bin_offset.php"</w:instrText>
+      </w:r>
+      <w:r>
+        <w:rPr>
+          <w:i/>
+          <w:sz w:val="20"/>
+          <w:szCs w:val="20"/>
+        </w:rPr>
       </w:r>
       <w:r>
         <w:rPr>
@@ -6272,7 +6478,14 @@
           <w:sz w:val="20"/>
           <w:szCs w:val="20"/>
         </w:rPr>
-        <w:instrText xml:space="preserve"> HYPERLINK "http://comet-ms.sourceforge.net/parameters/parameters_201501/mass_type_fragment.php" </w:instrText>
+        <w:instrText>HYPERLINK "http://comet-ms.sourceforge.net/parameters/parameters_201502/mass_type_fragment.php"</w:instrText>
+      </w:r>
+      <w:r>
+        <w:rPr>
+          <w:i/>
+          <w:sz w:val="20"/>
+          <w:szCs w:val="20"/>
+        </w:rPr>
       </w:r>
       <w:r>
         <w:rPr>
@@ -6372,7 +6585,14 @@
           <w:sz w:val="20"/>
           <w:szCs w:val="20"/>
         </w:rPr>
-        <w:instrText xml:space="preserve"> HYPERLINK "http://comet-ms.sourceforge.net/parameters/parameters_201501/fragment_bin_tol.php" </w:instrText>
+        <w:instrText>HYPERLINK "http://comet-ms.sourceforge.net/parameters/parameters_201502/fragment_bin_tol.php"</w:instrText>
+      </w:r>
+      <w:r>
+        <w:rPr>
+          <w:i/>
+          <w:sz w:val="20"/>
+          <w:szCs w:val="20"/>
+        </w:rPr>
       </w:r>
       <w:r>
         <w:rPr>
@@ -6508,7 +6728,7 @@
                     </pic:cNvPicPr>
                   </pic:nvPicPr>
                   <pic:blipFill>
-                    <a:blip r:embed="rId34">
+                    <a:blip r:embed="rId37">
                       <a:extLst>
                         <a:ext uri="{28A0092B-C50C-407E-A947-70E740481C1C}">
                           <a14:useLocalDpi xmlns:a14="http://schemas.microsoft.com/office/drawing/2010/main" val="0"/>
@@ -6631,7 +6851,14 @@
           <w:sz w:val="20"/>
           <w:szCs w:val="20"/>
         </w:rPr>
-        <w:instrText xml:space="preserve"> HYPERLINK "http://comet-ms.sourceforge.net/parameters/parameters_201501/use_A_ions.php" </w:instrText>
+        <w:instrText>HYPERLINK "http://comet-ms.sourceforge.net/parameters/parameters_201502/use_A_ions.php"</w:instrText>
+      </w:r>
+      <w:r>
+        <w:rPr>
+          <w:i/>
+          <w:sz w:val="20"/>
+          <w:szCs w:val="20"/>
+        </w:rPr>
       </w:r>
       <w:r>
         <w:rPr>
@@ -6745,7 +6972,14 @@
           <w:sz w:val="20"/>
           <w:szCs w:val="20"/>
         </w:rPr>
-        <w:instrText xml:space="preserve"> HYPERLINK "http://comet-ms.sourceforge.net/parameters/parameters_201501/use_B_ions.php" </w:instrText>
+        <w:instrText>HYPERLINK "http://comet-ms.sourceforge.net/parameters/parameters_201502/use_B_ions.php"</w:instrText>
+      </w:r>
+      <w:r>
+        <w:rPr>
+          <w:i/>
+          <w:sz w:val="20"/>
+          <w:szCs w:val="20"/>
+        </w:rPr>
       </w:r>
       <w:r>
         <w:rPr>
@@ -6859,7 +7093,14 @@
           <w:sz w:val="20"/>
           <w:szCs w:val="20"/>
         </w:rPr>
-        <w:instrText xml:space="preserve"> HYPERLINK "http://comet-ms.sourceforge.net/parameters/parameters_201501/use_C_ions.php" </w:instrText>
+        <w:instrText>HYPERLINK "http://comet-ms.sourceforge.net/parameters/parameters_201502/use_C_ions.php"</w:instrText>
+      </w:r>
+      <w:r>
+        <w:rPr>
+          <w:i/>
+          <w:sz w:val="20"/>
+          <w:szCs w:val="20"/>
+        </w:rPr>
       </w:r>
       <w:r>
         <w:rPr>
@@ -6973,7 +7214,14 @@
           <w:sz w:val="20"/>
           <w:szCs w:val="20"/>
         </w:rPr>
-        <w:instrText xml:space="preserve"> HYPERLINK "http://comet-ms.sourceforge.net/parameters/parameters_201501/use_X_ions.php" </w:instrText>
+        <w:instrText>HYPERLINK "http://comet-ms.sourceforge.net/parameters/parameters_201502/use_X_ions.php"</w:instrText>
+      </w:r>
+      <w:r>
+        <w:rPr>
+          <w:i/>
+          <w:sz w:val="20"/>
+          <w:szCs w:val="20"/>
+        </w:rPr>
       </w:r>
       <w:r>
         <w:rPr>
@@ -7087,7 +7335,14 @@
           <w:sz w:val="20"/>
           <w:szCs w:val="20"/>
         </w:rPr>
-        <w:instrText xml:space="preserve"> HYPERLINK "http://comet-ms.sourceforge.net/parameters/parameters_201501/use_Y_ions.php" </w:instrText>
+        <w:instrText>HYPERLINK "http://comet-ms.sourceforge.net/parameters/parameters_201502/use_Y_ions.php"</w:instrText>
+      </w:r>
+      <w:r>
+        <w:rPr>
+          <w:i/>
+          <w:sz w:val="20"/>
+          <w:szCs w:val="20"/>
+        </w:rPr>
       </w:r>
       <w:r>
         <w:rPr>
@@ -7201,7 +7456,14 @@
           <w:sz w:val="20"/>
           <w:szCs w:val="20"/>
         </w:rPr>
-        <w:instrText xml:space="preserve"> HYPERLINK "http://comet-ms.sourceforge.net/parameters/parameters_201501/use_Z_ions.php" </w:instrText>
+        <w:instrText>HYPERLINK "http://comet-ms.sourceforge.net/parameters/parameters_201502/use_Z_ions.php"</w:instrText>
+      </w:r>
+      <w:r>
+        <w:rPr>
+          <w:i/>
+          <w:sz w:val="20"/>
+          <w:szCs w:val="20"/>
+        </w:rPr>
       </w:r>
       <w:r>
         <w:rPr>
@@ -7301,7 +7563,14 @@
           <w:sz w:val="20"/>
           <w:szCs w:val="20"/>
         </w:rPr>
-        <w:instrText xml:space="preserve"> HYPERLINK "http://comet-ms.sourceforge.net/parameters/parameters_201501/use_NL_ions.php" </w:instrText>
+        <w:instrText>HYPERLINK "http://comet-ms.sourceforge.net/parameters/parameters_201502/use_NL_ions.php"</w:instrText>
+      </w:r>
+      <w:r>
+        <w:rPr>
+          <w:i/>
+          <w:sz w:val="20"/>
+          <w:szCs w:val="20"/>
+        </w:rPr>
       </w:r>
       <w:r>
         <w:rPr>
@@ -7343,7 +7612,7 @@
       <w:pPr>
         <w:pStyle w:val="Heading2"/>
       </w:pPr>
-      <w:bookmarkStart w:id="7" w:name="_Toc426109960"/>
+      <w:bookmarkStart w:id="6" w:name="_Toc426109960"/>
       <w:r>
         <w:lastRenderedPageBreak/>
         <w:t>Static Mods</w:t>
@@ -7351,7 +7620,7 @@
       <w:r>
         <w:t xml:space="preserve"> Tab</w:t>
       </w:r>
-      <w:bookmarkEnd w:id="7"/>
+      <w:bookmarkEnd w:id="6"/>
     </w:p>
     <w:p>
       <w:pPr>
@@ -7407,7 +7676,7 @@
                     </pic:cNvPicPr>
                   </pic:nvPicPr>
                   <pic:blipFill>
-                    <a:blip r:embed="rId35">
+                    <a:blip r:embed="rId38">
                       <a:extLst>
                         <a:ext uri="{28A0092B-C50C-407E-A947-70E740481C1C}">
                           <a14:useLocalDpi xmlns:a14="http://schemas.microsoft.com/office/drawing/2010/main" val="0"/>
@@ -7498,7 +7767,7 @@
                     </pic:cNvPicPr>
                   </pic:nvPicPr>
                   <pic:blipFill>
-                    <a:blip r:embed="rId36">
+                    <a:blip r:embed="rId39">
                       <a:extLst>
                         <a:ext uri="{28A0092B-C50C-407E-A947-70E740481C1C}">
                           <a14:useLocalDpi xmlns:a14="http://schemas.microsoft.com/office/drawing/2010/main" val="0"/>
@@ -7595,7 +7864,14 @@
           <w:sz w:val="16"/>
           <w:szCs w:val="16"/>
         </w:rPr>
-        <w:instrText xml:space="preserve"> HYPERLINK "http://comet-ms.sourceforge.net/parameters/parameters_201501/add_G_glycine.php" </w:instrText>
+        <w:instrText>HYPERLINK "http://comet-ms.sourceforge.net/parameters/parameters_201502/add_G_glycine.php"</w:instrText>
+      </w:r>
+      <w:r>
+        <w:rPr>
+          <w:i/>
+          <w:sz w:val="16"/>
+          <w:szCs w:val="16"/>
+        </w:rPr>
       </w:r>
       <w:r>
         <w:rPr>
@@ -7695,7 +7971,14 @@
           <w:sz w:val="16"/>
           <w:szCs w:val="16"/>
         </w:rPr>
-        <w:instrText xml:space="preserve"> HYPERLINK "http://comet-ms.sourceforge.net/parameters/parameters_201501/add_A_alanine.php" </w:instrText>
+        <w:instrText>HYPERLINK "http://comet-ms.sourceforge.net/parameters/parameters_201502/add_A_alanine.php"</w:instrText>
+      </w:r>
+      <w:r>
+        <w:rPr>
+          <w:i/>
+          <w:sz w:val="16"/>
+          <w:szCs w:val="16"/>
+        </w:rPr>
       </w:r>
       <w:r>
         <w:rPr>
@@ -7795,7 +8078,14 @@
           <w:sz w:val="16"/>
           <w:szCs w:val="16"/>
         </w:rPr>
-        <w:instrText xml:space="preserve"> HYPERLINK "http://comet-ms.sourceforge.net/parameters/parameters_201501/add_S_serine.php" </w:instrText>
+        <w:instrText>HYPERLINK "http://comet-ms.sourceforge.net/parameters/parameters_201502/add_S_serine.php"</w:instrText>
+      </w:r>
+      <w:r>
+        <w:rPr>
+          <w:i/>
+          <w:sz w:val="16"/>
+          <w:szCs w:val="16"/>
+        </w:rPr>
       </w:r>
       <w:r>
         <w:rPr>
@@ -7897,7 +8187,14 @@
           <w:sz w:val="16"/>
           <w:szCs w:val="16"/>
         </w:rPr>
-        <w:instrText xml:space="preserve"> HYPERLINK "http://comet-ms.sourceforge.net/parameters/parameters_201501/add_P_proline.php" </w:instrText>
+        <w:instrText>HYPERLINK "http://comet-ms.sourceforge.net/parameters/parameters_201502/add_P_proline.php"</w:instrText>
+      </w:r>
+      <w:r>
+        <w:rPr>
+          <w:i/>
+          <w:sz w:val="16"/>
+          <w:szCs w:val="16"/>
+        </w:rPr>
       </w:r>
       <w:r>
         <w:rPr>
@@ -7997,7 +8294,14 @@
           <w:sz w:val="16"/>
           <w:szCs w:val="16"/>
         </w:rPr>
-        <w:instrText xml:space="preserve"> HYPERLINK "http://comet-ms.sourceforge.net/parameters/parameters_201501/add_V_valine.php" </w:instrText>
+        <w:instrText>HYPERLINK "http://comet-ms.sourceforge.net/parameters/parameters_201502/add_V_valine.php"</w:instrText>
+      </w:r>
+      <w:r>
+        <w:rPr>
+          <w:i/>
+          <w:sz w:val="16"/>
+          <w:szCs w:val="16"/>
+        </w:rPr>
       </w:r>
       <w:r>
         <w:rPr>
@@ -8097,7 +8401,14 @@
           <w:sz w:val="16"/>
           <w:szCs w:val="16"/>
         </w:rPr>
-        <w:instrText xml:space="preserve"> HYPERLINK "http://comet-ms.sourceforge.net/parameters/parameters_201501/add_T_threonine.php" </w:instrText>
+        <w:instrText>HYPERLINK "http://comet-ms.sourceforge.net/parameters/parameters_201502/add_T_threonine.php"</w:instrText>
+      </w:r>
+      <w:r>
+        <w:rPr>
+          <w:i/>
+          <w:sz w:val="16"/>
+          <w:szCs w:val="16"/>
+        </w:rPr>
       </w:r>
       <w:r>
         <w:rPr>
@@ -8198,7 +8509,14 @@
           <w:sz w:val="16"/>
           <w:szCs w:val="16"/>
         </w:rPr>
-        <w:instrText xml:space="preserve"> HYPERLINK "http://comet-ms.sourceforge.net/parameters/parameters_201501/add_C_cysteine.php" </w:instrText>
+        <w:instrText>HYPERLINK "http://comet-ms.sourceforge.net/parameters/parameters_201502/add_C_cysteine.php"</w:instrText>
+      </w:r>
+      <w:r>
+        <w:rPr>
+          <w:i/>
+          <w:sz w:val="16"/>
+          <w:szCs w:val="16"/>
+        </w:rPr>
       </w:r>
       <w:r>
         <w:rPr>
@@ -8325,7 +8643,14 @@
           <w:sz w:val="16"/>
           <w:szCs w:val="16"/>
         </w:rPr>
-        <w:instrText xml:space="preserve"> HYPERLINK "http://comet-ms.sourceforge.net/parameters/parameters_201501/add_L_leucine.php" </w:instrText>
+        <w:instrText>HYPERLINK "http://comet-ms.sourceforge.net/parameters/parameters_201502/add_L_leucine.php"</w:instrText>
+      </w:r>
+      <w:r>
+        <w:rPr>
+          <w:i/>
+          <w:sz w:val="16"/>
+          <w:szCs w:val="16"/>
+        </w:rPr>
       </w:r>
       <w:r>
         <w:rPr>
@@ -8452,7 +8777,14 @@
           <w:sz w:val="16"/>
           <w:szCs w:val="16"/>
         </w:rPr>
-        <w:instrText xml:space="preserve"> HYPERLINK "http://comet-ms.sourceforge.net/parameters/parameters_201501/add_I_isoleucine.php" </w:instrText>
+        <w:instrText>HYPERLINK "http://comet-ms.sourceforge.net/parameters/parameters_201502/add_I_isoleucine.php"</w:instrText>
+      </w:r>
+      <w:r>
+        <w:rPr>
+          <w:i/>
+          <w:sz w:val="16"/>
+          <w:szCs w:val="16"/>
+        </w:rPr>
       </w:r>
       <w:r>
         <w:rPr>
@@ -8579,7 +8911,14 @@
           <w:sz w:val="16"/>
           <w:szCs w:val="16"/>
         </w:rPr>
-        <w:instrText xml:space="preserve"> HYPERLINK "http://comet-ms.sourceforge.net/parameters/parameters_201501/add_N_asparagine.php" </w:instrText>
+        <w:instrText>HYPERLINK "http://comet-ms.sourceforge.net/parameters/parameters_201502/add_N_asparagine.php"</w:instrText>
+      </w:r>
+      <w:r>
+        <w:rPr>
+          <w:i/>
+          <w:sz w:val="16"/>
+          <w:szCs w:val="16"/>
+        </w:rPr>
       </w:r>
       <w:r>
         <w:rPr>
@@ -8706,7 +9045,14 @@
           <w:sz w:val="16"/>
           <w:szCs w:val="16"/>
         </w:rPr>
-        <w:instrText xml:space="preserve"> HYPERLINK "http://comet-ms.sourceforge.net/parameters/parameters_201501/add_D_aspartic_acid.php" </w:instrText>
+        <w:instrText>HYPERLINK "http://comet-ms.sourceforge.net/parameters/parameters_201502/add_D_aspartic_acid.php"</w:instrText>
+      </w:r>
+      <w:r>
+        <w:rPr>
+          <w:i/>
+          <w:sz w:val="16"/>
+          <w:szCs w:val="16"/>
+        </w:rPr>
       </w:r>
       <w:r>
         <w:rPr>
@@ -8833,7 +9179,14 @@
           <w:sz w:val="16"/>
           <w:szCs w:val="16"/>
         </w:rPr>
-        <w:instrText xml:space="preserve"> HYPERLINK "http://comet-ms.sourceforge.net/parameters/parameters_201501/add_Q_glutamine.php" </w:instrText>
+        <w:instrText>HYPERLINK "http://comet-ms.sourceforge.net/parameters/parameters_201502/add_Q_glutamine.php"</w:instrText>
+      </w:r>
+      <w:r>
+        <w:rPr>
+          <w:i/>
+          <w:sz w:val="16"/>
+          <w:szCs w:val="16"/>
+        </w:rPr>
       </w:r>
       <w:r>
         <w:rPr>
@@ -8960,7 +9313,14 @@
           <w:sz w:val="16"/>
           <w:szCs w:val="16"/>
         </w:rPr>
-        <w:instrText xml:space="preserve"> HYPERLINK "http://comet-ms.sourceforge.net/parameters/parameters_201501/add_K_lysine.php" </w:instrText>
+        <w:instrText>HYPERLINK "http://comet-ms.sourceforge.net/parameters/parameters_201502/add_K_lysine.php"</w:instrText>
+      </w:r>
+      <w:r>
+        <w:rPr>
+          <w:i/>
+          <w:sz w:val="16"/>
+          <w:szCs w:val="16"/>
+        </w:rPr>
       </w:r>
       <w:r>
         <w:rPr>
@@ -9087,7 +9447,14 @@
           <w:sz w:val="16"/>
           <w:szCs w:val="16"/>
         </w:rPr>
-        <w:instrText xml:space="preserve"> HYPERLINK "http://comet-ms.sourceforge.net/parameters/parameters_201501/add_E_glutamic_acid.php" </w:instrText>
+        <w:instrText>HYPERLINK "http://comet-ms.sourceforge.net/parameters/parameters_201502/add_E_glutamic_acid.php"</w:instrText>
+      </w:r>
+      <w:r>
+        <w:rPr>
+          <w:i/>
+          <w:sz w:val="16"/>
+          <w:szCs w:val="16"/>
+        </w:rPr>
       </w:r>
       <w:r>
         <w:rPr>
@@ -9214,7 +9581,14 @@
           <w:sz w:val="16"/>
           <w:szCs w:val="16"/>
         </w:rPr>
-        <w:instrText xml:space="preserve"> HYPERLINK "http://comet-ms.sourceforge.net/parameters/parameters_201501/add_M_methionine.php" </w:instrText>
+        <w:instrText>HYPERLINK "http://comet-ms.sourceforge.net/parameters/parameters_201502/add_M_methionine.php"</w:instrText>
+      </w:r>
+      <w:r>
+        <w:rPr>
+          <w:i/>
+          <w:sz w:val="16"/>
+          <w:szCs w:val="16"/>
+        </w:rPr>
       </w:r>
       <w:r>
         <w:rPr>
@@ -9341,7 +9715,14 @@
           <w:sz w:val="16"/>
           <w:szCs w:val="16"/>
         </w:rPr>
-        <w:instrText xml:space="preserve"> HYPERLINK "http://comet-ms.sourceforge.net/parameters/parameters_201501/add_O_ornithine.php" </w:instrText>
+        <w:instrText>HYPERLINK "http://comet-ms.sourceforge.net/parameters/parameters_201502/add_O_ornithine.php"</w:instrText>
+      </w:r>
+      <w:r>
+        <w:rPr>
+          <w:i/>
+          <w:sz w:val="16"/>
+          <w:szCs w:val="16"/>
+        </w:rPr>
       </w:r>
       <w:r>
         <w:rPr>
@@ -9468,7 +9849,14 @@
           <w:sz w:val="16"/>
           <w:szCs w:val="16"/>
         </w:rPr>
-        <w:instrText xml:space="preserve"> HYPERLINK "http://comet-ms.sourceforge.net/parameters/parameters_201501/add_H_histidine.php" </w:instrText>
+        <w:instrText>HYPERLINK "http://comet-ms.sourceforge.net/parameters/parameters_201502/add_H_histidine.php"</w:instrText>
+      </w:r>
+      <w:r>
+        <w:rPr>
+          <w:i/>
+          <w:sz w:val="16"/>
+          <w:szCs w:val="16"/>
+        </w:rPr>
       </w:r>
       <w:r>
         <w:rPr>
@@ -9568,7 +9956,14 @@
           <w:sz w:val="16"/>
           <w:szCs w:val="16"/>
         </w:rPr>
-        <w:instrText xml:space="preserve"> HYPERLINK "http://comet-ms.sourceforge.net/parameters/parameters_201501/add_F_phenylalanine.php" </w:instrText>
+        <w:instrText>HYPERLINK "http://comet-ms.sourceforge.net/parameters/parameters_201502/add_F_phenylalanine.php"</w:instrText>
+      </w:r>
+      <w:r>
+        <w:rPr>
+          <w:i/>
+          <w:sz w:val="16"/>
+          <w:szCs w:val="16"/>
+        </w:rPr>
       </w:r>
       <w:r>
         <w:rPr>
@@ -9643,7 +10038,7 @@
                     </pic:cNvPicPr>
                   </pic:nvPicPr>
                   <pic:blipFill>
-                    <a:blip r:embed="rId37">
+                    <a:blip r:embed="rId40">
                       <a:extLst>
                         <a:ext uri="{28A0092B-C50C-407E-A947-70E740481C1C}">
                           <a14:useLocalDpi xmlns:a14="http://schemas.microsoft.com/office/drawing/2010/main" val="0"/>
@@ -9740,7 +10135,14 @@
           <w:sz w:val="16"/>
           <w:szCs w:val="16"/>
         </w:rPr>
-        <w:instrText xml:space="preserve"> HYPERLINK "http://comet-ms.sourceforge.net/parameters/parameters_201501/add_R_arginine.php" </w:instrText>
+        <w:instrText>HYPERLINK "http://comet-ms.sourceforge.net/parameters/parameters_201502/add_R_arginine.php"</w:instrText>
+      </w:r>
+      <w:r>
+        <w:rPr>
+          <w:i/>
+          <w:sz w:val="16"/>
+          <w:szCs w:val="16"/>
+        </w:rPr>
       </w:r>
       <w:r>
         <w:rPr>
@@ -9840,7 +10242,14 @@
           <w:sz w:val="16"/>
           <w:szCs w:val="16"/>
         </w:rPr>
-        <w:instrText xml:space="preserve"> HYPERLINK "http://comet-ms.sourceforge.net/parameters/parameters_201501/add_Y_tyrosine.php" </w:instrText>
+        <w:instrText>HYPERLINK "http://comet-ms.sourceforge.net/parameters/parameters_201502/add_Y_tyrosine.php"</w:instrText>
+      </w:r>
+      <w:r>
+        <w:rPr>
+          <w:i/>
+          <w:sz w:val="16"/>
+          <w:szCs w:val="16"/>
+        </w:rPr>
       </w:r>
       <w:r>
         <w:rPr>
@@ -9940,7 +10349,14 @@
           <w:sz w:val="16"/>
           <w:szCs w:val="16"/>
         </w:rPr>
-        <w:instrText xml:space="preserve"> HYPERLINK "http://comet-ms.sourceforge.net/parameters/parameters_201501/add_W_tryptophan.php" </w:instrText>
+        <w:instrText>HYPERLINK "http://comet-ms.sourceforge.net/parameters/parameters_201502/add_W_tryptophan.php"</w:instrText>
+      </w:r>
+      <w:r>
+        <w:rPr>
+          <w:i/>
+          <w:sz w:val="16"/>
+          <w:szCs w:val="16"/>
+        </w:rPr>
       </w:r>
       <w:r>
         <w:rPr>
@@ -10067,7 +10483,14 @@
           <w:sz w:val="16"/>
           <w:szCs w:val="16"/>
         </w:rPr>
-        <w:instrText xml:space="preserve"> HYPERLINK "http://comet-ms.sourceforge.net/parameters/parameters_201501/add_B_user_amino_acid.php" </w:instrText>
+        <w:instrText>HYPERLINK "http://comet-ms.sourceforge.net/parameters/parameters_201502/add_B_user_amino_acid.php"</w:instrText>
+      </w:r>
+      <w:r>
+        <w:rPr>
+          <w:i/>
+          <w:sz w:val="16"/>
+          <w:szCs w:val="16"/>
+        </w:rPr>
       </w:r>
       <w:r>
         <w:rPr>
@@ -10210,7 +10633,14 @@
           <w:sz w:val="16"/>
           <w:szCs w:val="16"/>
         </w:rPr>
-        <w:instrText xml:space="preserve"> HYPERLINK "http://comet-ms.sourceforge.net/parameters/parameters_201501/add_J_user_amino_acid.php" </w:instrText>
+        <w:instrText>HYPERLINK "http://comet-ms.sourceforge.net/parameters/parameters_201502/add_J_user_amino_acid.php"</w:instrText>
+      </w:r>
+      <w:r>
+        <w:rPr>
+          <w:i/>
+          <w:sz w:val="16"/>
+          <w:szCs w:val="16"/>
+        </w:rPr>
       </w:r>
       <w:r>
         <w:rPr>
@@ -10344,7 +10774,14 @@
           <w:sz w:val="16"/>
           <w:szCs w:val="16"/>
         </w:rPr>
-        <w:instrText xml:space="preserve"> HYPERLINK "http://comet-ms.sourceforge.net/parameters/parameters_201501/add_U_user_amino_acid.php" </w:instrText>
+        <w:instrText>HYPERLINK "http://comet-ms.sourceforge.net/parameters/parameters_201502/add_U_user_amino_acid.php"</w:instrText>
+      </w:r>
+      <w:r>
+        <w:rPr>
+          <w:i/>
+          <w:sz w:val="16"/>
+          <w:szCs w:val="16"/>
+        </w:rPr>
       </w:r>
       <w:r>
         <w:rPr>
@@ -10478,7 +10915,14 @@
           <w:sz w:val="16"/>
           <w:szCs w:val="16"/>
         </w:rPr>
-        <w:instrText xml:space="preserve"> HYPERLINK "http://comet-ms.sourceforge.net/parameters/parameters_201501/add_X_user_amino_acid.php" </w:instrText>
+        <w:instrText>HYPERLINK "http://comet-ms.sourceforge.net/parameters/parameters_201502/add_X_user_amino_acid.php"</w:instrText>
+      </w:r>
+      <w:r>
+        <w:rPr>
+          <w:i/>
+          <w:sz w:val="16"/>
+          <w:szCs w:val="16"/>
+        </w:rPr>
       </w:r>
       <w:r>
         <w:rPr>
@@ -10612,7 +11056,14 @@
           <w:sz w:val="16"/>
           <w:szCs w:val="16"/>
         </w:rPr>
-        <w:instrText xml:space="preserve"> HYPERLINK "http://comet-ms.sourceforge.net/parameters/parameters_201501/add_Z_user_amino_acid.php" </w:instrText>
+        <w:instrText>HYPERLINK "http://comet-ms.sourceforge.net/parameters/parameters_201502/add_Z_user_amino_acid.php"</w:instrText>
+      </w:r>
+      <w:r>
+        <w:rPr>
+          <w:i/>
+          <w:sz w:val="16"/>
+          <w:szCs w:val="16"/>
+        </w:rPr>
       </w:r>
       <w:r>
         <w:rPr>
@@ -10736,7 +11187,12 @@
         <w:rPr>
           <w:i/>
         </w:rPr>
-        <w:instrText xml:space="preserve"> HYPERLINK "http://comet-ms.sourceforge.net/parameters/parameters_201501/add_Nterm_peptide.php" </w:instrText>
+        <w:instrText>HYPERLINK "http://comet-ms.sourceforge.net/parameters/parameters_201502/add_Nterm_peptide.php"</w:instrText>
+      </w:r>
+      <w:r>
+        <w:rPr>
+          <w:i/>
+        </w:rPr>
       </w:r>
       <w:r>
         <w:rPr>
@@ -10795,7 +11251,7 @@
                     </pic:cNvPicPr>
                   </pic:nvPicPr>
                   <pic:blipFill>
-                    <a:blip r:embed="rId38">
+                    <a:blip r:embed="rId41">
                       <a:extLst>
                         <a:ext uri="{28A0092B-C50C-407E-A947-70E740481C1C}">
                           <a14:useLocalDpi xmlns:a14="http://schemas.microsoft.com/office/drawing/2010/main" val="0"/>
@@ -10859,7 +11315,12 @@
         <w:rPr>
           <w:i/>
         </w:rPr>
-        <w:instrText xml:space="preserve"> HYPERLINK "http://comet-ms.sourceforge.net/parameters/parameters_201501/add_Cterm_peptide.php" </w:instrText>
+        <w:instrText>HYPERLINK "http://comet-ms.sourceforge.net/parameters/parameters_201502/add_Cterm_peptide.php"</w:instrText>
+      </w:r>
+      <w:r>
+        <w:rPr>
+          <w:i/>
+        </w:rPr>
       </w:r>
       <w:r>
         <w:rPr>
@@ -10912,7 +11373,7 @@
                     </pic:cNvPicPr>
                   </pic:nvPicPr>
                   <pic:blipFill>
-                    <a:blip r:embed="rId39">
+                    <a:blip r:embed="rId42">
                       <a:extLst>
                         <a:ext uri="{28A0092B-C50C-407E-A947-70E740481C1C}">
                           <a14:useLocalDpi xmlns:a14="http://schemas.microsoft.com/office/drawing/2010/main" val="0"/>
@@ -10988,7 +11449,12 @@
         <w:rPr>
           <w:i/>
         </w:rPr>
-        <w:instrText xml:space="preserve"> HYPERLINK "http://comet-ms.sourceforge.net/parameters/parameters_201501/add_Nterm_protein.php" </w:instrText>
+        <w:instrText>HYPERLINK "http://comet-ms.sourceforge.net/parameters/parameters_201502/add_Nterm_protein.php"</w:instrText>
+      </w:r>
+      <w:r>
+        <w:rPr>
+          <w:i/>
+        </w:rPr>
       </w:r>
       <w:r>
         <w:rPr>
@@ -11062,7 +11528,7 @@
                     </pic:cNvPicPr>
                   </pic:nvPicPr>
                   <pic:blipFill>
-                    <a:blip r:embed="rId40">
+                    <a:blip r:embed="rId43">
                       <a:extLst>
                         <a:ext uri="{28A0092B-C50C-407E-A947-70E740481C1C}">
                           <a14:useLocalDpi xmlns:a14="http://schemas.microsoft.com/office/drawing/2010/main" val="0"/>
@@ -11138,7 +11604,12 @@
         <w:rPr>
           <w:i/>
         </w:rPr>
-        <w:instrText xml:space="preserve"> HYPERLINK "http://comet-ms.sourceforge.net/parameters/parameters_201501/add_Cterm_protein.php" </w:instrText>
+        <w:instrText>HYPERLINK "http://comet-ms.sourceforge.net/parameters/parameters_201502/add_Cterm_protein.php"</w:instrText>
+      </w:r>
+      <w:r>
+        <w:rPr>
+          <w:i/>
+        </w:rPr>
       </w:r>
       <w:r>
         <w:rPr>
@@ -11185,7 +11656,7 @@
                     </pic:cNvPicPr>
                   </pic:nvPicPr>
                   <pic:blipFill>
-                    <a:blip r:embed="rId41">
+                    <a:blip r:embed="rId44">
                       <a:extLst>
                         <a:ext uri="{28A0092B-C50C-407E-A947-70E740481C1C}">
                           <a14:useLocalDpi xmlns:a14="http://schemas.microsoft.com/office/drawing/2010/main" val="0"/>
@@ -11226,7 +11697,7 @@
       <w:pPr>
         <w:pStyle w:val="Heading2"/>
       </w:pPr>
-      <w:bookmarkStart w:id="8" w:name="_Toc426109961"/>
+      <w:bookmarkStart w:id="7" w:name="_Toc426109961"/>
       <w:proofErr w:type="spellStart"/>
       <w:r>
         <w:t>Var</w:t>
@@ -11235,7 +11706,7 @@
       <w:r>
         <w:t xml:space="preserve"> Mods Tab</w:t>
       </w:r>
-      <w:bookmarkEnd w:id="8"/>
+      <w:bookmarkEnd w:id="7"/>
     </w:p>
     <w:p>
       <w:pPr>
@@ -11302,7 +11773,7 @@
                     </pic:cNvPicPr>
                   </pic:nvPicPr>
                   <pic:blipFill>
-                    <a:blip r:embed="rId42">
+                    <a:blip r:embed="rId45">
                       <a:extLst>
                         <a:ext uri="{28A0092B-C50C-407E-A947-70E740481C1C}">
                           <a14:useLocalDpi xmlns:a14="http://schemas.microsoft.com/office/drawing/2010/main" val="0"/>
@@ -11362,7 +11833,7 @@
       <w:r>
         <w:t>correspond to the Comet variable mod parameters “</w:t>
       </w:r>
-      <w:hyperlink r:id="rId43" w:history="1">
+      <w:hyperlink r:id="rId46" w:history="1">
         <w:r>
           <w:rPr>
             <w:rStyle w:val="Hyperlink"/>
@@ -11411,7 +11882,7 @@
                     </pic:cNvPicPr>
                   </pic:nvPicPr>
                   <pic:blipFill>
-                    <a:blip r:embed="rId44">
+                    <a:blip r:embed="rId47">
                       <a:extLst>
                         <a:ext uri="{28A0092B-C50C-407E-A947-70E740481C1C}">
                           <a14:useLocalDpi xmlns:a14="http://schemas.microsoft.com/office/drawing/2010/main" val="0"/>
@@ -11498,7 +11969,7 @@
       <w:r>
         <w:t xml:space="preserve"> (these </w:t>
       </w:r>
-      <w:hyperlink r:id="rId45" w:history="1">
+      <w:hyperlink r:id="rId48" w:history="1">
         <w:r>
           <w:rPr>
             <w:rStyle w:val="Hyperlink"/>
@@ -11545,7 +12016,7 @@
                     </pic:cNvPicPr>
                   </pic:nvPicPr>
                   <pic:blipFill>
-                    <a:blip r:embed="rId46">
+                    <a:blip r:embed="rId49">
                       <a:extLst>
                         <a:ext uri="{28A0092B-C50C-407E-A947-70E740481C1C}">
                           <a14:useLocalDpi xmlns:a14="http://schemas.microsoft.com/office/drawing/2010/main" val="0"/>
@@ -11930,7 +12401,12 @@
         <w:rPr>
           <w:i/>
         </w:rPr>
-        <w:instrText xml:space="preserve"> HYPERLINK "http://comet-ms.sourceforge.net/parameters/parameters_201501/max_variable_mods_in_peptide.php" </w:instrText>
+        <w:instrText>HYPERLINK "http://comet-ms.sourceforge.net/parameters/parameters_201502/max_variable_mods_in_peptide.php"</w:instrText>
+      </w:r>
+      <w:r>
+        <w:rPr>
+          <w:i/>
+        </w:rPr>
       </w:r>
       <w:r>
         <w:rPr>
@@ -11985,7 +12461,7 @@
                     </pic:cNvPicPr>
                   </pic:nvPicPr>
                   <pic:blipFill>
-                    <a:blip r:embed="rId47">
+                    <a:blip r:embed="rId50">
                       <a:extLst>
                         <a:ext uri="{28A0092B-C50C-407E-A947-70E740481C1C}">
                           <a14:useLocalDpi xmlns:a14="http://schemas.microsoft.com/office/drawing/2010/main" val="0"/>
@@ -12056,7 +12532,12 @@
         <w:rPr>
           <w:i/>
         </w:rPr>
-        <w:instrText xml:space="preserve"> HYPERLINK "http://comet-ms.sourceforge.net/parameters/parameters_201501/require_variable_mod.php" </w:instrText>
+        <w:instrText>HYPERLINK "http://comet-ms.sourceforge.net/parameters/parameters_201502/require_variable_mod.php"</w:instrText>
+      </w:r>
+      <w:r>
+        <w:rPr>
+          <w:i/>
+        </w:rPr>
       </w:r>
       <w:r>
         <w:rPr>
@@ -12110,7 +12591,7 @@
                     </pic:cNvPicPr>
                   </pic:nvPicPr>
                   <pic:blipFill>
-                    <a:blip r:embed="rId48">
+                    <a:blip r:embed="rId51">
                       <a:extLst>
                         <a:ext uri="{28A0092B-C50C-407E-A947-70E740481C1C}">
                           <a14:useLocalDpi xmlns:a14="http://schemas.microsoft.com/office/drawing/2010/main" val="0"/>
@@ -12148,7 +12629,7 @@
       <w:pPr>
         <w:pStyle w:val="Heading2"/>
       </w:pPr>
-      <w:bookmarkStart w:id="9" w:name="_Toc426109962"/>
+      <w:bookmarkStart w:id="8" w:name="_Toc426109962"/>
       <w:proofErr w:type="spellStart"/>
       <w:r>
         <w:t>Misc</w:t>
@@ -12157,7 +12638,7 @@
       <w:r>
         <w:t xml:space="preserve"> Tab</w:t>
       </w:r>
-      <w:bookmarkEnd w:id="9"/>
+      <w:bookmarkEnd w:id="8"/>
     </w:p>
     <w:p>
       <w:pPr>
@@ -12206,7 +12687,7 @@
                     </pic:cNvPicPr>
                   </pic:nvPicPr>
                   <pic:blipFill>
-                    <a:blip r:embed="rId49">
+                    <a:blip r:embed="rId52">
                       <a:extLst>
                         <a:ext uri="{28A0092B-C50C-407E-A947-70E740481C1C}">
                           <a14:useLocalDpi xmlns:a14="http://schemas.microsoft.com/office/drawing/2010/main" val="0"/>
@@ -12334,7 +12815,7 @@
                     </pic:cNvPicPr>
                   </pic:nvPicPr>
                   <pic:blipFill>
-                    <a:blip r:embed="rId50">
+                    <a:blip r:embed="rId53">
                       <a:extLst>
                         <a:ext uri="{28A0092B-C50C-407E-A947-70E740481C1C}">
                           <a14:useLocalDpi xmlns:a14="http://schemas.microsoft.com/office/drawing/2010/main" val="0"/>
@@ -12431,7 +12912,14 @@
           <w:sz w:val="18"/>
           <w:szCs w:val="18"/>
         </w:rPr>
-        <w:instrText xml:space="preserve"> HYPERLINK "http://comet-ms.sourceforge.net/parameters/parameters_201501/scan_range.php" </w:instrText>
+        <w:instrText>HYPERLINK "http://comet-ms.sourceforge.net/parameters/parameters_201502/scan_range.php"</w:instrText>
+      </w:r>
+      <w:r>
+        <w:rPr>
+          <w:i/>
+          <w:sz w:val="18"/>
+          <w:szCs w:val="18"/>
+        </w:rPr>
       </w:r>
       <w:r>
         <w:rPr>
@@ -12531,7 +13019,14 @@
           <w:sz w:val="18"/>
           <w:szCs w:val="18"/>
         </w:rPr>
-        <w:instrText xml:space="preserve"> HYPERLINK "http://comet-ms.sourceforge.net/parameters/parameters_201501/precursor_charge.php" </w:instrText>
+        <w:instrText>HYPERLINK "http://comet-ms.sourceforge.net/parameters/parameters_201502/precursor_charge.php"</w:instrText>
+      </w:r>
+      <w:r>
+        <w:rPr>
+          <w:i/>
+          <w:sz w:val="18"/>
+          <w:szCs w:val="18"/>
+        </w:rPr>
       </w:r>
       <w:r>
         <w:rPr>
@@ -12645,7 +13140,14 @@
           <w:sz w:val="18"/>
           <w:szCs w:val="18"/>
         </w:rPr>
-        <w:instrText xml:space="preserve"> HYPERLINK "http://comet-ms.sourceforge.net/parameters/parameters_201501/override_charge.php" </w:instrText>
+        <w:instrText>HYPERLINK "http://comet-ms.sourceforge.net/parameters/parameters_201502/override_charge.php"</w:instrText>
+      </w:r>
+      <w:r>
+        <w:rPr>
+          <w:i/>
+          <w:sz w:val="18"/>
+          <w:szCs w:val="18"/>
+        </w:rPr>
       </w:r>
       <w:r>
         <w:rPr>
@@ -12759,7 +13261,14 @@
           <w:sz w:val="18"/>
           <w:szCs w:val="18"/>
         </w:rPr>
-        <w:instrText xml:space="preserve"> HYPERLINK "http://comet-ms.sourceforge.net/parameters/parameters_201501/ms_level.php" </w:instrText>
+        <w:instrText>HYPERLINK "http://comet-ms.sourceforge.net/parameters/parameters_201502/ms_level.php"</w:instrText>
+      </w:r>
+      <w:r>
+        <w:rPr>
+          <w:i/>
+          <w:sz w:val="18"/>
+          <w:szCs w:val="18"/>
+        </w:rPr>
       </w:r>
       <w:r>
         <w:rPr>
@@ -12859,7 +13368,14 @@
           <w:sz w:val="18"/>
           <w:szCs w:val="18"/>
         </w:rPr>
-        <w:instrText xml:space="preserve"> HYPERLINK "http://comet-ms.sourceforge.net/parameters/parameters_201501/activation_method.php" </w:instrText>
+        <w:instrText>HYPERLINK "http://comet-ms.sourceforge.net/parameters/parameters_201502/activation_method.php"</w:instrText>
+      </w:r>
+      <w:r>
+        <w:rPr>
+          <w:i/>
+          <w:sz w:val="18"/>
+          <w:szCs w:val="18"/>
+        </w:rPr>
       </w:r>
       <w:r>
         <w:rPr>
@@ -12988,7 +13504,7 @@
                     </pic:cNvPicPr>
                   </pic:nvPicPr>
                   <pic:blipFill>
-                    <a:blip r:embed="rId51">
+                    <a:blip r:embed="rId54">
                       <a:extLst>
                         <a:ext uri="{28A0092B-C50C-407E-A947-70E740481C1C}">
                           <a14:useLocalDpi xmlns:a14="http://schemas.microsoft.com/office/drawing/2010/main" val="0"/>
@@ -13085,7 +13601,14 @@
           <w:sz w:val="18"/>
           <w:szCs w:val="18"/>
         </w:rPr>
-        <w:instrText>HYPERLINK "http://comet-ms.sourceforge.net/parameters/parameters_201501/minimum_peaks.php"</w:instrText>
+        <w:instrText>HYPERLINK "http://comet-ms.sourceforge.net/parameters/parameters_201502minimum_peaks.php"</w:instrText>
+      </w:r>
+      <w:r>
+        <w:rPr>
+          <w:i/>
+          <w:sz w:val="18"/>
+          <w:szCs w:val="18"/>
+        </w:rPr>
       </w:r>
       <w:r>
         <w:rPr>
@@ -13185,7 +13708,14 @@
           <w:sz w:val="18"/>
           <w:szCs w:val="18"/>
         </w:rPr>
-        <w:instrText xml:space="preserve"> HYPERLINK "http://comet-ms.sourceforge.net/parameters/parameters_201501/minimum_intensity.php" </w:instrText>
+        <w:instrText>HYPERLINK "http://comet-ms.sourceforge.net/parameters/parameters_201502/minimum_intensity.php"</w:instrText>
+      </w:r>
+      <w:r>
+        <w:rPr>
+          <w:i/>
+          <w:sz w:val="18"/>
+          <w:szCs w:val="18"/>
+        </w:rPr>
       </w:r>
       <w:r>
         <w:rPr>
@@ -13295,7 +13825,14 @@
           <w:sz w:val="18"/>
           <w:szCs w:val="18"/>
         </w:rPr>
-        <w:instrText>HYPERLINK "http://comet-ms.sourceforge.net/parameters/parameters_201501/remove_precursor_tolerance.php"</w:instrText>
+        <w:instrText>HYPERLINK "http://comet-ms.sourceforge.net/parameters/parameters_201502/remove_precursor_tolerance.php"</w:instrText>
+      </w:r>
+      <w:r>
+        <w:rPr>
+          <w:i/>
+          <w:sz w:val="18"/>
+          <w:szCs w:val="18"/>
+        </w:rPr>
       </w:r>
       <w:r>
         <w:rPr>
@@ -13409,7 +13946,14 @@
           <w:sz w:val="18"/>
           <w:szCs w:val="18"/>
         </w:rPr>
-        <w:instrText>HYPERLINK "http://comet-ms.sourceforge.net/parameters/parameters_201501/remove_precursor_peak.php"</w:instrText>
+        <w:instrText>HYPERLINK "http://comet-ms.sourceforge.net/parameters/parameters_201502/remove_precursor_peak.php"</w:instrText>
+      </w:r>
+      <w:r>
+        <w:rPr>
+          <w:i/>
+          <w:sz w:val="18"/>
+          <w:szCs w:val="18"/>
+        </w:rPr>
       </w:r>
       <w:r>
         <w:rPr>
@@ -13509,7 +14053,14 @@
           <w:sz w:val="18"/>
           <w:szCs w:val="18"/>
         </w:rPr>
-        <w:instrText>HYPERLINK "http://comet-ms.sourceforge.net/parameters/parameters_201501/clear_mz_range.php"</w:instrText>
+        <w:instrText>HYPERLINK "http://comet-ms.sourceforge.net/parameters/parameters_201502/clear_mz_range.php"</w:instrText>
+      </w:r>
+      <w:r>
+        <w:rPr>
+          <w:i/>
+          <w:sz w:val="18"/>
+          <w:szCs w:val="18"/>
+        </w:rPr>
       </w:r>
       <w:r>
         <w:rPr>
@@ -13617,7 +14168,7 @@
                     </pic:cNvPicPr>
                   </pic:nvPicPr>
                   <pic:blipFill>
-                    <a:blip r:embed="rId52">
+                    <a:blip r:embed="rId55">
                       <a:extLst>
                         <a:ext uri="{28A0092B-C50C-407E-A947-70E740481C1C}">
                           <a14:useLocalDpi xmlns:a14="http://schemas.microsoft.com/office/drawing/2010/main" val="0"/>
@@ -13697,7 +14248,12 @@
         <w:rPr>
           <w:i/>
         </w:rPr>
-        <w:instrText xml:space="preserve"> HYPERLINK "http://comet-ms.sourceforge.net/parameters/parameters_201501/spectrum_batch_size.php" </w:instrText>
+        <w:instrText>HYPERLINK "http://comet-ms.sourceforge.net/parameters/parameters_201502/spectrum_batch_size.php"</w:instrText>
+      </w:r>
+      <w:r>
+        <w:rPr>
+          <w:i/>
+        </w:rPr>
       </w:r>
       <w:r>
         <w:rPr>
@@ -13763,7 +14319,12 @@
         <w:rPr>
           <w:i/>
         </w:rPr>
-        <w:instrText xml:space="preserve"> HYPERLINK "http://comet-ms.sourceforge.net/parameters/parameters_201501/num_threads.php" </w:instrText>
+        <w:instrText>HYPERLINK "http://comet-ms.sourceforge.net/parameters/parameters_201502/num_threads.php"</w:instrText>
+      </w:r>
+      <w:r>
+        <w:rPr>
+          <w:i/>
+        </w:rPr>
       </w:r>
       <w:r>
         <w:rPr>
@@ -13829,7 +14390,12 @@
         <w:rPr>
           <w:i/>
         </w:rPr>
-        <w:instrText xml:space="preserve"> HYPERLINK "http://comet-ms.sourceforge.net/parameters/parameters_201501/num_results.php" </w:instrText>
+        <w:instrText>HYPERLINK "http://comet-ms.sourceforge.net/parameters/parameters_201502/num_results.php"</w:instrText>
+      </w:r>
+      <w:r>
+        <w:rPr>
+          <w:i/>
+        </w:rPr>
       </w:r>
       <w:r>
         <w:rPr>
@@ -13887,7 +14453,12 @@
         <w:rPr>
           <w:i/>
         </w:rPr>
-        <w:instrText xml:space="preserve"> HYPERLINK "http://comet-ms.sourceforge.net/parameters/parameters_201501/max_fragment_charge.php" </w:instrText>
+        <w:instrText>HYPERLINK "http://comet-ms.sourceforge.net/parameters/parameters_201502/max_fragment_charge.php"</w:instrText>
+      </w:r>
+      <w:r>
+        <w:rPr>
+          <w:i/>
+        </w:rPr>
       </w:r>
       <w:r>
         <w:rPr>
@@ -13945,7 +14516,12 @@
         <w:rPr>
           <w:i/>
         </w:rPr>
-        <w:instrText xml:space="preserve"> HYPERLINK "http://comet-ms.sourceforge.net/parameters/parameters_201501/max_fragment_charge.php" </w:instrText>
+        <w:instrText>HYPERLINK "http://comet-ms.sourceforge.net/parameters/parameters_201502/max_fragment_charge.php"</w:instrText>
+      </w:r>
+      <w:r>
+        <w:rPr>
+          <w:i/>
+        </w:rPr>
       </w:r>
       <w:r>
         <w:rPr>
@@ -14003,7 +14579,12 @@
         <w:rPr>
           <w:i/>
         </w:rPr>
-        <w:instrText xml:space="preserve"> HYPERLINK "http://comet-ms.sourceforge.net/parameters/parameters_201501/clip_nterm_methionine.php" </w:instrText>
+        <w:instrText>HYPERLINK "http://comet-ms.sourceforge.net/parameters/parameters_201502/clip_nterm_methionine.php"</w:instrText>
+      </w:r>
+      <w:r>
+        <w:rPr>
+          <w:i/>
+        </w:rPr>
       </w:r>
       <w:r>
         <w:rPr>
@@ -14025,6 +14606,8 @@
         </w:rPr>
         <w:fldChar w:fldCharType="end"/>
       </w:r>
+      <w:bookmarkStart w:id="9" w:name="_GoBack"/>
+      <w:bookmarkEnd w:id="9"/>
       <w:r>
         <w:t>” parameter.</w:t>
       </w:r>
@@ -14247,7 +14830,7 @@
                     </pic:cNvPicPr>
                   </pic:nvPicPr>
                   <pic:blipFill>
-                    <a:blip r:embed="rId53">
+                    <a:blip r:embed="rId56">
                       <a:extLst>
                         <a:ext uri="{28A0092B-C50C-407E-A947-70E740481C1C}">
                           <a14:useLocalDpi xmlns:a14="http://schemas.microsoft.com/office/drawing/2010/main" val="0"/>
@@ -14326,7 +14909,7 @@
                     </pic:cNvPicPr>
                   </pic:nvPicPr>
                   <pic:blipFill>
-                    <a:blip r:embed="rId54">
+                    <a:blip r:embed="rId57">
                       <a:extLst>
                         <a:ext uri="{28A0092B-C50C-407E-A947-70E740481C1C}">
                           <a14:useLocalDpi xmlns:a14="http://schemas.microsoft.com/office/drawing/2010/main" val="0"/>
@@ -14400,7 +14983,7 @@
                     </pic:cNvPicPr>
                   </pic:nvPicPr>
                   <pic:blipFill>
-                    <a:blip r:embed="rId55">
+                    <a:blip r:embed="rId58">
                       <a:extLst>
                         <a:ext uri="{28A0092B-C50C-407E-A947-70E740481C1C}">
                           <a14:useLocalDpi xmlns:a14="http://schemas.microsoft.com/office/drawing/2010/main" val="0"/>
@@ -14565,7 +15148,7 @@
                     </pic:cNvPicPr>
                   </pic:nvPicPr>
                   <pic:blipFill>
-                    <a:blip r:embed="rId56">
+                    <a:blip r:embed="rId59">
                       <a:extLst>
                         <a:ext uri="{28A0092B-C50C-407E-A947-70E740481C1C}">
                           <a14:useLocalDpi xmlns:a14="http://schemas.microsoft.com/office/drawing/2010/main" val="0"/>
@@ -14667,7 +15250,7 @@
                     </pic:cNvPicPr>
                   </pic:nvPicPr>
                   <pic:blipFill>
-                    <a:blip r:embed="rId57">
+                    <a:blip r:embed="rId60">
                       <a:extLst>
                         <a:ext uri="{28A0092B-C50C-407E-A947-70E740481C1C}">
                           <a14:useLocalDpi xmlns:a14="http://schemas.microsoft.com/office/drawing/2010/main" val="0"/>
@@ -14757,7 +15340,7 @@
                     </pic:cNvPicPr>
                   </pic:nvPicPr>
                   <pic:blipFill>
-                    <a:blip r:embed="rId58">
+                    <a:blip r:embed="rId61">
                       <a:extLst>
                         <a:ext uri="{28A0092B-C50C-407E-A947-70E740481C1C}">
                           <a14:useLocalDpi xmlns:a14="http://schemas.microsoft.com/office/drawing/2010/main" val="0"/>
@@ -14879,7 +15462,7 @@
                     </pic:cNvPicPr>
                   </pic:nvPicPr>
                   <pic:blipFill>
-                    <a:blip r:embed="rId59">
+                    <a:blip r:embed="rId62">
                       <a:extLst>
                         <a:ext uri="{28A0092B-C50C-407E-A947-70E740481C1C}">
                           <a14:useLocalDpi xmlns:a14="http://schemas.microsoft.com/office/drawing/2010/main" val="0"/>
@@ -14982,7 +15565,7 @@
                     </pic:cNvPicPr>
                   </pic:nvPicPr>
                   <pic:blipFill>
-                    <a:blip r:embed="rId56">
+                    <a:blip r:embed="rId59">
                       <a:extLst>
                         <a:ext uri="{28A0092B-C50C-407E-A947-70E740481C1C}">
                           <a14:useLocalDpi xmlns:a14="http://schemas.microsoft.com/office/drawing/2010/main" val="0"/>
@@ -15081,7 +15664,7 @@
                     </pic:cNvPicPr>
                   </pic:nvPicPr>
                   <pic:blipFill>
-                    <a:blip r:embed="rId60">
+                    <a:blip r:embed="rId63">
                       <a:extLst>
                         <a:ext uri="{28A0092B-C50C-407E-A947-70E740481C1C}">
                           <a14:useLocalDpi xmlns:a14="http://schemas.microsoft.com/office/drawing/2010/main" val="0"/>
@@ -15170,7 +15753,7 @@
                     </pic:cNvPicPr>
                   </pic:nvPicPr>
                   <pic:blipFill>
-                    <a:blip r:embed="rId61">
+                    <a:blip r:embed="rId64">
                       <a:extLst>
                         <a:ext uri="{28A0092B-C50C-407E-A947-70E740481C1C}">
                           <a14:useLocalDpi xmlns:a14="http://schemas.microsoft.com/office/drawing/2010/main" val="0"/>
@@ -15302,7 +15885,7 @@
                     </pic:cNvPicPr>
                   </pic:nvPicPr>
                   <pic:blipFill>
-                    <a:blip r:embed="rId62">
+                    <a:blip r:embed="rId65">
                       <a:extLst>
                         <a:ext uri="{28A0092B-C50C-407E-A947-70E740481C1C}">
                           <a14:useLocalDpi xmlns:a14="http://schemas.microsoft.com/office/drawing/2010/main" val="0"/>
@@ -15416,7 +15999,7 @@
                     </pic:cNvPicPr>
                   </pic:nvPicPr>
                   <pic:blipFill>
-                    <a:blip r:embed="rId63">
+                    <a:blip r:embed="rId66">
                       <a:extLst>
                         <a:ext uri="{28A0092B-C50C-407E-A947-70E740481C1C}">
                           <a14:useLocalDpi xmlns:a14="http://schemas.microsoft.com/office/drawing/2010/main" val="0"/>
@@ -15508,7 +16091,7 @@
                     </pic:cNvPicPr>
                   </pic:nvPicPr>
                   <pic:blipFill>
-                    <a:blip r:embed="rId64">
+                    <a:blip r:embed="rId67">
                       <a:extLst>
                         <a:ext uri="{28A0092B-C50C-407E-A947-70E740481C1C}">
                           <a14:useLocalDpi xmlns:a14="http://schemas.microsoft.com/office/drawing/2010/main" val="0"/>
@@ -15626,7 +16209,7 @@
                     </pic:cNvPicPr>
                   </pic:nvPicPr>
                   <pic:blipFill>
-                    <a:blip r:embed="rId65">
+                    <a:blip r:embed="rId68">
                       <a:extLst>
                         <a:ext uri="{28A0092B-C50C-407E-A947-70E740481C1C}">
                           <a14:useLocalDpi xmlns:a14="http://schemas.microsoft.com/office/drawing/2010/main" val="0"/>
@@ -15706,7 +16289,7 @@
                     </pic:cNvPicPr>
                   </pic:nvPicPr>
                   <pic:blipFill>
-                    <a:blip r:embed="rId66">
+                    <a:blip r:embed="rId69">
                       <a:extLst>
                         <a:ext uri="{28A0092B-C50C-407E-A947-70E740481C1C}">
                           <a14:useLocalDpi xmlns:a14="http://schemas.microsoft.com/office/drawing/2010/main" val="0"/>
@@ -15845,7 +16428,7 @@
                     </pic:cNvPicPr>
                   </pic:nvPicPr>
                   <pic:blipFill>
-                    <a:blip r:embed="rId67">
+                    <a:blip r:embed="rId70">
                       <a:extLst>
                         <a:ext uri="{28A0092B-C50C-407E-A947-70E740481C1C}">
                           <a14:useLocalDpi xmlns:a14="http://schemas.microsoft.com/office/drawing/2010/main" val="0"/>
@@ -15976,7 +16559,7 @@
                     </pic:cNvPicPr>
                   </pic:nvPicPr>
                   <pic:blipFill>
-                    <a:blip r:embed="rId68">
+                    <a:blip r:embed="rId71">
                       <a:extLst>
                         <a:ext uri="{28A0092B-C50C-407E-A947-70E740481C1C}">
                           <a14:useLocalDpi xmlns:a14="http://schemas.microsoft.com/office/drawing/2010/main" val="0"/>
@@ -16084,7 +16667,7 @@
                     </pic:cNvPicPr>
                   </pic:nvPicPr>
                   <pic:blipFill>
-                    <a:blip r:embed="rId69">
+                    <a:blip r:embed="rId72">
                       <a:extLst>
                         <a:ext uri="{28A0092B-C50C-407E-A947-70E740481C1C}">
                           <a14:useLocalDpi xmlns:a14="http://schemas.microsoft.com/office/drawing/2010/main" val="0"/>
@@ -16191,7 +16774,7 @@
                     </pic:cNvPicPr>
                   </pic:nvPicPr>
                   <pic:blipFill>
-                    <a:blip r:embed="rId70">
+                    <a:blip r:embed="rId73">
                       <a:extLst>
                         <a:ext uri="{28A0092B-C50C-407E-A947-70E740481C1C}">
                           <a14:useLocalDpi xmlns:a14="http://schemas.microsoft.com/office/drawing/2010/main" val="0"/>
@@ -16269,7 +16852,7 @@
                     </pic:cNvPicPr>
                   </pic:nvPicPr>
                   <pic:blipFill>
-                    <a:blip r:embed="rId71">
+                    <a:blip r:embed="rId74">
                       <a:extLst>
                         <a:ext uri="{28A0092B-C50C-407E-A947-70E740481C1C}">
                           <a14:useLocalDpi xmlns:a14="http://schemas.microsoft.com/office/drawing/2010/main" val="0"/>
@@ -16525,7 +17108,7 @@
               <w:noProof/>
               <w:color w:val="FFFFFF" w:themeColor="background1"/>
             </w:rPr>
-            <w:t>3</w:t>
+            <w:t>20</w:t>
           </w:r>
           <w:r>
             <w:rPr>
@@ -18517,7 +19100,7 @@
 </file>
 
 <file path=customXml/itemProps1.xml><?xml version="1.0" encoding="utf-8"?>
-<ds:datastoreItem xmlns:ds="http://schemas.openxmlformats.org/officeDocument/2006/customXml" ds:itemID="{EF22EE3C-7CE4-4B2A-990E-8BDD7CA2D9EA}">
+<ds:datastoreItem xmlns:ds="http://schemas.openxmlformats.org/officeDocument/2006/customXml" ds:itemID="{9B70645E-EFF9-4FC0-BD8D-487DEAD48000}">
   <ds:schemaRefs>
     <ds:schemaRef ds:uri="http://schemas.openxmlformats.org/officeDocument/2006/bibliography"/>
   </ds:schemaRefs>

</xml_diff>